<commit_message>
Corrected some info in Documnetation file
</commit_message>
<xml_diff>
--- a/Puzzle Master - documentation.docx
+++ b/Puzzle Master - documentation.docx
@@ -1,6 +1,6 @@
 
 <file path=word/document.xml><?xml version="1.0" encoding="utf-8"?>
-<w:document xmlns:ve="http://schemas.openxmlformats.org/markup-compatibility/2006" xmlns:o="urn:schemas-microsoft-com:office:office" xmlns:r="http://schemas.openxmlformats.org/officeDocument/2006/relationships" xmlns:m="http://schemas.openxmlformats.org/officeDocument/2006/math" xmlns:v="urn:schemas-microsoft-com:vml" xmlns:wp="http://schemas.openxmlformats.org/drawingml/2006/wordprocessingDrawing" xmlns:w10="urn:schemas-microsoft-com:office:word" xmlns:w="http://schemas.openxmlformats.org/wordprocessingml/2006/main" xmlns:wne="http://schemas.microsoft.com/office/word/2006/wordml">
+<w:document xmlns:wpc="http://schemas.microsoft.com/office/word/2010/wordprocessingCanvas" xmlns:mc="http://schemas.openxmlformats.org/markup-compatibility/2006" xmlns:o="urn:schemas-microsoft-com:office:office" xmlns:r="http://schemas.openxmlformats.org/officeDocument/2006/relationships" xmlns:m="http://schemas.openxmlformats.org/officeDocument/2006/math" xmlns:v="urn:schemas-microsoft-com:vml" xmlns:wp14="http://schemas.microsoft.com/office/word/2010/wordprocessingDrawing" xmlns:wp="http://schemas.openxmlformats.org/drawingml/2006/wordprocessingDrawing" xmlns:w10="urn:schemas-microsoft-com:office:word" xmlns:w="http://schemas.openxmlformats.org/wordprocessingml/2006/main" xmlns:w14="http://schemas.microsoft.com/office/word/2010/wordml" xmlns:w15="http://schemas.microsoft.com/office/word/2012/wordml" xmlns:wpg="http://schemas.microsoft.com/office/word/2010/wordprocessingGroup" xmlns:wpi="http://schemas.microsoft.com/office/word/2010/wordprocessingInk" xmlns:wne="http://schemas.microsoft.com/office/word/2006/wordml" xmlns:wps="http://schemas.microsoft.com/office/word/2010/wordprocessingShape" mc:Ignorable="w14 w15 wp14">
   <w:background w:color="FDE9D9" w:themeColor="accent6" w:themeTint="33"/>
   <w:body>
     <w:p>
@@ -43,8 +43,6 @@
         </w:rPr>
         <w:t>TEAM FRENCH CONNECTION</w:t>
       </w:r>
-      <w:bookmarkStart w:id="0" w:name="_GoBack"/>
-      <w:bookmarkEnd w:id="0"/>
     </w:p>
     <w:p>
       <w:pPr>
@@ -59,9 +57,10 @@
       <w:r>
         <w:rPr>
           <w:rFonts w:ascii="Georgia" w:hAnsi="Georgia"/>
+          <w:noProof/>
           <w:sz w:val="40"/>
           <w:szCs w:val="40"/>
-          <w:lang w:val="en-US"/>
+          <w:lang w:eastAsia="bg-BG"/>
         </w:rPr>
         <w:drawing>
           <wp:inline distT="0" distB="0" distL="0" distR="0">
@@ -189,6 +188,7 @@
         </w:rPr>
       </w:pPr>
       <w:proofErr w:type="spellStart"/>
+      <w:proofErr w:type="gramStart"/>
       <w:r>
         <w:rPr>
           <w:rFonts w:ascii="Georgia" w:hAnsi="Georgia"/>
@@ -200,6 +200,7 @@
         <w:t>baretata</w:t>
       </w:r>
       <w:proofErr w:type="spellEnd"/>
+      <w:proofErr w:type="gramEnd"/>
       <w:r>
         <w:rPr>
           <w:rFonts w:ascii="Georgia" w:hAnsi="Georgia"/>
@@ -302,7 +303,7 @@
           <w:szCs w:val="28"/>
           <w:lang w:val="en-US"/>
         </w:rPr>
-        <w:t xml:space="preserve">In - </w:t>
+        <w:t>l</w:t>
       </w:r>
       <w:r>
         <w:rPr>
@@ -310,8 +311,29 @@
           <w:b/>
           <w:sz w:val="28"/>
           <w:szCs w:val="28"/>
-        </w:rPr>
-        <w:t>Любомир Ганчев</w:t>
+          <w:lang w:val="en-US"/>
+        </w:rPr>
+        <w:t xml:space="preserve">n - </w:t>
+      </w:r>
+      <w:r>
+        <w:rPr>
+          <w:rFonts w:ascii="Georgia" w:hAnsi="Georgia"/>
+          <w:b/>
+          <w:sz w:val="28"/>
+          <w:szCs w:val="28"/>
+        </w:rPr>
+        <w:t>Любомир Нан</w:t>
+      </w:r>
+      <w:bookmarkStart w:id="0" w:name="_GoBack"/>
+      <w:bookmarkEnd w:id="0"/>
+      <w:r>
+        <w:rPr>
+          <w:rFonts w:ascii="Georgia" w:hAnsi="Georgia"/>
+          <w:b/>
+          <w:sz w:val="28"/>
+          <w:szCs w:val="28"/>
+        </w:rPr>
+        <w:t>ев</w:t>
       </w:r>
     </w:p>
     <w:p>
@@ -326,6 +348,7 @@
         </w:rPr>
       </w:pPr>
       <w:proofErr w:type="spellStart"/>
+      <w:proofErr w:type="gramStart"/>
       <w:r>
         <w:rPr>
           <w:rFonts w:ascii="Georgia" w:hAnsi="Georgia"/>
@@ -337,6 +360,7 @@
         <w:t>stoberov</w:t>
       </w:r>
       <w:proofErr w:type="spellEnd"/>
+      <w:proofErr w:type="gramEnd"/>
       <w:r>
         <w:rPr>
           <w:rFonts w:ascii="Georgia" w:hAnsi="Georgia"/>
@@ -379,6 +403,7 @@
         </w:rPr>
       </w:pPr>
       <w:proofErr w:type="spellStart"/>
+      <w:proofErr w:type="gramStart"/>
       <w:r>
         <w:rPr>
           <w:rFonts w:ascii="Georgia" w:hAnsi="Georgia"/>
@@ -400,6 +425,7 @@
         </w:rPr>
         <w:t xml:space="preserve">  -</w:t>
       </w:r>
+      <w:proofErr w:type="gramEnd"/>
       <w:r>
         <w:rPr>
           <w:rFonts w:ascii="Georgia" w:hAnsi="Georgia"/>
@@ -790,7 +816,25 @@
           <w:szCs w:val="24"/>
           <w:lang w:val="en-US"/>
         </w:rPr>
-        <w:t>levels of difficulty(from separation 3x3 per row and column to 7x7).When shuffled some pieces does not only change their original position but there is a chance to rotate on 180°.The player can drag and drop the pieces in order to solve the puzzle and can double click on a piece that should be rotated to its original state.</w:t>
+        <w:t xml:space="preserve">levels of </w:t>
+      </w:r>
+      <w:proofErr w:type="gramStart"/>
+      <w:r>
+        <w:rPr>
+          <w:sz w:val="24"/>
+          <w:szCs w:val="24"/>
+          <w:lang w:val="en-US"/>
+        </w:rPr>
+        <w:t>difficulty(</w:t>
+      </w:r>
+      <w:proofErr w:type="gramEnd"/>
+      <w:r>
+        <w:rPr>
+          <w:sz w:val="24"/>
+          <w:szCs w:val="24"/>
+          <w:lang w:val="en-US"/>
+        </w:rPr>
+        <w:t>from separation 3x3 per row and column to 7x7).When shuffled some pieces does not only change their original position but there is a chance to rotate on 180°.The player can drag and drop the pieces in order to solve the puzzle and can double click on a piece that should be rotated to its original state.</w:t>
       </w:r>
     </w:p>
     <w:p>
@@ -1208,7 +1252,25 @@
           <w:szCs w:val="24"/>
           <w:lang w:val="en-US"/>
         </w:rPr>
-        <w:t>If clicked the panel shows below the first panel and the player can browse and pick a image from the gallery panel.</w:t>
+        <w:t xml:space="preserve">If clicked the panel shows below the first panel and the player can browse and pick </w:t>
+      </w:r>
+      <w:proofErr w:type="gramStart"/>
+      <w:r>
+        <w:rPr>
+          <w:sz w:val="24"/>
+          <w:szCs w:val="24"/>
+          <w:lang w:val="en-US"/>
+        </w:rPr>
+        <w:t>a</w:t>
+      </w:r>
+      <w:proofErr w:type="gramEnd"/>
+      <w:r>
+        <w:rPr>
+          <w:sz w:val="24"/>
+          <w:szCs w:val="24"/>
+          <w:lang w:val="en-US"/>
+        </w:rPr>
+        <w:t xml:space="preserve"> image from the gallery panel.</w:t>
       </w:r>
     </w:p>
     <w:p>
@@ -1539,25 +1601,7 @@
           <w:szCs w:val="24"/>
           <w:lang w:val="en-US"/>
         </w:rPr>
-        <w:t xml:space="preserve">Used libraries: </w:t>
-      </w:r>
-      <w:proofErr w:type="spellStart"/>
-      <w:r>
-        <w:rPr>
-          <w:sz w:val="24"/>
-          <w:szCs w:val="24"/>
-          <w:lang w:val="en-US"/>
-        </w:rPr>
-        <w:t>jQuery</w:t>
-      </w:r>
-      <w:proofErr w:type="spellEnd"/>
-      <w:r>
-        <w:rPr>
-          <w:sz w:val="24"/>
-          <w:szCs w:val="24"/>
-          <w:lang w:val="en-US"/>
-        </w:rPr>
-        <w:t>, Bootstrap</w:t>
+        <w:t>Used libraries: jQuery, Bootstrap</w:t>
       </w:r>
     </w:p>
     <w:p>
@@ -1766,7 +1810,7 @@
 </file>
 
 <file path=word/numbering.xml><?xml version="1.0" encoding="utf-8"?>
-<w:numbering xmlns:ve="http://schemas.openxmlformats.org/markup-compatibility/2006" xmlns:o="urn:schemas-microsoft-com:office:office" xmlns:r="http://schemas.openxmlformats.org/officeDocument/2006/relationships" xmlns:m="http://schemas.openxmlformats.org/officeDocument/2006/math" xmlns:v="urn:schemas-microsoft-com:vml" xmlns:wp="http://schemas.openxmlformats.org/drawingml/2006/wordprocessingDrawing" xmlns:w10="urn:schemas-microsoft-com:office:word" xmlns:w="http://schemas.openxmlformats.org/wordprocessingml/2006/main" xmlns:wne="http://schemas.microsoft.com/office/word/2006/wordml">
+<w:numbering xmlns:wpc="http://schemas.microsoft.com/office/word/2010/wordprocessingCanvas" xmlns:mc="http://schemas.openxmlformats.org/markup-compatibility/2006" xmlns:o="urn:schemas-microsoft-com:office:office" xmlns:r="http://schemas.openxmlformats.org/officeDocument/2006/relationships" xmlns:m="http://schemas.openxmlformats.org/officeDocument/2006/math" xmlns:v="urn:schemas-microsoft-com:vml" xmlns:wp14="http://schemas.microsoft.com/office/word/2010/wordprocessingDrawing" xmlns:wp="http://schemas.openxmlformats.org/drawingml/2006/wordprocessingDrawing" xmlns:w10="urn:schemas-microsoft-com:office:word" xmlns:w="http://schemas.openxmlformats.org/wordprocessingml/2006/main" xmlns:w14="http://schemas.microsoft.com/office/word/2010/wordml" xmlns:w15="http://schemas.microsoft.com/office/word/2012/wordml" xmlns:wpg="http://schemas.microsoft.com/office/word/2010/wordprocessingGroup" xmlns:wpi="http://schemas.microsoft.com/office/word/2010/wordprocessingInk" xmlns:wne="http://schemas.microsoft.com/office/word/2006/wordml" xmlns:wps="http://schemas.microsoft.com/office/word/2010/wordprocessingShape" mc:Ignorable="w14 w15 wp14">
   <w:abstractNum w:abstractNumId="0">
     <w:nsid w:val="1DCC5D71"/>
     <w:multiLevelType w:val="hybridMultilevel"/>
@@ -2789,7 +2833,7 @@
 </file>
 
 <file path=word/styles.xml><?xml version="1.0" encoding="utf-8"?>
-<w:styles xmlns:r="http://schemas.openxmlformats.org/officeDocument/2006/relationships" xmlns:w="http://schemas.openxmlformats.org/wordprocessingml/2006/main">
+<w:styles xmlns:mc="http://schemas.openxmlformats.org/markup-compatibility/2006" xmlns:r="http://schemas.openxmlformats.org/officeDocument/2006/relationships" xmlns:w="http://schemas.openxmlformats.org/wordprocessingml/2006/main" xmlns:w14="http://schemas.microsoft.com/office/word/2010/wordml" xmlns:w15="http://schemas.microsoft.com/office/word/2012/wordml" mc:Ignorable="w14 w15">
   <w:docDefaults>
     <w:rPrDefault>
       <w:rPr>
@@ -2805,392 +2849,383 @@
       </w:pPr>
     </w:pPrDefault>
   </w:docDefaults>
-  <w:latentStyles w:defLockedState="0" w:defUIPriority="99" w:defSemiHidden="1" w:defUnhideWhenUsed="1" w:defQFormat="0" w:count="267">
-    <w:lsdException w:name="Normal" w:semiHidden="0" w:uiPriority="0" w:unhideWhenUsed="0" w:qFormat="1"/>
-    <w:lsdException w:name="heading 1" w:semiHidden="0" w:uiPriority="9" w:unhideWhenUsed="0" w:qFormat="1"/>
-    <w:lsdException w:name="heading 2" w:uiPriority="9" w:qFormat="1"/>
-    <w:lsdException w:name="heading 3" w:uiPriority="9" w:qFormat="1"/>
-    <w:lsdException w:name="heading 4" w:uiPriority="9" w:qFormat="1"/>
-    <w:lsdException w:name="heading 5" w:uiPriority="9" w:qFormat="1"/>
-    <w:lsdException w:name="heading 6" w:uiPriority="9" w:qFormat="1"/>
-    <w:lsdException w:name="heading 7" w:uiPriority="9" w:qFormat="1"/>
-    <w:lsdException w:name="heading 8" w:uiPriority="9" w:qFormat="1"/>
-    <w:lsdException w:name="heading 9" w:uiPriority="9" w:qFormat="1"/>
-    <w:lsdException w:name="toc 1" w:uiPriority="39"/>
-    <w:lsdException w:name="toc 2" w:uiPriority="39"/>
-    <w:lsdException w:name="toc 3" w:uiPriority="39"/>
-    <w:lsdException w:name="toc 4" w:uiPriority="39"/>
-    <w:lsdException w:name="toc 5" w:uiPriority="39"/>
-    <w:lsdException w:name="toc 6" w:uiPriority="39"/>
-    <w:lsdException w:name="toc 7" w:uiPriority="39"/>
-    <w:lsdException w:name="toc 8" w:uiPriority="39"/>
-    <w:lsdException w:name="toc 9" w:uiPriority="39"/>
-    <w:lsdException w:name="caption" w:uiPriority="35" w:qFormat="1"/>
-    <w:lsdException w:name="Title" w:semiHidden="0" w:uiPriority="10" w:unhideWhenUsed="0" w:qFormat="1"/>
-    <w:lsdException w:name="Default Paragraph Font" w:uiPriority="1"/>
-    <w:lsdException w:name="Subtitle" w:semiHidden="0" w:uiPriority="11" w:unhideWhenUsed="0" w:qFormat="1"/>
-    <w:lsdException w:name="Strong" w:semiHidden="0" w:uiPriority="22" w:unhideWhenUsed="0" w:qFormat="1"/>
-    <w:lsdException w:name="Emphasis" w:semiHidden="0" w:uiPriority="20" w:unhideWhenUsed="0" w:qFormat="1"/>
-    <w:lsdException w:name="Table Grid" w:semiHidden="0" w:uiPriority="59" w:unhideWhenUsed="0"/>
-    <w:lsdException w:name="Placeholder Text" w:unhideWhenUsed="0"/>
-    <w:lsdException w:name="No Spacing" w:semiHidden="0" w:uiPriority="1" w:unhideWhenUsed="0" w:qFormat="1"/>
-    <w:lsdException w:name="Light Shading" w:semiHidden="0" w:uiPriority="60" w:unhideWhenUsed="0"/>
-    <w:lsdException w:name="Light List" w:semiHidden="0" w:uiPriority="61" w:unhideWhenUsed="0"/>
-    <w:lsdException w:name="Light Grid" w:semiHidden="0" w:uiPriority="62" w:unhideWhenUsed="0"/>
-    <w:lsdException w:name="Medium Shading 1" w:semiHidden="0" w:uiPriority="63" w:unhideWhenUsed="0"/>
-    <w:lsdException w:name="Medium Shading 2" w:semiHidden="0" w:uiPriority="64" w:unhideWhenUsed="0"/>
-    <w:lsdException w:name="Medium List 1" w:semiHidden="0" w:uiPriority="65" w:unhideWhenUsed="0"/>
-    <w:lsdException w:name="Medium List 2" w:semiHidden="0" w:uiPriority="66" w:unhideWhenUsed="0"/>
-    <w:lsdException w:name="Medium Grid 1" w:semiHidden="0" w:uiPriority="67" w:unhideWhenUsed="0"/>
-    <w:lsdException w:name="Medium Grid 2" w:semiHidden="0" w:uiPriority="68" w:unhideWhenUsed="0"/>
-    <w:lsdException w:name="Medium Grid 3" w:semiHidden="0" w:uiPriority="69" w:unhideWhenUsed="0"/>
-    <w:lsdException w:name="Dark List" w:semiHidden="0" w:uiPriority="70" w:unhideWhenUsed="0"/>
-    <w:lsdException w:name="Colorful Shading" w:semiHidden="0" w:uiPriority="71" w:unhideWhenUsed="0"/>
-    <w:lsdException w:name="Colorful List" w:semiHidden="0" w:uiPriority="72" w:unhideWhenUsed="0"/>
-    <w:lsdException w:name="Colorful Grid" w:semiHidden="0" w:uiPriority="73" w:unhideWhenUsed="0"/>
-    <w:lsdException w:name="Light Shading Accent 1" w:semiHidden="0" w:uiPriority="60" w:unhideWhenUsed="0"/>
-    <w:lsdException w:name="Light List Accent 1" w:semiHidden="0" w:uiPriority="61" w:unhideWhenUsed="0"/>
-    <w:lsdException w:name="Light Grid Accent 1" w:semiHidden="0" w:uiPriority="62" w:unhideWhenUsed="0"/>
-    <w:lsdException w:name="Medium Shading 1 Accent 1" w:semiHidden="0" w:uiPriority="63" w:unhideWhenUsed="0"/>
-    <w:lsdException w:name="Medium Shading 2 Accent 1" w:semiHidden="0" w:uiPriority="64" w:unhideWhenUsed="0"/>
-    <w:lsdException w:name="Medium List 1 Accent 1" w:semiHidden="0" w:uiPriority="65" w:unhideWhenUsed="0"/>
-    <w:lsdException w:name="Revision" w:unhideWhenUsed="0"/>
-    <w:lsdException w:name="List Paragraph" w:semiHidden="0" w:uiPriority="34" w:unhideWhenUsed="0" w:qFormat="1"/>
-    <w:lsdException w:name="Quote" w:semiHidden="0" w:uiPriority="29" w:unhideWhenUsed="0" w:qFormat="1"/>
-    <w:lsdException w:name="Intense Quote" w:semiHidden="0" w:uiPriority="30" w:unhideWhenUsed="0" w:qFormat="1"/>
-    <w:lsdException w:name="Medium List 2 Accent 1" w:semiHidden="0" w:uiPriority="66" w:unhideWhenUsed="0"/>
-    <w:lsdException w:name="Medium Grid 1 Accent 1" w:semiHidden="0" w:uiPriority="67" w:unhideWhenUsed="0"/>
-    <w:lsdException w:name="Medium Grid 2 Accent 1" w:semiHidden="0" w:uiPriority="68" w:unhideWhenUsed="0"/>
-    <w:lsdException w:name="Medium Grid 3 Accent 1" w:semiHidden="0" w:uiPriority="69" w:unhideWhenUsed="0"/>
-    <w:lsdException w:name="Dark List Accent 1" w:semiHidden="0" w:uiPriority="70" w:unhideWhenUsed="0"/>
-    <w:lsdException w:name="Colorful Shading Accent 1" w:semiHidden="0" w:uiPriority="71" w:unhideWhenUsed="0"/>
-    <w:lsdException w:name="Colorful List Accent 1" w:semiHidden="0" w:uiPriority="72" w:unhideWhenUsed="0"/>
-    <w:lsdException w:name="Colorful Grid Accent 1" w:semiHidden="0" w:uiPriority="73" w:unhideWhenUsed="0"/>
-    <w:lsdException w:name="Light Shading Accent 2" w:semiHidden="0" w:uiPriority="60" w:unhideWhenUsed="0"/>
-    <w:lsdException w:name="Light List Accent 2" w:semiHidden="0" w:uiPriority="61" w:unhideWhenUsed="0"/>
-    <w:lsdException w:name="Light Grid Accent 2" w:semiHidden="0" w:uiPriority="62" w:unhideWhenUsed="0"/>
-    <w:lsdException w:name="Medium Shading 1 Accent 2" w:semiHidden="0" w:uiPriority="63" w:unhideWhenUsed="0"/>
-    <w:lsdException w:name="Medium Shading 2 Accent 2" w:semiHidden="0" w:uiPriority="64" w:unhideWhenUsed="0"/>
-    <w:lsdException w:name="Medium List 1 Accent 2" w:semiHidden="0" w:uiPriority="65" w:unhideWhenUsed="0"/>
-    <w:lsdException w:name="Medium List 2 Accent 2" w:semiHidden="0" w:uiPriority="66" w:unhideWhenUsed="0"/>
-    <w:lsdException w:name="Medium Grid 1 Accent 2" w:semiHidden="0" w:uiPriority="67" w:unhideWhenUsed="0"/>
-    <w:lsdException w:name="Medium Grid 2 Accent 2" w:semiHidden="0" w:uiPriority="68" w:unhideWhenUsed="0"/>
-    <w:lsdException w:name="Medium Grid 3 Accent 2" w:semiHidden="0" w:uiPriority="69" w:unhideWhenUsed="0"/>
-    <w:lsdException w:name="Dark List Accent 2" w:semiHidden="0" w:uiPriority="70" w:unhideWhenUsed="0"/>
-    <w:lsdException w:name="Colorful Shading Accent 2" w:semiHidden="0" w:uiPriority="71" w:unhideWhenUsed="0"/>
-    <w:lsdException w:name="Colorful List Accent 2" w:semiHidden="0" w:uiPriority="72" w:unhideWhenUsed="0"/>
-    <w:lsdException w:name="Colorful Grid Accent 2" w:semiHidden="0" w:uiPriority="73" w:unhideWhenUsed="0"/>
-    <w:lsdException w:name="Light Shading Accent 3" w:semiHidden="0" w:uiPriority="60" w:unhideWhenUsed="0"/>
-    <w:lsdException w:name="Light List Accent 3" w:semiHidden="0" w:uiPriority="61" w:unhideWhenUsed="0"/>
-    <w:lsdException w:name="Light Grid Accent 3" w:semiHidden="0" w:uiPriority="62" w:unhideWhenUsed="0"/>
-    <w:lsdException w:name="Medium Shading 1 Accent 3" w:semiHidden="0" w:uiPriority="63" w:unhideWhenUsed="0"/>
-    <w:lsdException w:name="Medium Shading 2 Accent 3" w:semiHidden="0" w:uiPriority="64" w:unhideWhenUsed="0"/>
-    <w:lsdException w:name="Medium List 1 Accent 3" w:semiHidden="0" w:uiPriority="65" w:unhideWhenUsed="0"/>
-    <w:lsdException w:name="Medium List 2 Accent 3" w:semiHidden="0" w:uiPriority="66" w:unhideWhenUsed="0"/>
-    <w:lsdException w:name="Medium Grid 1 Accent 3" w:semiHidden="0" w:uiPriority="67" w:unhideWhenUsed="0"/>
-    <w:lsdException w:name="Medium Grid 2 Accent 3" w:semiHidden="0" w:uiPriority="68" w:unhideWhenUsed="0"/>
-    <w:lsdException w:name="Medium Grid 3 Accent 3" w:semiHidden="0" w:uiPriority="69" w:unhideWhenUsed="0"/>
-    <w:lsdException w:name="Dark List Accent 3" w:semiHidden="0" w:uiPriority="70" w:unhideWhenUsed="0"/>
-    <w:lsdException w:name="Colorful Shading Accent 3" w:semiHidden="0" w:uiPriority="71" w:unhideWhenUsed="0"/>
-    <w:lsdException w:name="Colorful List Accent 3" w:semiHidden="0" w:uiPriority="72" w:unhideWhenUsed="0"/>
-    <w:lsdException w:name="Colorful Grid Accent 3" w:semiHidden="0" w:uiPriority="73" w:unhideWhenUsed="0"/>
-    <w:lsdException w:name="Light Shading Accent 4" w:semiHidden="0" w:uiPriority="60" w:unhideWhenUsed="0"/>
-    <w:lsdException w:name="Light List Accent 4" w:semiHidden="0" w:uiPriority="61" w:unhideWhenUsed="0"/>
-    <w:lsdException w:name="Light Grid Accent 4" w:semiHidden="0" w:uiPriority="62" w:unhideWhenUsed="0"/>
-    <w:lsdException w:name="Medium Shading 1 Accent 4" w:semiHidden="0" w:uiPriority="63" w:unhideWhenUsed="0"/>
-    <w:lsdException w:name="Medium Shading 2 Accent 4" w:semiHidden="0" w:uiPriority="64" w:unhideWhenUsed="0"/>
-    <w:lsdException w:name="Medium List 1 Accent 4" w:semiHidden="0" w:uiPriority="65" w:unhideWhenUsed="0"/>
-    <w:lsdException w:name="Medium List 2 Accent 4" w:semiHidden="0" w:uiPriority="66" w:unhideWhenUsed="0"/>
-    <w:lsdException w:name="Medium Grid 1 Accent 4" w:semiHidden="0" w:uiPriority="67" w:unhideWhenUsed="0"/>
-    <w:lsdException w:name="Medium Grid 2 Accent 4" w:semiHidden="0" w:uiPriority="68" w:unhideWhenUsed="0"/>
-    <w:lsdException w:name="Medium Grid 3 Accent 4" w:semiHidden="0" w:uiPriority="69" w:unhideWhenUsed="0"/>
-    <w:lsdException w:name="Dark List Accent 4" w:semiHidden="0" w:uiPriority="70" w:unhideWhenUsed="0"/>
-    <w:lsdException w:name="Colorful Shading Accent 4" w:semiHidden="0" w:uiPriority="71" w:unhideWhenUsed="0"/>
-    <w:lsdException w:name="Colorful List Accent 4" w:semiHidden="0" w:uiPriority="72" w:unhideWhenUsed="0"/>
-    <w:lsdException w:name="Colorful Grid Accent 4" w:semiHidden="0" w:uiPriority="73" w:unhideWhenUsed="0"/>
-    <w:lsdException w:name="Light Shading Accent 5" w:semiHidden="0" w:uiPriority="60" w:unhideWhenUsed="0"/>
-    <w:lsdException w:name="Light List Accent 5" w:semiHidden="0" w:uiPriority="61" w:unhideWhenUsed="0"/>
-    <w:lsdException w:name="Light Grid Accent 5" w:semiHidden="0" w:uiPriority="62" w:unhideWhenUsed="0"/>
-    <w:lsdException w:name="Medium Shading 1 Accent 5" w:semiHidden="0" w:uiPriority="63" w:unhideWhenUsed="0"/>
-    <w:lsdException w:name="Medium Shading 2 Accent 5" w:semiHidden="0" w:uiPriority="64" w:unhideWhenUsed="0"/>
-    <w:lsdException w:name="Medium List 1 Accent 5" w:semiHidden="0" w:uiPriority="65" w:unhideWhenUsed="0"/>
-    <w:lsdException w:name="Medium List 2 Accent 5" w:semiHidden="0" w:uiPriority="66" w:unhideWhenUsed="0"/>
-    <w:lsdException w:name="Medium Grid 1 Accent 5" w:semiHidden="0" w:uiPriority="67" w:unhideWhenUsed="0"/>
-    <w:lsdException w:name="Medium Grid 2 Accent 5" w:semiHidden="0" w:uiPriority="68" w:unhideWhenUsed="0"/>
-    <w:lsdException w:name="Medium Grid 3 Accent 5" w:semiHidden="0" w:uiPriority="69" w:unhideWhenUsed="0"/>
-    <w:lsdException w:name="Dark List Accent 5" w:semiHidden="0" w:uiPriority="70" w:unhideWhenUsed="0"/>
-    <w:lsdException w:name="Colorful Shading Accent 5" w:semiHidden="0" w:uiPriority="71" w:unhideWhenUsed="0"/>
-    <w:lsdException w:name="Colorful List Accent 5" w:semiHidden="0" w:uiPriority="72" w:unhideWhenUsed="0"/>
-    <w:lsdException w:name="Colorful Grid Accent 5" w:semiHidden="0" w:uiPriority="73" w:unhideWhenUsed="0"/>
-    <w:lsdException w:name="Light Shading Accent 6" w:semiHidden="0" w:uiPriority="60" w:unhideWhenUsed="0"/>
-    <w:lsdException w:name="Light List Accent 6" w:semiHidden="0" w:uiPriority="61" w:unhideWhenUsed="0"/>
-    <w:lsdException w:name="Light Grid Accent 6" w:semiHidden="0" w:uiPriority="62" w:unhideWhenUsed="0"/>
-    <w:lsdException w:name="Medium Shading 1 Accent 6" w:semiHidden="0" w:uiPriority="63" w:unhideWhenUsed="0"/>
-    <w:lsdException w:name="Medium Shading 2 Accent 6" w:semiHidden="0" w:uiPriority="64" w:unhideWhenUsed="0"/>
-    <w:lsdException w:name="Medium List 1 Accent 6" w:semiHidden="0" w:uiPriority="65" w:unhideWhenUsed="0"/>
-    <w:lsdException w:name="Medium List 2 Accent 6" w:semiHidden="0" w:uiPriority="66" w:unhideWhenUsed="0"/>
-    <w:lsdException w:name="Medium Grid 1 Accent 6" w:semiHidden="0" w:uiPriority="67" w:unhideWhenUsed="0"/>
-    <w:lsdException w:name="Medium Grid 2 Accent 6" w:semiHidden="0" w:uiPriority="68" w:unhideWhenUsed="0"/>
-    <w:lsdException w:name="Medium Grid 3 Accent 6" w:semiHidden="0" w:uiPriority="69" w:unhideWhenUsed="0"/>
-    <w:lsdException w:name="Dark List Accent 6" w:semiHidden="0" w:uiPriority="70" w:unhideWhenUsed="0"/>
-    <w:lsdException w:name="Colorful Shading Accent 6" w:semiHidden="0" w:uiPriority="71" w:unhideWhenUsed="0"/>
-    <w:lsdException w:name="Colorful List Accent 6" w:semiHidden="0" w:uiPriority="72" w:unhideWhenUsed="0"/>
-    <w:lsdException w:name="Colorful Grid Accent 6" w:semiHidden="0" w:uiPriority="73" w:unhideWhenUsed="0"/>
-    <w:lsdException w:name="Subtle Emphasis" w:semiHidden="0" w:uiPriority="19" w:unhideWhenUsed="0" w:qFormat="1"/>
-    <w:lsdException w:name="Intense Emphasis" w:semiHidden="0" w:uiPriority="21" w:unhideWhenUsed="0" w:qFormat="1"/>
-    <w:lsdException w:name="Subtle Reference" w:semiHidden="0" w:uiPriority="31" w:unhideWhenUsed="0" w:qFormat="1"/>
-    <w:lsdException w:name="Intense Reference" w:semiHidden="0" w:uiPriority="32" w:unhideWhenUsed="0" w:qFormat="1"/>
-    <w:lsdException w:name="Book Title" w:semiHidden="0" w:uiPriority="33" w:unhideWhenUsed="0" w:qFormat="1"/>
-    <w:lsdException w:name="Bibliography" w:uiPriority="37"/>
-    <w:lsdException w:name="TOC Heading" w:uiPriority="39" w:qFormat="1"/>
+  <w:latentStyles w:defLockedState="0" w:defUIPriority="99" w:defSemiHidden="0" w:defUnhideWhenUsed="0" w:defQFormat="0" w:count="371">
+    <w:lsdException w:name="Normal" w:uiPriority="0" w:qFormat="1"/>
+    <w:lsdException w:name="heading 1" w:uiPriority="9" w:qFormat="1"/>
+    <w:lsdException w:name="heading 2" w:semiHidden="1" w:uiPriority="9" w:unhideWhenUsed="1" w:qFormat="1"/>
+    <w:lsdException w:name="heading 3" w:semiHidden="1" w:uiPriority="9" w:unhideWhenUsed="1" w:qFormat="1"/>
+    <w:lsdException w:name="heading 4" w:semiHidden="1" w:uiPriority="9" w:unhideWhenUsed="1" w:qFormat="1"/>
+    <w:lsdException w:name="heading 5" w:semiHidden="1" w:uiPriority="9" w:unhideWhenUsed="1" w:qFormat="1"/>
+    <w:lsdException w:name="heading 6" w:semiHidden="1" w:uiPriority="9" w:unhideWhenUsed="1" w:qFormat="1"/>
+    <w:lsdException w:name="heading 7" w:semiHidden="1" w:uiPriority="9" w:unhideWhenUsed="1" w:qFormat="1"/>
+    <w:lsdException w:name="heading 8" w:semiHidden="1" w:uiPriority="9" w:unhideWhenUsed="1" w:qFormat="1"/>
+    <w:lsdException w:name="heading 9" w:semiHidden="1" w:uiPriority="9" w:unhideWhenUsed="1" w:qFormat="1"/>
+    <w:lsdException w:name="index 1" w:semiHidden="1" w:unhideWhenUsed="1"/>
+    <w:lsdException w:name="index 2" w:semiHidden="1" w:unhideWhenUsed="1"/>
+    <w:lsdException w:name="index 3" w:semiHidden="1" w:unhideWhenUsed="1"/>
+    <w:lsdException w:name="index 4" w:semiHidden="1" w:unhideWhenUsed="1"/>
+    <w:lsdException w:name="index 5" w:semiHidden="1" w:unhideWhenUsed="1"/>
+    <w:lsdException w:name="index 6" w:semiHidden="1" w:unhideWhenUsed="1"/>
+    <w:lsdException w:name="index 7" w:semiHidden="1" w:unhideWhenUsed="1"/>
+    <w:lsdException w:name="index 8" w:semiHidden="1" w:unhideWhenUsed="1"/>
+    <w:lsdException w:name="index 9" w:semiHidden="1" w:unhideWhenUsed="1"/>
+    <w:lsdException w:name="toc 1" w:semiHidden="1" w:uiPriority="39" w:unhideWhenUsed="1"/>
+    <w:lsdException w:name="toc 2" w:semiHidden="1" w:uiPriority="39" w:unhideWhenUsed="1"/>
+    <w:lsdException w:name="toc 3" w:semiHidden="1" w:uiPriority="39" w:unhideWhenUsed="1"/>
+    <w:lsdException w:name="toc 4" w:semiHidden="1" w:uiPriority="39" w:unhideWhenUsed="1"/>
+    <w:lsdException w:name="toc 5" w:semiHidden="1" w:uiPriority="39" w:unhideWhenUsed="1"/>
+    <w:lsdException w:name="toc 6" w:semiHidden="1" w:uiPriority="39" w:unhideWhenUsed="1"/>
+    <w:lsdException w:name="toc 7" w:semiHidden="1" w:uiPriority="39" w:unhideWhenUsed="1"/>
+    <w:lsdException w:name="toc 8" w:semiHidden="1" w:uiPriority="39" w:unhideWhenUsed="1"/>
+    <w:lsdException w:name="toc 9" w:semiHidden="1" w:uiPriority="39" w:unhideWhenUsed="1"/>
+    <w:lsdException w:name="Normal Indent" w:semiHidden="1" w:unhideWhenUsed="1"/>
+    <w:lsdException w:name="footnote text" w:semiHidden="1" w:unhideWhenUsed="1"/>
+    <w:lsdException w:name="annotation text" w:semiHidden="1" w:unhideWhenUsed="1"/>
+    <w:lsdException w:name="header" w:semiHidden="1" w:unhideWhenUsed="1"/>
+    <w:lsdException w:name="footer" w:semiHidden="1" w:unhideWhenUsed="1"/>
+    <w:lsdException w:name="index heading" w:semiHidden="1" w:unhideWhenUsed="1"/>
+    <w:lsdException w:name="caption" w:semiHidden="1" w:uiPriority="35" w:unhideWhenUsed="1" w:qFormat="1"/>
+    <w:lsdException w:name="table of figures" w:semiHidden="1" w:unhideWhenUsed="1"/>
+    <w:lsdException w:name="envelope address" w:semiHidden="1" w:unhideWhenUsed="1"/>
+    <w:lsdException w:name="envelope return" w:semiHidden="1" w:unhideWhenUsed="1"/>
+    <w:lsdException w:name="footnote reference" w:semiHidden="1" w:unhideWhenUsed="1"/>
+    <w:lsdException w:name="annotation reference" w:semiHidden="1" w:unhideWhenUsed="1"/>
+    <w:lsdException w:name="line number" w:semiHidden="1" w:unhideWhenUsed="1"/>
+    <w:lsdException w:name="page number" w:semiHidden="1" w:unhideWhenUsed="1"/>
+    <w:lsdException w:name="endnote reference" w:semiHidden="1" w:unhideWhenUsed="1"/>
+    <w:lsdException w:name="endnote text" w:semiHidden="1" w:unhideWhenUsed="1"/>
+    <w:lsdException w:name="table of authorities" w:semiHidden="1" w:unhideWhenUsed="1"/>
+    <w:lsdException w:name="macro" w:semiHidden="1" w:unhideWhenUsed="1"/>
+    <w:lsdException w:name="toa heading" w:semiHidden="1" w:unhideWhenUsed="1"/>
+    <w:lsdException w:name="List" w:semiHidden="1" w:unhideWhenUsed="1"/>
+    <w:lsdException w:name="List Bullet" w:semiHidden="1" w:unhideWhenUsed="1"/>
+    <w:lsdException w:name="List Number" w:semiHidden="1" w:unhideWhenUsed="1"/>
+    <w:lsdException w:name="List 2" w:semiHidden="1" w:unhideWhenUsed="1"/>
+    <w:lsdException w:name="List 3" w:semiHidden="1" w:unhideWhenUsed="1"/>
+    <w:lsdException w:name="List 4" w:semiHidden="1" w:unhideWhenUsed="1"/>
+    <w:lsdException w:name="List 5" w:semiHidden="1" w:unhideWhenUsed="1"/>
+    <w:lsdException w:name="List Bullet 2" w:semiHidden="1" w:unhideWhenUsed="1"/>
+    <w:lsdException w:name="List Bullet 3" w:semiHidden="1" w:unhideWhenUsed="1"/>
+    <w:lsdException w:name="List Bullet 4" w:semiHidden="1" w:unhideWhenUsed="1"/>
+    <w:lsdException w:name="List Bullet 5" w:semiHidden="1" w:unhideWhenUsed="1"/>
+    <w:lsdException w:name="List Number 2" w:semiHidden="1" w:unhideWhenUsed="1"/>
+    <w:lsdException w:name="List Number 3" w:semiHidden="1" w:unhideWhenUsed="1"/>
+    <w:lsdException w:name="List Number 4" w:semiHidden="1" w:unhideWhenUsed="1"/>
+    <w:lsdException w:name="List Number 5" w:semiHidden="1" w:unhideWhenUsed="1"/>
+    <w:lsdException w:name="Title" w:uiPriority="10" w:qFormat="1"/>
+    <w:lsdException w:name="Closing" w:semiHidden="1" w:unhideWhenUsed="1"/>
+    <w:lsdException w:name="Signature" w:semiHidden="1" w:unhideWhenUsed="1"/>
+    <w:lsdException w:name="Default Paragraph Font" w:semiHidden="1" w:uiPriority="1" w:unhideWhenUsed="1"/>
+    <w:lsdException w:name="Body Text" w:semiHidden="1" w:unhideWhenUsed="1"/>
+    <w:lsdException w:name="Body Text Indent" w:semiHidden="1" w:unhideWhenUsed="1"/>
+    <w:lsdException w:name="List Continue" w:semiHidden="1" w:unhideWhenUsed="1"/>
+    <w:lsdException w:name="List Continue 2" w:semiHidden="1" w:unhideWhenUsed="1"/>
+    <w:lsdException w:name="List Continue 3" w:semiHidden="1" w:unhideWhenUsed="1"/>
+    <w:lsdException w:name="List Continue 4" w:semiHidden="1" w:unhideWhenUsed="1"/>
+    <w:lsdException w:name="List Continue 5" w:semiHidden="1" w:unhideWhenUsed="1"/>
+    <w:lsdException w:name="Message Header" w:semiHidden="1" w:unhideWhenUsed="1"/>
+    <w:lsdException w:name="Subtitle" w:uiPriority="11" w:qFormat="1"/>
+    <w:lsdException w:name="Salutation" w:semiHidden="1" w:unhideWhenUsed="1"/>
+    <w:lsdException w:name="Date" w:semiHidden="1" w:unhideWhenUsed="1"/>
+    <w:lsdException w:name="Body Text First Indent" w:semiHidden="1" w:unhideWhenUsed="1"/>
+    <w:lsdException w:name="Body Text First Indent 2" w:semiHidden="1" w:unhideWhenUsed="1"/>
+    <w:lsdException w:name="Note Heading" w:semiHidden="1" w:unhideWhenUsed="1"/>
+    <w:lsdException w:name="Body Text 2" w:semiHidden="1" w:unhideWhenUsed="1"/>
+    <w:lsdException w:name="Body Text 3" w:semiHidden="1" w:unhideWhenUsed="1"/>
+    <w:lsdException w:name="Body Text Indent 2" w:semiHidden="1" w:unhideWhenUsed="1"/>
+    <w:lsdException w:name="Body Text Indent 3" w:semiHidden="1" w:unhideWhenUsed="1"/>
+    <w:lsdException w:name="Block Text" w:semiHidden="1" w:unhideWhenUsed="1"/>
+    <w:lsdException w:name="Hyperlink" w:semiHidden="1" w:unhideWhenUsed="1"/>
+    <w:lsdException w:name="FollowedHyperlink" w:semiHidden="1" w:unhideWhenUsed="1"/>
+    <w:lsdException w:name="Strong" w:uiPriority="22" w:qFormat="1"/>
+    <w:lsdException w:name="Emphasis" w:uiPriority="20" w:qFormat="1"/>
+    <w:lsdException w:name="Document Map" w:semiHidden="1" w:unhideWhenUsed="1"/>
+    <w:lsdException w:name="Plain Text" w:semiHidden="1" w:unhideWhenUsed="1"/>
+    <w:lsdException w:name="E-mail Signature" w:semiHidden="1" w:unhideWhenUsed="1"/>
+    <w:lsdException w:name="HTML Top of Form" w:semiHidden="1" w:unhideWhenUsed="1"/>
+    <w:lsdException w:name="HTML Bottom of Form" w:semiHidden="1" w:unhideWhenUsed="1"/>
+    <w:lsdException w:name="Normal (Web)" w:semiHidden="1" w:unhideWhenUsed="1"/>
+    <w:lsdException w:name="HTML Acronym" w:semiHidden="1" w:unhideWhenUsed="1"/>
+    <w:lsdException w:name="HTML Address" w:semiHidden="1" w:unhideWhenUsed="1"/>
+    <w:lsdException w:name="HTML Cite" w:semiHidden="1" w:unhideWhenUsed="1"/>
+    <w:lsdException w:name="HTML Code" w:semiHidden="1" w:unhideWhenUsed="1"/>
+    <w:lsdException w:name="HTML Definition" w:semiHidden="1" w:unhideWhenUsed="1"/>
+    <w:lsdException w:name="HTML Keyboard" w:semiHidden="1" w:unhideWhenUsed="1"/>
+    <w:lsdException w:name="HTML Preformatted" w:semiHidden="1" w:unhideWhenUsed="1"/>
+    <w:lsdException w:name="HTML Sample" w:semiHidden="1" w:unhideWhenUsed="1"/>
+    <w:lsdException w:name="HTML Typewriter" w:semiHidden="1" w:unhideWhenUsed="1"/>
+    <w:lsdException w:name="HTML Variable" w:semiHidden="1" w:unhideWhenUsed="1"/>
+    <w:lsdException w:name="Normal Table" w:semiHidden="1" w:unhideWhenUsed="1"/>
+    <w:lsdException w:name="annotation subject" w:semiHidden="1" w:unhideWhenUsed="1"/>
+    <w:lsdException w:name="No List" w:semiHidden="1" w:unhideWhenUsed="1"/>
+    <w:lsdException w:name="Outline List 1" w:semiHidden="1" w:unhideWhenUsed="1"/>
+    <w:lsdException w:name="Outline List 2" w:semiHidden="1" w:unhideWhenUsed="1"/>
+    <w:lsdException w:name="Outline List 3" w:semiHidden="1" w:unhideWhenUsed="1"/>
+    <w:lsdException w:name="Table Simple 1" w:semiHidden="1" w:unhideWhenUsed="1"/>
+    <w:lsdException w:name="Table Simple 2" w:semiHidden="1" w:unhideWhenUsed="1"/>
+    <w:lsdException w:name="Table Simple 3" w:semiHidden="1" w:unhideWhenUsed="1"/>
+    <w:lsdException w:name="Table Classic 1" w:semiHidden="1" w:unhideWhenUsed="1"/>
+    <w:lsdException w:name="Table Classic 2" w:semiHidden="1" w:unhideWhenUsed="1"/>
+    <w:lsdException w:name="Table Classic 3" w:semiHidden="1" w:unhideWhenUsed="1"/>
+    <w:lsdException w:name="Table Classic 4" w:semiHidden="1" w:unhideWhenUsed="1"/>
+    <w:lsdException w:name="Table Colorful 1" w:semiHidden="1" w:unhideWhenUsed="1"/>
+    <w:lsdException w:name="Table Colorful 2" w:semiHidden="1" w:unhideWhenUsed="1"/>
+    <w:lsdException w:name="Table Colorful 3" w:semiHidden="1" w:unhideWhenUsed="1"/>
+    <w:lsdException w:name="Table Columns 1" w:semiHidden="1" w:unhideWhenUsed="1"/>
+    <w:lsdException w:name="Table Columns 2" w:semiHidden="1" w:unhideWhenUsed="1"/>
+    <w:lsdException w:name="Table Columns 3" w:semiHidden="1" w:unhideWhenUsed="1"/>
+    <w:lsdException w:name="Table Columns 4" w:semiHidden="1" w:unhideWhenUsed="1"/>
+    <w:lsdException w:name="Table Columns 5" w:semiHidden="1" w:unhideWhenUsed="1"/>
+    <w:lsdException w:name="Table Grid 1" w:semiHidden="1" w:unhideWhenUsed="1"/>
+    <w:lsdException w:name="Table Grid 2" w:semiHidden="1" w:unhideWhenUsed="1"/>
+    <w:lsdException w:name="Table Grid 3" w:semiHidden="1" w:unhideWhenUsed="1"/>
+    <w:lsdException w:name="Table Grid 4" w:semiHidden="1" w:unhideWhenUsed="1"/>
+    <w:lsdException w:name="Table Grid 5" w:semiHidden="1" w:unhideWhenUsed="1"/>
+    <w:lsdException w:name="Table Grid 6" w:semiHidden="1" w:unhideWhenUsed="1"/>
+    <w:lsdException w:name="Table Grid 7" w:semiHidden="1" w:unhideWhenUsed="1"/>
+    <w:lsdException w:name="Table Grid 8" w:semiHidden="1" w:unhideWhenUsed="1"/>
+    <w:lsdException w:name="Table List 1" w:semiHidden="1" w:unhideWhenUsed="1"/>
+    <w:lsdException w:name="Table List 2" w:semiHidden="1" w:unhideWhenUsed="1"/>
+    <w:lsdException w:name="Table List 3" w:semiHidden="1" w:unhideWhenUsed="1"/>
+    <w:lsdException w:name="Table List 4" w:semiHidden="1" w:unhideWhenUsed="1"/>
+    <w:lsdException w:name="Table List 5" w:semiHidden="1" w:unhideWhenUsed="1"/>
+    <w:lsdException w:name="Table List 6" w:semiHidden="1" w:unhideWhenUsed="1"/>
+    <w:lsdException w:name="Table List 7" w:semiHidden="1" w:unhideWhenUsed="1"/>
+    <w:lsdException w:name="Table List 8" w:semiHidden="1" w:unhideWhenUsed="1"/>
+    <w:lsdException w:name="Table 3D effects 1" w:semiHidden="1" w:unhideWhenUsed="1"/>
+    <w:lsdException w:name="Table 3D effects 2" w:semiHidden="1" w:unhideWhenUsed="1"/>
+    <w:lsdException w:name="Table 3D effects 3" w:semiHidden="1" w:unhideWhenUsed="1"/>
+    <w:lsdException w:name="Table Contemporary" w:semiHidden="1" w:unhideWhenUsed="1"/>
+    <w:lsdException w:name="Table Elegant" w:semiHidden="1" w:unhideWhenUsed="1"/>
+    <w:lsdException w:name="Table Professional" w:semiHidden="1" w:unhideWhenUsed="1"/>
+    <w:lsdException w:name="Table Subtle 1" w:semiHidden="1" w:unhideWhenUsed="1"/>
+    <w:lsdException w:name="Table Subtle 2" w:semiHidden="1" w:unhideWhenUsed="1"/>
+    <w:lsdException w:name="Table Web 1" w:semiHidden="1" w:unhideWhenUsed="1"/>
+    <w:lsdException w:name="Table Web 2" w:semiHidden="1" w:unhideWhenUsed="1"/>
+    <w:lsdException w:name="Table Web 3" w:semiHidden="1" w:unhideWhenUsed="1"/>
+    <w:lsdException w:name="Balloon Text" w:semiHidden="1" w:unhideWhenUsed="1"/>
+    <w:lsdException w:name="Table Grid" w:uiPriority="59"/>
+    <w:lsdException w:name="Table Theme" w:semiHidden="1" w:unhideWhenUsed="1"/>
+    <w:lsdException w:name="Placeholder Text" w:semiHidden="1"/>
+    <w:lsdException w:name="No Spacing" w:uiPriority="1" w:qFormat="1"/>
+    <w:lsdException w:name="Light Shading" w:uiPriority="60"/>
+    <w:lsdException w:name="Light List" w:uiPriority="61"/>
+    <w:lsdException w:name="Light Grid" w:uiPriority="62"/>
+    <w:lsdException w:name="Medium Shading 1" w:uiPriority="63"/>
+    <w:lsdException w:name="Medium Shading 2" w:uiPriority="64"/>
+    <w:lsdException w:name="Medium List 1" w:uiPriority="65"/>
+    <w:lsdException w:name="Medium List 2" w:uiPriority="66"/>
+    <w:lsdException w:name="Medium Grid 1" w:uiPriority="67"/>
+    <w:lsdException w:name="Medium Grid 2" w:uiPriority="68"/>
+    <w:lsdException w:name="Medium Grid 3" w:uiPriority="69"/>
+    <w:lsdException w:name="Dark List" w:uiPriority="70"/>
+    <w:lsdException w:name="Colorful Shading" w:uiPriority="71"/>
+    <w:lsdException w:name="Colorful List" w:uiPriority="72"/>
+    <w:lsdException w:name="Colorful Grid" w:uiPriority="73"/>
+    <w:lsdException w:name="Light Shading Accent 1" w:uiPriority="60"/>
+    <w:lsdException w:name="Light List Accent 1" w:uiPriority="61"/>
+    <w:lsdException w:name="Light Grid Accent 1" w:uiPriority="62"/>
+    <w:lsdException w:name="Medium Shading 1 Accent 1" w:uiPriority="63"/>
+    <w:lsdException w:name="Medium Shading 2 Accent 1" w:uiPriority="64"/>
+    <w:lsdException w:name="Medium List 1 Accent 1" w:uiPriority="65"/>
+    <w:lsdException w:name="Revision" w:semiHidden="1"/>
+    <w:lsdException w:name="List Paragraph" w:uiPriority="34" w:qFormat="1"/>
+    <w:lsdException w:name="Quote" w:uiPriority="29" w:qFormat="1"/>
+    <w:lsdException w:name="Intense Quote" w:uiPriority="30" w:qFormat="1"/>
+    <w:lsdException w:name="Medium List 2 Accent 1" w:uiPriority="66"/>
+    <w:lsdException w:name="Medium Grid 1 Accent 1" w:uiPriority="67"/>
+    <w:lsdException w:name="Medium Grid 2 Accent 1" w:uiPriority="68"/>
+    <w:lsdException w:name="Medium Grid 3 Accent 1" w:uiPriority="69"/>
+    <w:lsdException w:name="Dark List Accent 1" w:uiPriority="70"/>
+    <w:lsdException w:name="Colorful Shading Accent 1" w:uiPriority="71"/>
+    <w:lsdException w:name="Colorful List Accent 1" w:uiPriority="72"/>
+    <w:lsdException w:name="Colorful Grid Accent 1" w:uiPriority="73"/>
+    <w:lsdException w:name="Light Shading Accent 2" w:uiPriority="60"/>
+    <w:lsdException w:name="Light List Accent 2" w:uiPriority="61"/>
+    <w:lsdException w:name="Light Grid Accent 2" w:uiPriority="62"/>
+    <w:lsdException w:name="Medium Shading 1 Accent 2" w:uiPriority="63"/>
+    <w:lsdException w:name="Medium Shading 2 Accent 2" w:uiPriority="64"/>
+    <w:lsdException w:name="Medium List 1 Accent 2" w:uiPriority="65"/>
+    <w:lsdException w:name="Medium List 2 Accent 2" w:uiPriority="66"/>
+    <w:lsdException w:name="Medium Grid 1 Accent 2" w:uiPriority="67"/>
+    <w:lsdException w:name="Medium Grid 2 Accent 2" w:uiPriority="68"/>
+    <w:lsdException w:name="Medium Grid 3 Accent 2" w:uiPriority="69"/>
+    <w:lsdException w:name="Dark List Accent 2" w:uiPriority="70"/>
+    <w:lsdException w:name="Colorful Shading Accent 2" w:uiPriority="71"/>
+    <w:lsdException w:name="Colorful List Accent 2" w:uiPriority="72"/>
+    <w:lsdException w:name="Colorful Grid Accent 2" w:uiPriority="73"/>
+    <w:lsdException w:name="Light Shading Accent 3" w:uiPriority="60"/>
+    <w:lsdException w:name="Light List Accent 3" w:uiPriority="61"/>
+    <w:lsdException w:name="Light Grid Accent 3" w:uiPriority="62"/>
+    <w:lsdException w:name="Medium Shading 1 Accent 3" w:uiPriority="63"/>
+    <w:lsdException w:name="Medium Shading 2 Accent 3" w:uiPriority="64"/>
+    <w:lsdException w:name="Medium List 1 Accent 3" w:uiPriority="65"/>
+    <w:lsdException w:name="Medium List 2 Accent 3" w:uiPriority="66"/>
+    <w:lsdException w:name="Medium Grid 1 Accent 3" w:uiPriority="67"/>
+    <w:lsdException w:name="Medium Grid 2 Accent 3" w:uiPriority="68"/>
+    <w:lsdException w:name="Medium Grid 3 Accent 3" w:uiPriority="69"/>
+    <w:lsdException w:name="Dark List Accent 3" w:uiPriority="70"/>
+    <w:lsdException w:name="Colorful Shading Accent 3" w:uiPriority="71"/>
+    <w:lsdException w:name="Colorful List Accent 3" w:uiPriority="72"/>
+    <w:lsdException w:name="Colorful Grid Accent 3" w:uiPriority="73"/>
+    <w:lsdException w:name="Light Shading Accent 4" w:uiPriority="60"/>
+    <w:lsdException w:name="Light List Accent 4" w:uiPriority="61"/>
+    <w:lsdException w:name="Light Grid Accent 4" w:uiPriority="62"/>
+    <w:lsdException w:name="Medium Shading 1 Accent 4" w:uiPriority="63"/>
+    <w:lsdException w:name="Medium Shading 2 Accent 4" w:uiPriority="64"/>
+    <w:lsdException w:name="Medium List 1 Accent 4" w:uiPriority="65"/>
+    <w:lsdException w:name="Medium List 2 Accent 4" w:uiPriority="66"/>
+    <w:lsdException w:name="Medium Grid 1 Accent 4" w:uiPriority="67"/>
+    <w:lsdException w:name="Medium Grid 2 Accent 4" w:uiPriority="68"/>
+    <w:lsdException w:name="Medium Grid 3 Accent 4" w:uiPriority="69"/>
+    <w:lsdException w:name="Dark List Accent 4" w:uiPriority="70"/>
+    <w:lsdException w:name="Colorful Shading Accent 4" w:uiPriority="71"/>
+    <w:lsdException w:name="Colorful List Accent 4" w:uiPriority="72"/>
+    <w:lsdException w:name="Colorful Grid Accent 4" w:uiPriority="73"/>
+    <w:lsdException w:name="Light Shading Accent 5" w:uiPriority="60"/>
+    <w:lsdException w:name="Light List Accent 5" w:uiPriority="61"/>
+    <w:lsdException w:name="Light Grid Accent 5" w:uiPriority="62"/>
+    <w:lsdException w:name="Medium Shading 1 Accent 5" w:uiPriority="63"/>
+    <w:lsdException w:name="Medium Shading 2 Accent 5" w:uiPriority="64"/>
+    <w:lsdException w:name="Medium List 1 Accent 5" w:uiPriority="65"/>
+    <w:lsdException w:name="Medium List 2 Accent 5" w:uiPriority="66"/>
+    <w:lsdException w:name="Medium Grid 1 Accent 5" w:uiPriority="67"/>
+    <w:lsdException w:name="Medium Grid 2 Accent 5" w:uiPriority="68"/>
+    <w:lsdException w:name="Medium Grid 3 Accent 5" w:uiPriority="69"/>
+    <w:lsdException w:name="Dark List Accent 5" w:uiPriority="70"/>
+    <w:lsdException w:name="Colorful Shading Accent 5" w:uiPriority="71"/>
+    <w:lsdException w:name="Colorful List Accent 5" w:uiPriority="72"/>
+    <w:lsdException w:name="Colorful Grid Accent 5" w:uiPriority="73"/>
+    <w:lsdException w:name="Light Shading Accent 6" w:uiPriority="60"/>
+    <w:lsdException w:name="Light List Accent 6" w:uiPriority="61"/>
+    <w:lsdException w:name="Light Grid Accent 6" w:uiPriority="62"/>
+    <w:lsdException w:name="Medium Shading 1 Accent 6" w:uiPriority="63"/>
+    <w:lsdException w:name="Medium Shading 2 Accent 6" w:uiPriority="64"/>
+    <w:lsdException w:name="Medium List 1 Accent 6" w:uiPriority="65"/>
+    <w:lsdException w:name="Medium List 2 Accent 6" w:uiPriority="66"/>
+    <w:lsdException w:name="Medium Grid 1 Accent 6" w:uiPriority="67"/>
+    <w:lsdException w:name="Medium Grid 2 Accent 6" w:uiPriority="68"/>
+    <w:lsdException w:name="Medium Grid 3 Accent 6" w:uiPriority="69"/>
+    <w:lsdException w:name="Dark List Accent 6" w:uiPriority="70"/>
+    <w:lsdException w:name="Colorful Shading Accent 6" w:uiPriority="71"/>
+    <w:lsdException w:name="Colorful List Accent 6" w:uiPriority="72"/>
+    <w:lsdException w:name="Colorful Grid Accent 6" w:uiPriority="73"/>
+    <w:lsdException w:name="Subtle Emphasis" w:uiPriority="19" w:qFormat="1"/>
+    <w:lsdException w:name="Intense Emphasis" w:uiPriority="21" w:qFormat="1"/>
+    <w:lsdException w:name="Subtle Reference" w:uiPriority="31" w:qFormat="1"/>
+    <w:lsdException w:name="Intense Reference" w:uiPriority="32" w:qFormat="1"/>
+    <w:lsdException w:name="Book Title" w:uiPriority="33" w:qFormat="1"/>
+    <w:lsdException w:name="Bibliography" w:semiHidden="1" w:uiPriority="37" w:unhideWhenUsed="1"/>
+    <w:lsdException w:name="TOC Heading" w:semiHidden="1" w:uiPriority="39" w:unhideWhenUsed="1" w:qFormat="1"/>
+    <w:lsdException w:name="Plain Table 1" w:uiPriority="41"/>
+    <w:lsdException w:name="Plain Table 2" w:uiPriority="42"/>
+    <w:lsdException w:name="Plain Table 3" w:uiPriority="43"/>
+    <w:lsdException w:name="Plain Table 4" w:uiPriority="44"/>
+    <w:lsdException w:name="Plain Table 5" w:uiPriority="45"/>
+    <w:lsdException w:name="Grid Table Light" w:uiPriority="40"/>
+    <w:lsdException w:name="Grid Table 1 Light" w:uiPriority="46"/>
+    <w:lsdException w:name="Grid Table 2" w:uiPriority="47"/>
+    <w:lsdException w:name="Grid Table 3" w:uiPriority="48"/>
+    <w:lsdException w:name="Grid Table 4" w:uiPriority="49"/>
+    <w:lsdException w:name="Grid Table 5 Dark" w:uiPriority="50"/>
+    <w:lsdException w:name="Grid Table 6 Colorful" w:uiPriority="51"/>
+    <w:lsdException w:name="Grid Table 7 Colorful" w:uiPriority="52"/>
+    <w:lsdException w:name="Grid Table 1 Light Accent 1" w:uiPriority="46"/>
+    <w:lsdException w:name="Grid Table 2 Accent 1" w:uiPriority="47"/>
+    <w:lsdException w:name="Grid Table 3 Accent 1" w:uiPriority="48"/>
+    <w:lsdException w:name="Grid Table 4 Accent 1" w:uiPriority="49"/>
+    <w:lsdException w:name="Grid Table 5 Dark Accent 1" w:uiPriority="50"/>
+    <w:lsdException w:name="Grid Table 6 Colorful Accent 1" w:uiPriority="51"/>
+    <w:lsdException w:name="Grid Table 7 Colorful Accent 1" w:uiPriority="52"/>
+    <w:lsdException w:name="Grid Table 1 Light Accent 2" w:uiPriority="46"/>
+    <w:lsdException w:name="Grid Table 2 Accent 2" w:uiPriority="47"/>
+    <w:lsdException w:name="Grid Table 3 Accent 2" w:uiPriority="48"/>
+    <w:lsdException w:name="Grid Table 4 Accent 2" w:uiPriority="49"/>
+    <w:lsdException w:name="Grid Table 5 Dark Accent 2" w:uiPriority="50"/>
+    <w:lsdException w:name="Grid Table 6 Colorful Accent 2" w:uiPriority="51"/>
+    <w:lsdException w:name="Grid Table 7 Colorful Accent 2" w:uiPriority="52"/>
+    <w:lsdException w:name="Grid Table 1 Light Accent 3" w:uiPriority="46"/>
+    <w:lsdException w:name="Grid Table 2 Accent 3" w:uiPriority="47"/>
+    <w:lsdException w:name="Grid Table 3 Accent 3" w:uiPriority="48"/>
+    <w:lsdException w:name="Grid Table 4 Accent 3" w:uiPriority="49"/>
+    <w:lsdException w:name="Grid Table 5 Dark Accent 3" w:uiPriority="50"/>
+    <w:lsdException w:name="Grid Table 6 Colorful Accent 3" w:uiPriority="51"/>
+    <w:lsdException w:name="Grid Table 7 Colorful Accent 3" w:uiPriority="52"/>
+    <w:lsdException w:name="Grid Table 1 Light Accent 4" w:uiPriority="46"/>
+    <w:lsdException w:name="Grid Table 2 Accent 4" w:uiPriority="47"/>
+    <w:lsdException w:name="Grid Table 3 Accent 4" w:uiPriority="48"/>
+    <w:lsdException w:name="Grid Table 4 Accent 4" w:uiPriority="49"/>
+    <w:lsdException w:name="Grid Table 5 Dark Accent 4" w:uiPriority="50"/>
+    <w:lsdException w:name="Grid Table 6 Colorful Accent 4" w:uiPriority="51"/>
+    <w:lsdException w:name="Grid Table 7 Colorful Accent 4" w:uiPriority="52"/>
+    <w:lsdException w:name="Grid Table 1 Light Accent 5" w:uiPriority="46"/>
+    <w:lsdException w:name="Grid Table 2 Accent 5" w:uiPriority="47"/>
+    <w:lsdException w:name="Grid Table 3 Accent 5" w:uiPriority="48"/>
+    <w:lsdException w:name="Grid Table 4 Accent 5" w:uiPriority="49"/>
+    <w:lsdException w:name="Grid Table 5 Dark Accent 5" w:uiPriority="50"/>
+    <w:lsdException w:name="Grid Table 6 Colorful Accent 5" w:uiPriority="51"/>
+    <w:lsdException w:name="Grid Table 7 Colorful Accent 5" w:uiPriority="52"/>
+    <w:lsdException w:name="Grid Table 1 Light Accent 6" w:uiPriority="46"/>
+    <w:lsdException w:name="Grid Table 2 Accent 6" w:uiPriority="47"/>
+    <w:lsdException w:name="Grid Table 3 Accent 6" w:uiPriority="48"/>
+    <w:lsdException w:name="Grid Table 4 Accent 6" w:uiPriority="49"/>
+    <w:lsdException w:name="Grid Table 5 Dark Accent 6" w:uiPriority="50"/>
+    <w:lsdException w:name="Grid Table 6 Colorful Accent 6" w:uiPriority="51"/>
+    <w:lsdException w:name="Grid Table 7 Colorful Accent 6" w:uiPriority="52"/>
+    <w:lsdException w:name="List Table 1 Light" w:uiPriority="46"/>
+    <w:lsdException w:name="List Table 2" w:uiPriority="47"/>
+    <w:lsdException w:name="List Table 3" w:uiPriority="48"/>
+    <w:lsdException w:name="List Table 4" w:uiPriority="49"/>
+    <w:lsdException w:name="List Table 5 Dark" w:uiPriority="50"/>
+    <w:lsdException w:name="List Table 6 Colorful" w:uiPriority="51"/>
+    <w:lsdException w:name="List Table 7 Colorful" w:uiPriority="52"/>
+    <w:lsdException w:name="List Table 1 Light Accent 1" w:uiPriority="46"/>
+    <w:lsdException w:name="List Table 2 Accent 1" w:uiPriority="47"/>
+    <w:lsdException w:name="List Table 3 Accent 1" w:uiPriority="48"/>
+    <w:lsdException w:name="List Table 4 Accent 1" w:uiPriority="49"/>
+    <w:lsdException w:name="List Table 5 Dark Accent 1" w:uiPriority="50"/>
+    <w:lsdException w:name="List Table 6 Colorful Accent 1" w:uiPriority="51"/>
+    <w:lsdException w:name="List Table 7 Colorful Accent 1" w:uiPriority="52"/>
+    <w:lsdException w:name="List Table 1 Light Accent 2" w:uiPriority="46"/>
+    <w:lsdException w:name="List Table 2 Accent 2" w:uiPriority="47"/>
+    <w:lsdException w:name="List Table 3 Accent 2" w:uiPriority="48"/>
+    <w:lsdException w:name="List Table 4 Accent 2" w:uiPriority="49"/>
+    <w:lsdException w:name="List Table 5 Dark Accent 2" w:uiPriority="50"/>
+    <w:lsdException w:name="List Table 6 Colorful Accent 2" w:uiPriority="51"/>
+    <w:lsdException w:name="List Table 7 Colorful Accent 2" w:uiPriority="52"/>
+    <w:lsdException w:name="List Table 1 Light Accent 3" w:uiPriority="46"/>
+    <w:lsdException w:name="List Table 2 Accent 3" w:uiPriority="47"/>
+    <w:lsdException w:name="List Table 3 Accent 3" w:uiPriority="48"/>
+    <w:lsdException w:name="List Table 4 Accent 3" w:uiPriority="49"/>
+    <w:lsdException w:name="List Table 5 Dark Accent 3" w:uiPriority="50"/>
+    <w:lsdException w:name="List Table 6 Colorful Accent 3" w:uiPriority="51"/>
+    <w:lsdException w:name="List Table 7 Colorful Accent 3" w:uiPriority="52"/>
+    <w:lsdException w:name="List Table 1 Light Accent 4" w:uiPriority="46"/>
+    <w:lsdException w:name="List Table 2 Accent 4" w:uiPriority="47"/>
+    <w:lsdException w:name="List Table 3 Accent 4" w:uiPriority="48"/>
+    <w:lsdException w:name="List Table 4 Accent 4" w:uiPriority="49"/>
+    <w:lsdException w:name="List Table 5 Dark Accent 4" w:uiPriority="50"/>
+    <w:lsdException w:name="List Table 6 Colorful Accent 4" w:uiPriority="51"/>
+    <w:lsdException w:name="List Table 7 Colorful Accent 4" w:uiPriority="52"/>
+    <w:lsdException w:name="List Table 1 Light Accent 5" w:uiPriority="46"/>
+    <w:lsdException w:name="List Table 2 Accent 5" w:uiPriority="47"/>
+    <w:lsdException w:name="List Table 3 Accent 5" w:uiPriority="48"/>
+    <w:lsdException w:name="List Table 4 Accent 5" w:uiPriority="49"/>
+    <w:lsdException w:name="List Table 5 Dark Accent 5" w:uiPriority="50"/>
+    <w:lsdException w:name="List Table 6 Colorful Accent 5" w:uiPriority="51"/>
+    <w:lsdException w:name="List Table 7 Colorful Accent 5" w:uiPriority="52"/>
+    <w:lsdException w:name="List Table 1 Light Accent 6" w:uiPriority="46"/>
+    <w:lsdException w:name="List Table 2 Accent 6" w:uiPriority="47"/>
+    <w:lsdException w:name="List Table 3 Accent 6" w:uiPriority="48"/>
+    <w:lsdException w:name="List Table 4 Accent 6" w:uiPriority="49"/>
+    <w:lsdException w:name="List Table 5 Dark Accent 6" w:uiPriority="50"/>
+    <w:lsdException w:name="List Table 6 Colorful Accent 6" w:uiPriority="51"/>
+    <w:lsdException w:name="List Table 7 Colorful Accent 6" w:uiPriority="52"/>
   </w:latentStyles>
   <w:style w:type="paragraph" w:default="1" w:styleId="Normal">
     <w:name w:val="Normal"/>
     <w:qFormat/>
     <w:rsid w:val="00EE5161"/>
-  </w:style>
-  <w:style w:type="character" w:default="1" w:styleId="DefaultParagraphFont">
-    <w:name w:val="Default Paragraph Font"/>
-    <w:uiPriority w:val="1"/>
-    <w:semiHidden/>
-    <w:unhideWhenUsed/>
-  </w:style>
-  <w:style w:type="table" w:default="1" w:styleId="TableNormal">
-    <w:name w:val="Normal Table"/>
-    <w:uiPriority w:val="99"/>
-    <w:semiHidden/>
-    <w:unhideWhenUsed/>
-    <w:qFormat/>
-    <w:tblPr>
-      <w:tblInd w:w="0" w:type="dxa"/>
-      <w:tblCellMar>
-        <w:top w:w="0" w:type="dxa"/>
-        <w:left w:w="108" w:type="dxa"/>
-        <w:bottom w:w="0" w:type="dxa"/>
-        <w:right w:w="108" w:type="dxa"/>
-      </w:tblCellMar>
-    </w:tblPr>
-  </w:style>
-  <w:style w:type="numbering" w:default="1" w:styleId="NoList">
-    <w:name w:val="No List"/>
-    <w:uiPriority w:val="99"/>
-    <w:semiHidden/>
-    <w:unhideWhenUsed/>
-  </w:style>
-  <w:style w:type="paragraph" w:styleId="BalloonText">
-    <w:name w:val="Balloon Text"/>
-    <w:basedOn w:val="Normal"/>
-    <w:link w:val="BalloonTextChar"/>
-    <w:uiPriority w:val="99"/>
-    <w:semiHidden/>
-    <w:unhideWhenUsed/>
-    <w:rsid w:val="0062623D"/>
-    <w:pPr>
-      <w:spacing w:after="0" w:line="240" w:lineRule="auto"/>
-    </w:pPr>
-    <w:rPr>
-      <w:rFonts w:ascii="Tahoma" w:hAnsi="Tahoma" w:cs="Tahoma"/>
-      <w:sz w:val="16"/>
-      <w:szCs w:val="16"/>
-    </w:rPr>
-  </w:style>
-  <w:style w:type="character" w:customStyle="1" w:styleId="BalloonTextChar">
-    <w:name w:val="Balloon Text Char"/>
-    <w:basedOn w:val="DefaultParagraphFont"/>
-    <w:link w:val="BalloonText"/>
-    <w:uiPriority w:val="99"/>
-    <w:semiHidden/>
-    <w:rsid w:val="0062623D"/>
-    <w:rPr>
-      <w:rFonts w:ascii="Tahoma" w:hAnsi="Tahoma" w:cs="Tahoma"/>
-      <w:sz w:val="16"/>
-      <w:szCs w:val="16"/>
-    </w:rPr>
-  </w:style>
-  <w:style w:type="paragraph" w:styleId="ListParagraph">
-    <w:name w:val="List Paragraph"/>
-    <w:basedOn w:val="Normal"/>
-    <w:uiPriority w:val="34"/>
-    <w:qFormat/>
-    <w:rsid w:val="0036085B"/>
-    <w:pPr>
-      <w:ind w:left="720"/>
-      <w:contextualSpacing/>
-    </w:pPr>
-  </w:style>
-  <w:style w:type="character" w:styleId="Hyperlink">
-    <w:name w:val="Hyperlink"/>
-    <w:basedOn w:val="DefaultParagraphFont"/>
-    <w:uiPriority w:val="99"/>
-    <w:unhideWhenUsed/>
-    <w:rsid w:val="00F727FE"/>
-    <w:rPr>
-      <w:color w:val="0000FF" w:themeColor="hyperlink"/>
-      <w:u w:val="single"/>
-    </w:rPr>
-  </w:style>
-</w:styles>
-</file>
-
-<file path=word/stylesWithEffects.xml><?xml version="1.0" encoding="utf-8"?>
-<w:styles xmlns:wpc="http://schemas.microsoft.com/office/word/2010/wordprocessingCanvas" xmlns:mc="http://schemas.openxmlformats.org/markup-compatibility/2006" xmlns:o="urn:schemas-microsoft-com:office:office" xmlns:r="http://schemas.openxmlformats.org/officeDocument/2006/relationships" xmlns:m="http://schemas.openxmlformats.org/officeDocument/2006/math" xmlns:v="urn:schemas-microsoft-com:vml" xmlns:wp14="http://schemas.microsoft.com/office/word/2010/wordprocessingDrawing" xmlns:wp="http://schemas.openxmlformats.org/drawingml/2006/wordprocessingDrawing" xmlns:w10="urn:schemas-microsoft-com:office:word" xmlns:w="http://schemas.openxmlformats.org/wordprocessingml/2006/main" xmlns:w14="http://schemas.microsoft.com/office/word/2010/wordml" xmlns:wpg="http://schemas.microsoft.com/office/word/2010/wordprocessingGroup" xmlns:wpi="http://schemas.microsoft.com/office/word/2010/wordprocessingInk" xmlns:wne="http://schemas.microsoft.com/office/word/2006/wordml" xmlns:wps="http://schemas.microsoft.com/office/word/2010/wordprocessingShape" mc:Ignorable="w14 wp14">
-  <w:docDefaults>
-    <w:rPrDefault>
-      <w:rPr>
-        <w:rFonts w:asciiTheme="minorHAnsi" w:eastAsiaTheme="minorHAnsi" w:hAnsiTheme="minorHAnsi" w:cstheme="minorBidi"/>
-        <w:sz w:val="22"/>
-        <w:szCs w:val="22"/>
-        <w:lang w:val="bg-BG" w:eastAsia="en-US" w:bidi="ar-SA"/>
-      </w:rPr>
-    </w:rPrDefault>
-    <w:pPrDefault>
-      <w:pPr>
-        <w:spacing w:after="200" w:line="276" w:lineRule="auto"/>
-      </w:pPr>
-    </w:pPrDefault>
-  </w:docDefaults>
-  <w:latentStyles w:defLockedState="0" w:defUIPriority="99" w:defSemiHidden="1" w:defUnhideWhenUsed="1" w:defQFormat="0" w:count="267">
-    <w:lsdException w:name="Normal" w:semiHidden="0" w:uiPriority="0" w:unhideWhenUsed="0" w:qFormat="1"/>
-    <w:lsdException w:name="heading 1" w:semiHidden="0" w:uiPriority="9" w:unhideWhenUsed="0" w:qFormat="1"/>
-    <w:lsdException w:name="heading 2" w:uiPriority="9" w:qFormat="1"/>
-    <w:lsdException w:name="heading 3" w:uiPriority="9" w:qFormat="1"/>
-    <w:lsdException w:name="heading 4" w:uiPriority="9" w:qFormat="1"/>
-    <w:lsdException w:name="heading 5" w:uiPriority="9" w:qFormat="1"/>
-    <w:lsdException w:name="heading 6" w:uiPriority="9" w:qFormat="1"/>
-    <w:lsdException w:name="heading 7" w:uiPriority="9" w:qFormat="1"/>
-    <w:lsdException w:name="heading 8" w:uiPriority="9" w:qFormat="1"/>
-    <w:lsdException w:name="heading 9" w:uiPriority="9" w:qFormat="1"/>
-    <w:lsdException w:name="toc 1" w:uiPriority="39"/>
-    <w:lsdException w:name="toc 2" w:uiPriority="39"/>
-    <w:lsdException w:name="toc 3" w:uiPriority="39"/>
-    <w:lsdException w:name="toc 4" w:uiPriority="39"/>
-    <w:lsdException w:name="toc 5" w:uiPriority="39"/>
-    <w:lsdException w:name="toc 6" w:uiPriority="39"/>
-    <w:lsdException w:name="toc 7" w:uiPriority="39"/>
-    <w:lsdException w:name="toc 8" w:uiPriority="39"/>
-    <w:lsdException w:name="toc 9" w:uiPriority="39"/>
-    <w:lsdException w:name="caption" w:uiPriority="35" w:qFormat="1"/>
-    <w:lsdException w:name="Title" w:semiHidden="0" w:uiPriority="10" w:unhideWhenUsed="0" w:qFormat="1"/>
-    <w:lsdException w:name="Default Paragraph Font" w:uiPriority="1"/>
-    <w:lsdException w:name="Subtitle" w:semiHidden="0" w:uiPriority="11" w:unhideWhenUsed="0" w:qFormat="1"/>
-    <w:lsdException w:name="Strong" w:semiHidden="0" w:uiPriority="22" w:unhideWhenUsed="0" w:qFormat="1"/>
-    <w:lsdException w:name="Emphasis" w:semiHidden="0" w:uiPriority="20" w:unhideWhenUsed="0" w:qFormat="1"/>
-    <w:lsdException w:name="Table Grid" w:semiHidden="0" w:uiPriority="59" w:unhideWhenUsed="0"/>
-    <w:lsdException w:name="Placeholder Text" w:unhideWhenUsed="0"/>
-    <w:lsdException w:name="No Spacing" w:semiHidden="0" w:uiPriority="1" w:unhideWhenUsed="0" w:qFormat="1"/>
-    <w:lsdException w:name="Light Shading" w:semiHidden="0" w:uiPriority="60" w:unhideWhenUsed="0"/>
-    <w:lsdException w:name="Light List" w:semiHidden="0" w:uiPriority="61" w:unhideWhenUsed="0"/>
-    <w:lsdException w:name="Light Grid" w:semiHidden="0" w:uiPriority="62" w:unhideWhenUsed="0"/>
-    <w:lsdException w:name="Medium Shading 1" w:semiHidden="0" w:uiPriority="63" w:unhideWhenUsed="0"/>
-    <w:lsdException w:name="Medium Shading 2" w:semiHidden="0" w:uiPriority="64" w:unhideWhenUsed="0"/>
-    <w:lsdException w:name="Medium List 1" w:semiHidden="0" w:uiPriority="65" w:unhideWhenUsed="0"/>
-    <w:lsdException w:name="Medium List 2" w:semiHidden="0" w:uiPriority="66" w:unhideWhenUsed="0"/>
-    <w:lsdException w:name="Medium Grid 1" w:semiHidden="0" w:uiPriority="67" w:unhideWhenUsed="0"/>
-    <w:lsdException w:name="Medium Grid 2" w:semiHidden="0" w:uiPriority="68" w:unhideWhenUsed="0"/>
-    <w:lsdException w:name="Medium Grid 3" w:semiHidden="0" w:uiPriority="69" w:unhideWhenUsed="0"/>
-    <w:lsdException w:name="Dark List" w:semiHidden="0" w:uiPriority="70" w:unhideWhenUsed="0"/>
-    <w:lsdException w:name="Colorful Shading" w:semiHidden="0" w:uiPriority="71" w:unhideWhenUsed="0"/>
-    <w:lsdException w:name="Colorful List" w:semiHidden="0" w:uiPriority="72" w:unhideWhenUsed="0"/>
-    <w:lsdException w:name="Colorful Grid" w:semiHidden="0" w:uiPriority="73" w:unhideWhenUsed="0"/>
-    <w:lsdException w:name="Light Shading Accent 1" w:semiHidden="0" w:uiPriority="60" w:unhideWhenUsed="0"/>
-    <w:lsdException w:name="Light List Accent 1" w:semiHidden="0" w:uiPriority="61" w:unhideWhenUsed="0"/>
-    <w:lsdException w:name="Light Grid Accent 1" w:semiHidden="0" w:uiPriority="62" w:unhideWhenUsed="0"/>
-    <w:lsdException w:name="Medium Shading 1 Accent 1" w:semiHidden="0" w:uiPriority="63" w:unhideWhenUsed="0"/>
-    <w:lsdException w:name="Medium Shading 2 Accent 1" w:semiHidden="0" w:uiPriority="64" w:unhideWhenUsed="0"/>
-    <w:lsdException w:name="Medium List 1 Accent 1" w:semiHidden="0" w:uiPriority="65" w:unhideWhenUsed="0"/>
-    <w:lsdException w:name="Revision" w:unhideWhenUsed="0"/>
-    <w:lsdException w:name="List Paragraph" w:semiHidden="0" w:uiPriority="34" w:unhideWhenUsed="0" w:qFormat="1"/>
-    <w:lsdException w:name="Quote" w:semiHidden="0" w:uiPriority="29" w:unhideWhenUsed="0" w:qFormat="1"/>
-    <w:lsdException w:name="Intense Quote" w:semiHidden="0" w:uiPriority="30" w:unhideWhenUsed="0" w:qFormat="1"/>
-    <w:lsdException w:name="Medium List 2 Accent 1" w:semiHidden="0" w:uiPriority="66" w:unhideWhenUsed="0"/>
-    <w:lsdException w:name="Medium Grid 1 Accent 1" w:semiHidden="0" w:uiPriority="67" w:unhideWhenUsed="0"/>
-    <w:lsdException w:name="Medium Grid 2 Accent 1" w:semiHidden="0" w:uiPriority="68" w:unhideWhenUsed="0"/>
-    <w:lsdException w:name="Medium Grid 3 Accent 1" w:semiHidden="0" w:uiPriority="69" w:unhideWhenUsed="0"/>
-    <w:lsdException w:name="Dark List Accent 1" w:semiHidden="0" w:uiPriority="70" w:unhideWhenUsed="0"/>
-    <w:lsdException w:name="Colorful Shading Accent 1" w:semiHidden="0" w:uiPriority="71" w:unhideWhenUsed="0"/>
-    <w:lsdException w:name="Colorful List Accent 1" w:semiHidden="0" w:uiPriority="72" w:unhideWhenUsed="0"/>
-    <w:lsdException w:name="Colorful Grid Accent 1" w:semiHidden="0" w:uiPriority="73" w:unhideWhenUsed="0"/>
-    <w:lsdException w:name="Light Shading Accent 2" w:semiHidden="0" w:uiPriority="60" w:unhideWhenUsed="0"/>
-    <w:lsdException w:name="Light List Accent 2" w:semiHidden="0" w:uiPriority="61" w:unhideWhenUsed="0"/>
-    <w:lsdException w:name="Light Grid Accent 2" w:semiHidden="0" w:uiPriority="62" w:unhideWhenUsed="0"/>
-    <w:lsdException w:name="Medium Shading 1 Accent 2" w:semiHidden="0" w:uiPriority="63" w:unhideWhenUsed="0"/>
-    <w:lsdException w:name="Medium Shading 2 Accent 2" w:semiHidden="0" w:uiPriority="64" w:unhideWhenUsed="0"/>
-    <w:lsdException w:name="Medium List 1 Accent 2" w:semiHidden="0" w:uiPriority="65" w:unhideWhenUsed="0"/>
-    <w:lsdException w:name="Medium List 2 Accent 2" w:semiHidden="0" w:uiPriority="66" w:unhideWhenUsed="0"/>
-    <w:lsdException w:name="Medium Grid 1 Accent 2" w:semiHidden="0" w:uiPriority="67" w:unhideWhenUsed="0"/>
-    <w:lsdException w:name="Medium Grid 2 Accent 2" w:semiHidden="0" w:uiPriority="68" w:unhideWhenUsed="0"/>
-    <w:lsdException w:name="Medium Grid 3 Accent 2" w:semiHidden="0" w:uiPriority="69" w:unhideWhenUsed="0"/>
-    <w:lsdException w:name="Dark List Accent 2" w:semiHidden="0" w:uiPriority="70" w:unhideWhenUsed="0"/>
-    <w:lsdException w:name="Colorful Shading Accent 2" w:semiHidden="0" w:uiPriority="71" w:unhideWhenUsed="0"/>
-    <w:lsdException w:name="Colorful List Accent 2" w:semiHidden="0" w:uiPriority="72" w:unhideWhenUsed="0"/>
-    <w:lsdException w:name="Colorful Grid Accent 2" w:semiHidden="0" w:uiPriority="73" w:unhideWhenUsed="0"/>
-    <w:lsdException w:name="Light Shading Accent 3" w:semiHidden="0" w:uiPriority="60" w:unhideWhenUsed="0"/>
-    <w:lsdException w:name="Light List Accent 3" w:semiHidden="0" w:uiPriority="61" w:unhideWhenUsed="0"/>
-    <w:lsdException w:name="Light Grid Accent 3" w:semiHidden="0" w:uiPriority="62" w:unhideWhenUsed="0"/>
-    <w:lsdException w:name="Medium Shading 1 Accent 3" w:semiHidden="0" w:uiPriority="63" w:unhideWhenUsed="0"/>
-    <w:lsdException w:name="Medium Shading 2 Accent 3" w:semiHidden="0" w:uiPriority="64" w:unhideWhenUsed="0"/>
-    <w:lsdException w:name="Medium List 1 Accent 3" w:semiHidden="0" w:uiPriority="65" w:unhideWhenUsed="0"/>
-    <w:lsdException w:name="Medium List 2 Accent 3" w:semiHidden="0" w:uiPriority="66" w:unhideWhenUsed="0"/>
-    <w:lsdException w:name="Medium Grid 1 Accent 3" w:semiHidden="0" w:uiPriority="67" w:unhideWhenUsed="0"/>
-    <w:lsdException w:name="Medium Grid 2 Accent 3" w:semiHidden="0" w:uiPriority="68" w:unhideWhenUsed="0"/>
-    <w:lsdException w:name="Medium Grid 3 Accent 3" w:semiHidden="0" w:uiPriority="69" w:unhideWhenUsed="0"/>
-    <w:lsdException w:name="Dark List Accent 3" w:semiHidden="0" w:uiPriority="70" w:unhideWhenUsed="0"/>
-    <w:lsdException w:name="Colorful Shading Accent 3" w:semiHidden="0" w:uiPriority="71" w:unhideWhenUsed="0"/>
-    <w:lsdException w:name="Colorful List Accent 3" w:semiHidden="0" w:uiPriority="72" w:unhideWhenUsed="0"/>
-    <w:lsdException w:name="Colorful Grid Accent 3" w:semiHidden="0" w:uiPriority="73" w:unhideWhenUsed="0"/>
-    <w:lsdException w:name="Light Shading Accent 4" w:semiHidden="0" w:uiPriority="60" w:unhideWhenUsed="0"/>
-    <w:lsdException w:name="Light List Accent 4" w:semiHidden="0" w:uiPriority="61" w:unhideWhenUsed="0"/>
-    <w:lsdException w:name="Light Grid Accent 4" w:semiHidden="0" w:uiPriority="62" w:unhideWhenUsed="0"/>
-    <w:lsdException w:name="Medium Shading 1 Accent 4" w:semiHidden="0" w:uiPriority="63" w:unhideWhenUsed="0"/>
-    <w:lsdException w:name="Medium Shading 2 Accent 4" w:semiHidden="0" w:uiPriority="64" w:unhideWhenUsed="0"/>
-    <w:lsdException w:name="Medium List 1 Accent 4" w:semiHidden="0" w:uiPriority="65" w:unhideWhenUsed="0"/>
-    <w:lsdException w:name="Medium List 2 Accent 4" w:semiHidden="0" w:uiPriority="66" w:unhideWhenUsed="0"/>
-    <w:lsdException w:name="Medium Grid 1 Accent 4" w:semiHidden="0" w:uiPriority="67" w:unhideWhenUsed="0"/>
-    <w:lsdException w:name="Medium Grid 2 Accent 4" w:semiHidden="0" w:uiPriority="68" w:unhideWhenUsed="0"/>
-    <w:lsdException w:name="Medium Grid 3 Accent 4" w:semiHidden="0" w:uiPriority="69" w:unhideWhenUsed="0"/>
-    <w:lsdException w:name="Dark List Accent 4" w:semiHidden="0" w:uiPriority="70" w:unhideWhenUsed="0"/>
-    <w:lsdException w:name="Colorful Shading Accent 4" w:semiHidden="0" w:uiPriority="71" w:unhideWhenUsed="0"/>
-    <w:lsdException w:name="Colorful List Accent 4" w:semiHidden="0" w:uiPriority="72" w:unhideWhenUsed="0"/>
-    <w:lsdException w:name="Colorful Grid Accent 4" w:semiHidden="0" w:uiPriority="73" w:unhideWhenUsed="0"/>
-    <w:lsdException w:name="Light Shading Accent 5" w:semiHidden="0" w:uiPriority="60" w:unhideWhenUsed="0"/>
-    <w:lsdException w:name="Light List Accent 5" w:semiHidden="0" w:uiPriority="61" w:unhideWhenUsed="0"/>
-    <w:lsdException w:name="Light Grid Accent 5" w:semiHidden="0" w:uiPriority="62" w:unhideWhenUsed="0"/>
-    <w:lsdException w:name="Medium Shading 1 Accent 5" w:semiHidden="0" w:uiPriority="63" w:unhideWhenUsed="0"/>
-    <w:lsdException w:name="Medium Shading 2 Accent 5" w:semiHidden="0" w:uiPriority="64" w:unhideWhenUsed="0"/>
-    <w:lsdException w:name="Medium List 1 Accent 5" w:semiHidden="0" w:uiPriority="65" w:unhideWhenUsed="0"/>
-    <w:lsdException w:name="Medium List 2 Accent 5" w:semiHidden="0" w:uiPriority="66" w:unhideWhenUsed="0"/>
-    <w:lsdException w:name="Medium Grid 1 Accent 5" w:semiHidden="0" w:uiPriority="67" w:unhideWhenUsed="0"/>
-    <w:lsdException w:name="Medium Grid 2 Accent 5" w:semiHidden="0" w:uiPriority="68" w:unhideWhenUsed="0"/>
-    <w:lsdException w:name="Medium Grid 3 Accent 5" w:semiHidden="0" w:uiPriority="69" w:unhideWhenUsed="0"/>
-    <w:lsdException w:name="Dark List Accent 5" w:semiHidden="0" w:uiPriority="70" w:unhideWhenUsed="0"/>
-    <w:lsdException w:name="Colorful Shading Accent 5" w:semiHidden="0" w:uiPriority="71" w:unhideWhenUsed="0"/>
-    <w:lsdException w:name="Colorful List Accent 5" w:semiHidden="0" w:uiPriority="72" w:unhideWhenUsed="0"/>
-    <w:lsdException w:name="Colorful Grid Accent 5" w:semiHidden="0" w:uiPriority="73" w:unhideWhenUsed="0"/>
-    <w:lsdException w:name="Light Shading Accent 6" w:semiHidden="0" w:uiPriority="60" w:unhideWhenUsed="0"/>
-    <w:lsdException w:name="Light List Accent 6" w:semiHidden="0" w:uiPriority="61" w:unhideWhenUsed="0"/>
-    <w:lsdException w:name="Light Grid Accent 6" w:semiHidden="0" w:uiPriority="62" w:unhideWhenUsed="0"/>
-    <w:lsdException w:name="Medium Shading 1 Accent 6" w:semiHidden="0" w:uiPriority="63" w:unhideWhenUsed="0"/>
-    <w:lsdException w:name="Medium Shading 2 Accent 6" w:semiHidden="0" w:uiPriority="64" w:unhideWhenUsed="0"/>
-    <w:lsdException w:name="Medium List 1 Accent 6" w:semiHidden="0" w:uiPriority="65" w:unhideWhenUsed="0"/>
-    <w:lsdException w:name="Medium List 2 Accent 6" w:semiHidden="0" w:uiPriority="66" w:unhideWhenUsed="0"/>
-    <w:lsdException w:name="Medium Grid 1 Accent 6" w:semiHidden="0" w:uiPriority="67" w:unhideWhenUsed="0"/>
-    <w:lsdException w:name="Medium Grid 2 Accent 6" w:semiHidden="0" w:uiPriority="68" w:unhideWhenUsed="0"/>
-    <w:lsdException w:name="Medium Grid 3 Accent 6" w:semiHidden="0" w:uiPriority="69" w:unhideWhenUsed="0"/>
-    <w:lsdException w:name="Dark List Accent 6" w:semiHidden="0" w:uiPriority="70" w:unhideWhenUsed="0"/>
-    <w:lsdException w:name="Colorful Shading Accent 6" w:semiHidden="0" w:uiPriority="71" w:unhideWhenUsed="0"/>
-    <w:lsdException w:name="Colorful List Accent 6" w:semiHidden="0" w:uiPriority="72" w:unhideWhenUsed="0"/>
-    <w:lsdException w:name="Colorful Grid Accent 6" w:semiHidden="0" w:uiPriority="73" w:unhideWhenUsed="0"/>
-    <w:lsdException w:name="Subtle Emphasis" w:semiHidden="0" w:uiPriority="19" w:unhideWhenUsed="0" w:qFormat="1"/>
-    <w:lsdException w:name="Intense Emphasis" w:semiHidden="0" w:uiPriority="21" w:unhideWhenUsed="0" w:qFormat="1"/>
-    <w:lsdException w:name="Subtle Reference" w:semiHidden="0" w:uiPriority="31" w:unhideWhenUsed="0" w:qFormat="1"/>
-    <w:lsdException w:name="Intense Reference" w:semiHidden="0" w:uiPriority="32" w:unhideWhenUsed="0" w:qFormat="1"/>
-    <w:lsdException w:name="Book Title" w:semiHidden="0" w:uiPriority="33" w:unhideWhenUsed="0" w:qFormat="1"/>
-    <w:lsdException w:name="Bibliography" w:uiPriority="37"/>
-    <w:lsdException w:name="TOC Heading" w:uiPriority="39" w:qFormat="1"/>
-  </w:latentStyles>
-  <w:style w:type="paragraph" w:default="1" w:styleId="Normal">
-    <w:name w:val="Normal"/>
-    <w:qFormat/>
   </w:style>
   <w:style w:type="character" w:default="1" w:styleId="DefaultParagraphFont">
     <w:name w:val="Default Paragraph Font"/>
@@ -3267,7 +3302,7 @@
     <w:unhideWhenUsed/>
     <w:rsid w:val="00F727FE"/>
     <w:rPr>
-      <w:color w:val="3399FF" w:themeColor="hyperlink"/>
+      <w:color w:val="0000FF" w:themeColor="hyperlink"/>
       <w:u w:val="single"/>
     </w:rPr>
   </w:style>
@@ -3559,7 +3594,7 @@
 </file>
 
 <file path=customXml/itemProps1.xml><?xml version="1.0" encoding="utf-8"?>
-<ds:datastoreItem xmlns:ds="http://schemas.openxmlformats.org/officeDocument/2006/customXml" ds:itemID="{59438751-E262-457C-85BA-0142D4CAFED7}">
+<ds:datastoreItem xmlns:ds="http://schemas.openxmlformats.org/officeDocument/2006/customXml" ds:itemID="{4EB4B242-0BC1-4807-A3AC-10B50E9195E7}">
   <ds:schemaRefs>
     <ds:schemaRef ds:uri="http://schemas.openxmlformats.org/officeDocument/2006/bibliography"/>
   </ds:schemaRefs>

</xml_diff>

<commit_message>
Edited the documentation for the project
</commit_message>
<xml_diff>
--- a/Puzzle Master - documentation.docx
+++ b/Puzzle Master - documentation.docx
@@ -220,7 +220,6 @@
         </w:rPr>
         <w:t xml:space="preserve">- </w:t>
       </w:r>
-      <w:proofErr w:type="spellStart"/>
       <w:r>
         <w:rPr>
           <w:rFonts w:ascii="Georgia" w:hAnsi="Georgia"/>
@@ -229,9 +228,9 @@
           <w:szCs w:val="28"/>
           <w:lang w:val="en-US"/>
         </w:rPr>
-        <w:t>Златко</w:t>
-      </w:r>
-      <w:proofErr w:type="spellEnd"/>
+        <w:t xml:space="preserve">Златко </w:t>
+      </w:r>
+      <w:proofErr w:type="spellStart"/>
       <w:r>
         <w:rPr>
           <w:rFonts w:ascii="Georgia" w:hAnsi="Georgia"/>
@@ -240,9 +239,9 @@
           <w:szCs w:val="28"/>
           <w:lang w:val="en-US"/>
         </w:rPr>
-        <w:t xml:space="preserve"> </w:t>
-      </w:r>
-      <w:proofErr w:type="spellStart"/>
+        <w:t>Атанасов</w:t>
+      </w:r>
+      <w:proofErr w:type="spellEnd"/>
       <w:r>
         <w:rPr>
           <w:rFonts w:ascii="Georgia" w:hAnsi="Georgia"/>
@@ -251,40 +250,38 @@
           <w:szCs w:val="28"/>
           <w:lang w:val="en-US"/>
         </w:rPr>
-        <w:t>Атанасов</w:t>
-      </w:r>
-      <w:proofErr w:type="spellEnd"/>
-      <w:r>
+        <w:t xml:space="preserve"> </w:t>
+      </w:r>
+    </w:p>
+    <w:p>
+      <w:pPr>
+        <w:pStyle w:val="ListParagraph"/>
+        <w:ind w:left="1065"/>
         <w:rPr>
           <w:rFonts w:ascii="Georgia" w:hAnsi="Georgia"/>
           <w:b/>
           <w:sz w:val="28"/>
           <w:szCs w:val="28"/>
-          <w:lang w:val="en-US"/>
-        </w:rPr>
-        <w:t xml:space="preserve"> </w:t>
-      </w:r>
-    </w:p>
-    <w:p>
-      <w:pPr>
-        <w:pStyle w:val="ListParagraph"/>
-        <w:ind w:left="1065"/>
+        </w:rPr>
+      </w:pPr>
+      <w:r>
         <w:rPr>
           <w:rFonts w:ascii="Georgia" w:hAnsi="Georgia"/>
           <w:b/>
           <w:sz w:val="28"/>
           <w:szCs w:val="28"/>
-        </w:rPr>
-      </w:pPr>
+          <w:lang w:val="en-US"/>
+        </w:rPr>
+        <w:t>Mask</w:t>
+      </w:r>
       <w:r>
         <w:rPr>
           <w:rFonts w:ascii="Georgia" w:hAnsi="Georgia"/>
           <w:b/>
           <w:sz w:val="28"/>
           <w:szCs w:val="28"/>
-          <w:lang w:val="en-US"/>
-        </w:rPr>
-        <w:t>Mask</w:t>
+        </w:rPr>
+        <w:t>_</w:t>
       </w:r>
       <w:r>
         <w:rPr>
@@ -292,8 +289,9 @@
           <w:b/>
           <w:sz w:val="28"/>
           <w:szCs w:val="28"/>
-        </w:rPr>
-        <w:t>_</w:t>
+          <w:lang w:val="en-US"/>
+        </w:rPr>
+        <w:t>l</w:t>
       </w:r>
       <w:r>
         <w:rPr>
@@ -303,7 +301,7 @@
           <w:szCs w:val="28"/>
           <w:lang w:val="en-US"/>
         </w:rPr>
-        <w:t>l</w:t>
+        <w:t xml:space="preserve">n - </w:t>
       </w:r>
       <w:r>
         <w:rPr>
@@ -311,21 +309,9 @@
           <w:b/>
           <w:sz w:val="28"/>
           <w:szCs w:val="28"/>
-          <w:lang w:val="en-US"/>
-        </w:rPr>
-        <w:t xml:space="preserve">n - </w:t>
-      </w:r>
-      <w:r>
-        <w:rPr>
-          <w:rFonts w:ascii="Georgia" w:hAnsi="Georgia"/>
-          <w:b/>
-          <w:sz w:val="28"/>
-          <w:szCs w:val="28"/>
         </w:rPr>
         <w:t>Любомир Нан</w:t>
       </w:r>
-      <w:bookmarkStart w:id="0" w:name="_GoBack"/>
-      <w:bookmarkEnd w:id="0"/>
       <w:r>
         <w:rPr>
           <w:rFonts w:ascii="Georgia" w:hAnsi="Georgia"/>
@@ -818,23 +804,85 @@
         </w:rPr>
         <w:t xml:space="preserve">levels of </w:t>
       </w:r>
-      <w:proofErr w:type="gramStart"/>
-      <w:r>
-        <w:rPr>
-          <w:sz w:val="24"/>
-          <w:szCs w:val="24"/>
-          <w:lang w:val="en-US"/>
-        </w:rPr>
-        <w:t>difficulty(</w:t>
-      </w:r>
-      <w:proofErr w:type="gramEnd"/>
-      <w:r>
-        <w:rPr>
-          <w:sz w:val="24"/>
-          <w:szCs w:val="24"/>
-          <w:lang w:val="en-US"/>
-        </w:rPr>
-        <w:t>from separation 3x3 per row and column to 7x7).When shuffled some pieces does not only change their original position but there is a chance to rotate on 180°.The player can drag and drop the pieces in order to solve the puzzle and can double click on a piece that should be rotated to its original state.</w:t>
+      <w:r>
+        <w:rPr>
+          <w:sz w:val="24"/>
+          <w:szCs w:val="24"/>
+          <w:lang w:val="en-US"/>
+        </w:rPr>
+        <w:t>difficulty (</w:t>
+      </w:r>
+      <w:r>
+        <w:rPr>
+          <w:sz w:val="24"/>
+          <w:szCs w:val="24"/>
+          <w:lang w:val="en-US"/>
+        </w:rPr>
+        <w:t>from separation 3x3 per row and column to 7x7).When shuffled</w:t>
+      </w:r>
+      <w:r>
+        <w:rPr>
+          <w:sz w:val="24"/>
+          <w:szCs w:val="24"/>
+          <w:lang w:val="en-US"/>
+        </w:rPr>
+        <w:t>, some pieces do</w:t>
+      </w:r>
+      <w:r>
+        <w:rPr>
+          <w:sz w:val="24"/>
+          <w:szCs w:val="24"/>
+          <w:lang w:val="en-US"/>
+        </w:rPr>
+        <w:t xml:space="preserve"> not only change their original position</w:t>
+      </w:r>
+      <w:r>
+        <w:rPr>
+          <w:sz w:val="24"/>
+          <w:szCs w:val="24"/>
+          <w:lang w:val="en-US"/>
+        </w:rPr>
+        <w:t>,</w:t>
+      </w:r>
+      <w:r>
+        <w:rPr>
+          <w:sz w:val="24"/>
+          <w:szCs w:val="24"/>
+          <w:lang w:val="en-US"/>
+        </w:rPr>
+        <w:t xml:space="preserve"> but there is a chance </w:t>
+      </w:r>
+      <w:r>
+        <w:rPr>
+          <w:sz w:val="24"/>
+          <w:szCs w:val="24"/>
+          <w:lang w:val="en-US"/>
+        </w:rPr>
+        <w:t xml:space="preserve">they </w:t>
+      </w:r>
+      <w:r>
+        <w:rPr>
+          <w:sz w:val="24"/>
+          <w:szCs w:val="24"/>
+          <w:lang w:val="en-US"/>
+        </w:rPr>
+        <w:t xml:space="preserve">rotate </w:t>
+      </w:r>
+      <w:r>
+        <w:rPr>
+          <w:sz w:val="24"/>
+          <w:szCs w:val="24"/>
+          <w:lang w:val="en-US"/>
+        </w:rPr>
+        <w:t>at</w:t>
+      </w:r>
+      <w:r>
+        <w:rPr>
+          <w:sz w:val="24"/>
+          <w:szCs w:val="24"/>
+          <w:lang w:val="en-US"/>
+        </w:rPr>
+        <w:t xml:space="preserve"> 180°.The player can drag and drop the pieces in order to solve the puzzle and can double click on a piece that should be rotated to its original state.</w:t>
       </w:r>
     </w:p>
     <w:p>
@@ -852,7 +900,39 @@
           <w:szCs w:val="24"/>
           <w:lang w:val="en-US"/>
         </w:rPr>
-        <w:t>The puzzle has a timer starting to count when the player click the Start</w:t>
+        <w:t>The puzzle has a timer starting to count when the player click</w:t>
+      </w:r>
+      <w:r>
+        <w:rPr>
+          <w:sz w:val="24"/>
+          <w:szCs w:val="24"/>
+          <w:lang w:val="en-US"/>
+        </w:rPr>
+        <w:t>s</w:t>
+      </w:r>
+      <w:r>
+        <w:rPr>
+          <w:sz w:val="24"/>
+          <w:szCs w:val="24"/>
+          <w:lang w:val="en-US"/>
+        </w:rPr>
+        <w:t xml:space="preserve"> the </w:t>
+      </w:r>
+      <w:r>
+        <w:rPr>
+          <w:sz w:val="24"/>
+          <w:szCs w:val="24"/>
+          <w:lang w:val="en-US"/>
+        </w:rPr>
+        <w:t>“</w:t>
+      </w:r>
+      <w:r>
+        <w:rPr>
+          <w:sz w:val="24"/>
+          <w:szCs w:val="24"/>
+          <w:lang w:val="en-US"/>
+        </w:rPr>
+        <w:t>Start</w:t>
       </w:r>
       <w:r>
         <w:rPr>
@@ -868,7 +948,47 @@
           <w:szCs w:val="24"/>
           <w:lang w:val="en-US"/>
         </w:rPr>
-        <w:t xml:space="preserve"> button and when the player solve the puzzle alert pops up and inform the user about his score (time).</w:t>
+        <w:t>”</w:t>
+      </w:r>
+      <w:r>
+        <w:rPr>
+          <w:sz w:val="24"/>
+          <w:szCs w:val="24"/>
+          <w:lang w:val="en-US"/>
+        </w:rPr>
+        <w:t xml:space="preserve"> button and when the player solve</w:t>
+      </w:r>
+      <w:r>
+        <w:rPr>
+          <w:sz w:val="24"/>
+          <w:szCs w:val="24"/>
+          <w:lang w:val="en-US"/>
+        </w:rPr>
+        <w:t>s</w:t>
+      </w:r>
+      <w:r>
+        <w:rPr>
+          <w:sz w:val="24"/>
+          <w:szCs w:val="24"/>
+          <w:lang w:val="en-US"/>
+        </w:rPr>
+        <w:t xml:space="preserve"> the puzzle</w:t>
+      </w:r>
+      <w:r>
+        <w:rPr>
+          <w:sz w:val="24"/>
+          <w:szCs w:val="24"/>
+          <w:lang w:val="en-US"/>
+        </w:rPr>
+        <w:t>, an</w:t>
+      </w:r>
+      <w:r>
+        <w:rPr>
+          <w:sz w:val="24"/>
+          <w:szCs w:val="24"/>
+          <w:lang w:val="en-US"/>
+        </w:rPr>
+        <w:t xml:space="preserve"> alert pops up and inform the user about his score (time).</w:t>
       </w:r>
     </w:p>
     <w:p>
@@ -932,7 +1052,23 @@
           <w:szCs w:val="24"/>
           <w:lang w:val="en-US"/>
         </w:rPr>
-        <w:t xml:space="preserve">The index page of the application has a brief information about the </w:t>
+        <w:t>The index page of the application has a brief information about the game.</w:t>
+      </w:r>
+      <w:r>
+        <w:rPr>
+          <w:sz w:val="24"/>
+          <w:szCs w:val="24"/>
+          <w:lang w:val="en-US"/>
+        </w:rPr>
+        <w:t xml:space="preserve"> </w:t>
+      </w:r>
+      <w:r>
+        <w:rPr>
+          <w:sz w:val="24"/>
+          <w:szCs w:val="24"/>
+          <w:lang w:val="en-US"/>
+        </w:rPr>
+        <w:t xml:space="preserve">It provides a link to the project's </w:t>
       </w:r>
       <w:proofErr w:type="spellStart"/>
       <w:r>
@@ -941,7 +1077,7 @@
           <w:szCs w:val="24"/>
           <w:lang w:val="en-US"/>
         </w:rPr>
-        <w:t>game.It</w:t>
+        <w:t>github</w:t>
       </w:r>
       <w:proofErr w:type="spellEnd"/>
       <w:r>
@@ -950,24 +1086,6 @@
           <w:szCs w:val="24"/>
           <w:lang w:val="en-US"/>
         </w:rPr>
-        <w:t xml:space="preserve"> provides a link to the project's </w:t>
-      </w:r>
-      <w:proofErr w:type="spellStart"/>
-      <w:r>
-        <w:rPr>
-          <w:sz w:val="24"/>
-          <w:szCs w:val="24"/>
-          <w:lang w:val="en-US"/>
-        </w:rPr>
-        <w:t>github</w:t>
-      </w:r>
-      <w:proofErr w:type="spellEnd"/>
-      <w:r>
-        <w:rPr>
-          <w:sz w:val="24"/>
-          <w:szCs w:val="24"/>
-          <w:lang w:val="en-US"/>
-        </w:rPr>
         <w:t xml:space="preserve"> repository.</w:t>
       </w:r>
       <w:r>
@@ -984,7 +1102,39 @@
           <w:szCs w:val="24"/>
           <w:lang w:val="en-US"/>
         </w:rPr>
-        <w:t>It has a logo animated with SVG and a button Start Playing that takes the user to the next page where the game begins.</w:t>
+        <w:t xml:space="preserve">It has a logo animated with SVG and a button </w:t>
+      </w:r>
+      <w:r>
+        <w:rPr>
+          <w:sz w:val="24"/>
+          <w:szCs w:val="24"/>
+          <w:lang w:val="en-US"/>
+        </w:rPr>
+        <w:t>“</w:t>
+      </w:r>
+      <w:r>
+        <w:rPr>
+          <w:sz w:val="24"/>
+          <w:szCs w:val="24"/>
+          <w:lang w:val="en-US"/>
+        </w:rPr>
+        <w:t>Start Playing</w:t>
+      </w:r>
+      <w:r>
+        <w:rPr>
+          <w:sz w:val="24"/>
+          <w:szCs w:val="24"/>
+          <w:lang w:val="en-US"/>
+        </w:rPr>
+        <w:t>”</w:t>
+      </w:r>
+      <w:r>
+        <w:rPr>
+          <w:sz w:val="24"/>
+          <w:szCs w:val="24"/>
+          <w:lang w:val="en-US"/>
+        </w:rPr>
+        <w:t xml:space="preserve"> that takes the user to the next page where the game begins.</w:t>
       </w:r>
     </w:p>
     <w:p>
@@ -1150,7 +1300,23 @@
           <w:szCs w:val="24"/>
           <w:lang w:val="en-US"/>
         </w:rPr>
-        <w:t>The puzzle page of the application is separated to panels.</w:t>
+        <w:t xml:space="preserve">The puzzle page of the application is separated </w:t>
+      </w:r>
+      <w:r>
+        <w:rPr>
+          <w:sz w:val="24"/>
+          <w:szCs w:val="24"/>
+          <w:lang w:val="en-US"/>
+        </w:rPr>
+        <w:t>in</w:t>
+      </w:r>
+      <w:r>
+        <w:rPr>
+          <w:sz w:val="24"/>
+          <w:szCs w:val="24"/>
+          <w:lang w:val="en-US"/>
+        </w:rPr>
+        <w:t>to panels.</w:t>
       </w:r>
     </w:p>
     <w:p>
@@ -1202,7 +1368,151 @@
           <w:szCs w:val="24"/>
           <w:lang w:val="en-US"/>
         </w:rPr>
-        <w:t>The second panel is the user control panel where the player can choose from where to get his image for the puzzle (upload, URL, gallery).The panel also contains Select difficulty dropdown menu where the player can choose the difficulty of the puzzle. Next feature in this panel is the timer which counts the time that player has spend solving the given puzzle. Lastly the panel contains Set button that has to be clicked after the player set his exact options for the game. After hitting Set the options are saved and the player can hit Start Puzzle and the game begins.</w:t>
+        <w:t xml:space="preserve">The second panel is the user control panel where the player can choose from where to get his image for the puzzle (upload, URL, gallery).The panel also contains </w:t>
+      </w:r>
+      <w:r>
+        <w:rPr>
+          <w:sz w:val="24"/>
+          <w:szCs w:val="24"/>
+          <w:lang w:val="en-US"/>
+        </w:rPr>
+        <w:t>“</w:t>
+      </w:r>
+      <w:r>
+        <w:rPr>
+          <w:sz w:val="24"/>
+          <w:szCs w:val="24"/>
+          <w:lang w:val="en-US"/>
+        </w:rPr>
+        <w:t>Select difficulty</w:t>
+      </w:r>
+      <w:r>
+        <w:rPr>
+          <w:sz w:val="24"/>
+          <w:szCs w:val="24"/>
+          <w:lang w:val="en-US"/>
+        </w:rPr>
+        <w:t>”</w:t>
+      </w:r>
+      <w:r>
+        <w:rPr>
+          <w:sz w:val="24"/>
+          <w:szCs w:val="24"/>
+          <w:lang w:val="en-US"/>
+        </w:rPr>
+        <w:t xml:space="preserve"> dropdown menu where the player can choose the difficulty of the puzzle. Next feature in this panel is the timer which counts the time that player has spend solving the given puzzle. Lastly the panel contains </w:t>
+      </w:r>
+      <w:r>
+        <w:rPr>
+          <w:sz w:val="24"/>
+          <w:szCs w:val="24"/>
+          <w:lang w:val="en-US"/>
+        </w:rPr>
+        <w:t>“</w:t>
+      </w:r>
+      <w:r>
+        <w:rPr>
+          <w:sz w:val="24"/>
+          <w:szCs w:val="24"/>
+          <w:lang w:val="en-US"/>
+        </w:rPr>
+        <w:t>Set</w:t>
+      </w:r>
+      <w:r>
+        <w:rPr>
+          <w:sz w:val="24"/>
+          <w:szCs w:val="24"/>
+          <w:lang w:val="en-US"/>
+        </w:rPr>
+        <w:t>”</w:t>
+      </w:r>
+      <w:r>
+        <w:rPr>
+          <w:sz w:val="24"/>
+          <w:szCs w:val="24"/>
+          <w:lang w:val="en-US"/>
+        </w:rPr>
+        <w:t xml:space="preserve"> button that has to be clicked after the player</w:t>
+      </w:r>
+      <w:r>
+        <w:rPr>
+          <w:sz w:val="24"/>
+          <w:szCs w:val="24"/>
+          <w:lang w:val="en-US"/>
+        </w:rPr>
+        <w:t xml:space="preserve"> has</w:t>
+      </w:r>
+      <w:r>
+        <w:rPr>
+          <w:sz w:val="24"/>
+          <w:szCs w:val="24"/>
+          <w:lang w:val="en-US"/>
+        </w:rPr>
+        <w:t xml:space="preserve"> set his exact options for the game. After hitting </w:t>
+      </w:r>
+      <w:r>
+        <w:rPr>
+          <w:sz w:val="24"/>
+          <w:szCs w:val="24"/>
+          <w:lang w:val="en-US"/>
+        </w:rPr>
+        <w:t>“</w:t>
+      </w:r>
+      <w:r>
+        <w:rPr>
+          <w:sz w:val="24"/>
+          <w:szCs w:val="24"/>
+          <w:lang w:val="en-US"/>
+        </w:rPr>
+        <w:t>Set</w:t>
+      </w:r>
+      <w:r>
+        <w:rPr>
+          <w:sz w:val="24"/>
+          <w:szCs w:val="24"/>
+          <w:lang w:val="en-US"/>
+        </w:rPr>
+        <w:t>”</w:t>
+      </w:r>
+      <w:r>
+        <w:rPr>
+          <w:sz w:val="24"/>
+          <w:szCs w:val="24"/>
+          <w:lang w:val="en-US"/>
+        </w:rPr>
+        <w:t xml:space="preserve"> the options are saved and the player can hit </w:t>
+      </w:r>
+      <w:r>
+        <w:rPr>
+          <w:sz w:val="24"/>
+          <w:szCs w:val="24"/>
+          <w:lang w:val="en-US"/>
+        </w:rPr>
+        <w:t>“</w:t>
+      </w:r>
+      <w:r>
+        <w:rPr>
+          <w:sz w:val="24"/>
+          <w:szCs w:val="24"/>
+          <w:lang w:val="en-US"/>
+        </w:rPr>
+        <w:t>Start Puzzle</w:t>
+      </w:r>
+      <w:r>
+        <w:rPr>
+          <w:sz w:val="24"/>
+          <w:szCs w:val="24"/>
+          <w:lang w:val="en-US"/>
+        </w:rPr>
+        <w:t>”,</w:t>
+      </w:r>
+      <w:r>
+        <w:rPr>
+          <w:sz w:val="24"/>
+          <w:szCs w:val="24"/>
+          <w:lang w:val="en-US"/>
+        </w:rPr>
+        <w:t xml:space="preserve"> and the game begins.</w:t>
       </w:r>
     </w:p>
     <w:p>
@@ -1220,6 +1530,7 @@
           <w:szCs w:val="24"/>
           <w:lang w:val="en-US"/>
         </w:rPr>
+        <w:lastRenderedPageBreak/>
         <w:t>The third panel is the gallery panel.</w:t>
       </w:r>
       <w:r>
@@ -1236,7 +1547,55 @@
           <w:szCs w:val="24"/>
           <w:lang w:val="en-US"/>
         </w:rPr>
-        <w:t>This panel is hidden unless the user click the Choose from gallery button.</w:t>
+        <w:t>This panel is hidden unless the user click</w:t>
+      </w:r>
+      <w:r>
+        <w:rPr>
+          <w:sz w:val="24"/>
+          <w:szCs w:val="24"/>
+          <w:lang w:val="en-US"/>
+        </w:rPr>
+        <w:t>s</w:t>
+      </w:r>
+      <w:r>
+        <w:rPr>
+          <w:sz w:val="24"/>
+          <w:szCs w:val="24"/>
+          <w:lang w:val="en-US"/>
+        </w:rPr>
+        <w:t xml:space="preserve"> the </w:t>
+      </w:r>
+      <w:r>
+        <w:rPr>
+          <w:sz w:val="24"/>
+          <w:szCs w:val="24"/>
+          <w:lang w:val="en-US"/>
+        </w:rPr>
+        <w:t>“</w:t>
+      </w:r>
+      <w:r>
+        <w:rPr>
+          <w:sz w:val="24"/>
+          <w:szCs w:val="24"/>
+          <w:lang w:val="en-US"/>
+        </w:rPr>
+        <w:t>Choose from gallery</w:t>
+      </w:r>
+      <w:r>
+        <w:rPr>
+          <w:sz w:val="24"/>
+          <w:szCs w:val="24"/>
+          <w:lang w:val="en-US"/>
+        </w:rPr>
+        <w:t>”</w:t>
+      </w:r>
+      <w:r>
+        <w:rPr>
+          <w:sz w:val="24"/>
+          <w:szCs w:val="24"/>
+          <w:lang w:val="en-US"/>
+        </w:rPr>
+        <w:t xml:space="preserve"> button.</w:t>
       </w:r>
       <w:r>
         <w:rPr>
@@ -1252,18 +1611,16 @@
           <w:szCs w:val="24"/>
           <w:lang w:val="en-US"/>
         </w:rPr>
-        <w:t xml:space="preserve">If clicked the panel shows below the first panel and the player can browse and pick </w:t>
-      </w:r>
-      <w:proofErr w:type="gramStart"/>
-      <w:r>
-        <w:rPr>
-          <w:sz w:val="24"/>
-          <w:szCs w:val="24"/>
-          <w:lang w:val="en-US"/>
-        </w:rPr>
-        <w:t>a</w:t>
-      </w:r>
-      <w:proofErr w:type="gramEnd"/>
+        <w:t>If clicked the panel shows below the first panel and the player can browse and pick a</w:t>
+      </w:r>
+      <w:r>
+        <w:rPr>
+          <w:sz w:val="24"/>
+          <w:szCs w:val="24"/>
+          <w:lang w:val="en-US"/>
+        </w:rPr>
+        <w:t>n</w:t>
+      </w:r>
       <w:r>
         <w:rPr>
           <w:sz w:val="24"/>
@@ -1272,6 +1629,8 @@
         </w:rPr>
         <w:t xml:space="preserve"> image from the gallery panel.</w:t>
       </w:r>
+      <w:bookmarkStart w:id="0" w:name="_GoBack"/>
+      <w:bookmarkEnd w:id="0"/>
     </w:p>
     <w:p>
       <w:pPr>
@@ -1286,7 +1645,6 @@
           <w:sz w:val="24"/>
           <w:szCs w:val="24"/>
         </w:rPr>
-        <w:lastRenderedPageBreak/>
         <w:t xml:space="preserve">          </w:t>
       </w:r>
     </w:p>
@@ -1762,7 +2120,6 @@
           <w:lang w:val="en-US"/>
         </w:rPr>
       </w:pPr>
-      <w:proofErr w:type="spellStart"/>
       <w:r>
         <w:rPr>
           <w:b/>
@@ -1772,7 +2129,6 @@
         </w:rPr>
         <w:t>GitHub</w:t>
       </w:r>
-      <w:proofErr w:type="spellEnd"/>
       <w:r>
         <w:rPr>
           <w:sz w:val="24"/>
@@ -1811,7 +2167,7 @@
 
 <file path=word/numbering.xml><?xml version="1.0" encoding="utf-8"?>
 <w:numbering xmlns:wpc="http://schemas.microsoft.com/office/word/2010/wordprocessingCanvas" xmlns:mc="http://schemas.openxmlformats.org/markup-compatibility/2006" xmlns:o="urn:schemas-microsoft-com:office:office" xmlns:r="http://schemas.openxmlformats.org/officeDocument/2006/relationships" xmlns:m="http://schemas.openxmlformats.org/officeDocument/2006/math" xmlns:v="urn:schemas-microsoft-com:vml" xmlns:wp14="http://schemas.microsoft.com/office/word/2010/wordprocessingDrawing" xmlns:wp="http://schemas.openxmlformats.org/drawingml/2006/wordprocessingDrawing" xmlns:w10="urn:schemas-microsoft-com:office:word" xmlns:w="http://schemas.openxmlformats.org/wordprocessingml/2006/main" xmlns:w14="http://schemas.microsoft.com/office/word/2010/wordml" xmlns:w15="http://schemas.microsoft.com/office/word/2012/wordml" xmlns:wpg="http://schemas.microsoft.com/office/word/2010/wordprocessingGroup" xmlns:wpi="http://schemas.microsoft.com/office/word/2010/wordprocessingInk" xmlns:wne="http://schemas.microsoft.com/office/word/2006/wordml" xmlns:wps="http://schemas.microsoft.com/office/word/2010/wordprocessingShape" mc:Ignorable="w14 w15 wp14">
-  <w:abstractNum w:abstractNumId="0">
+  <w:abstractNum w:abstractNumId="0" w15:restartNumberingAfterBreak="0">
     <w:nsid w:val="1DCC5D71"/>
     <w:multiLevelType w:val="hybridMultilevel"/>
     <w:tmpl w:val="160C2F7C"/>
@@ -1924,7 +2280,7 @@
       </w:rPr>
     </w:lvl>
   </w:abstractNum>
-  <w:abstractNum w:abstractNumId="1">
+  <w:abstractNum w:abstractNumId="1" w15:restartNumberingAfterBreak="0">
     <w:nsid w:val="2C032BA4"/>
     <w:multiLevelType w:val="hybridMultilevel"/>
     <w:tmpl w:val="76A4D7C0"/>
@@ -2013,7 +2369,7 @@
       </w:pPr>
     </w:lvl>
   </w:abstractNum>
-  <w:abstractNum w:abstractNumId="2">
+  <w:abstractNum w:abstractNumId="2" w15:restartNumberingAfterBreak="0">
     <w:nsid w:val="45D6661E"/>
     <w:multiLevelType w:val="hybridMultilevel"/>
     <w:tmpl w:val="9A308924"/>
@@ -2125,7 +2481,7 @@
       </w:rPr>
     </w:lvl>
   </w:abstractNum>
-  <w:abstractNum w:abstractNumId="3">
+  <w:abstractNum w:abstractNumId="3" w15:restartNumberingAfterBreak="0">
     <w:nsid w:val="53CE539D"/>
     <w:multiLevelType w:val="hybridMultilevel"/>
     <w:tmpl w:val="DE7CC724"/>
@@ -2238,7 +2594,7 @@
       </w:rPr>
     </w:lvl>
   </w:abstractNum>
-  <w:abstractNum w:abstractNumId="4">
+  <w:abstractNum w:abstractNumId="4" w15:restartNumberingAfterBreak="0">
     <w:nsid w:val="5649735A"/>
     <w:multiLevelType w:val="hybridMultilevel"/>
     <w:tmpl w:val="31666012"/>
@@ -2351,7 +2707,7 @@
       </w:rPr>
     </w:lvl>
   </w:abstractNum>
-  <w:abstractNum w:abstractNumId="5">
+  <w:abstractNum w:abstractNumId="5" w15:restartNumberingAfterBreak="0">
     <w:nsid w:val="690A79A7"/>
     <w:multiLevelType w:val="hybridMultilevel"/>
     <w:tmpl w:val="A578A0AC"/>
@@ -2464,7 +2820,7 @@
       </w:rPr>
     </w:lvl>
   </w:abstractNum>
-  <w:abstractNum w:abstractNumId="6">
+  <w:abstractNum w:abstractNumId="6" w15:restartNumberingAfterBreak="0">
     <w:nsid w:val="707161D9"/>
     <w:multiLevelType w:val="hybridMultilevel"/>
     <w:tmpl w:val="002CE948"/>
@@ -2576,7 +2932,7 @@
       </w:rPr>
     </w:lvl>
   </w:abstractNum>
-  <w:abstractNum w:abstractNumId="7">
+  <w:abstractNum w:abstractNumId="7" w15:restartNumberingAfterBreak="0">
     <w:nsid w:val="7BEE2CB9"/>
     <w:multiLevelType w:val="hybridMultilevel"/>
     <w:tmpl w:val="C0481948"/>
@@ -2689,7 +3045,7 @@
       </w:rPr>
     </w:lvl>
   </w:abstractNum>
-  <w:abstractNum w:abstractNumId="8">
+  <w:abstractNum w:abstractNumId="8" w15:restartNumberingAfterBreak="0">
     <w:nsid w:val="7D643EBA"/>
     <w:multiLevelType w:val="hybridMultilevel"/>
     <w:tmpl w:val="404E79E4"/>
@@ -3594,7 +3950,7 @@
 </file>
 
 <file path=customXml/itemProps1.xml><?xml version="1.0" encoding="utf-8"?>
-<ds:datastoreItem xmlns:ds="http://schemas.openxmlformats.org/officeDocument/2006/customXml" ds:itemID="{4EB4B242-0BC1-4807-A3AC-10B50E9195E7}">
+<ds:datastoreItem xmlns:ds="http://schemas.openxmlformats.org/officeDocument/2006/customXml" ds:itemID="{4E895AF7-25BB-4A7B-A83B-FD129CF99D26}">
   <ds:schemaRefs>
     <ds:schemaRef ds:uri="http://schemas.openxmlformats.org/officeDocument/2006/bibliography"/>
   </ds:schemaRefs>

</xml_diff>

<commit_message>
Added some important text in the documentation file for the project
</commit_message>
<xml_diff>
--- a/Puzzle Master - documentation.docx
+++ b/Puzzle Master - documentation.docx
@@ -220,6 +220,7 @@
         </w:rPr>
         <w:t xml:space="preserve">- </w:t>
       </w:r>
+      <w:proofErr w:type="spellStart"/>
       <w:r>
         <w:rPr>
           <w:rFonts w:ascii="Georgia" w:hAnsi="Georgia"/>
@@ -228,9 +229,9 @@
           <w:szCs w:val="28"/>
           <w:lang w:val="en-US"/>
         </w:rPr>
-        <w:t xml:space="preserve">Златко </w:t>
-      </w:r>
-      <w:proofErr w:type="spellStart"/>
+        <w:t>Златко</w:t>
+      </w:r>
+      <w:proofErr w:type="spellEnd"/>
       <w:r>
         <w:rPr>
           <w:rFonts w:ascii="Georgia" w:hAnsi="Georgia"/>
@@ -239,9 +240,9 @@
           <w:szCs w:val="28"/>
           <w:lang w:val="en-US"/>
         </w:rPr>
-        <w:t>Атанасов</w:t>
-      </w:r>
-      <w:proofErr w:type="spellEnd"/>
+        <w:t xml:space="preserve"> </w:t>
+      </w:r>
+      <w:proofErr w:type="spellStart"/>
       <w:r>
         <w:rPr>
           <w:rFonts w:ascii="Georgia" w:hAnsi="Georgia"/>
@@ -250,6 +251,17 @@
           <w:szCs w:val="28"/>
           <w:lang w:val="en-US"/>
         </w:rPr>
+        <w:t>Атанасов</w:t>
+      </w:r>
+      <w:proofErr w:type="spellEnd"/>
+      <w:r>
+        <w:rPr>
+          <w:rFonts w:ascii="Georgia" w:hAnsi="Georgia"/>
+          <w:b/>
+          <w:sz w:val="28"/>
+          <w:szCs w:val="28"/>
+          <w:lang w:val="en-US"/>
+        </w:rPr>
         <w:t xml:space="preserve"> </w:t>
       </w:r>
     </w:p>
@@ -506,25 +518,6 @@
           <w:szCs w:val="28"/>
         </w:rPr>
         <w:t xml:space="preserve"> Светла Петкова</w:t>
-      </w:r>
-    </w:p>
-    <w:p>
-      <w:pPr>
-        <w:rPr>
-          <w:rFonts w:ascii="Georgia" w:hAnsi="Georgia"/>
-          <w:sz w:val="40"/>
-          <w:szCs w:val="40"/>
-        </w:rPr>
-      </w:pPr>
-      <w:r>
-        <w:rPr>
-          <w:rFonts w:ascii="Georgia" w:hAnsi="Georgia"/>
-          <w:b/>
-          <w:sz w:val="28"/>
-          <w:szCs w:val="28"/>
-          <w:lang w:val="en-US"/>
-        </w:rPr>
-        <w:t xml:space="preserve"> </w:t>
       </w:r>
     </w:p>
     <w:p>
@@ -587,18 +580,6 @@
         </w:rPr>
         <w:t>MASTER</w:t>
       </w:r>
-    </w:p>
-    <w:p>
-      <w:pPr>
-        <w:ind w:left="2124" w:firstLine="708"/>
-        <w:rPr>
-          <w:rFonts w:ascii="Georgia" w:hAnsi="Georgia"/>
-          <w:color w:val="FF0000"/>
-          <w:sz w:val="30"/>
-          <w:szCs w:val="30"/>
-          <w:lang w:val="en-US"/>
-        </w:rPr>
-      </w:pPr>
     </w:p>
     <w:p>
       <w:pPr>
@@ -793,71 +774,71 @@
           <w:szCs w:val="24"/>
           <w:lang w:val="en-US"/>
         </w:rPr>
+        <w:t xml:space="preserve">The puzzle game has 5 </w:t>
+      </w:r>
+      <w:r>
+        <w:rPr>
+          <w:sz w:val="24"/>
+          <w:szCs w:val="24"/>
+          <w:lang w:val="en-US"/>
+        </w:rPr>
+        <w:t xml:space="preserve">levels of </w:t>
+      </w:r>
+      <w:r>
+        <w:rPr>
+          <w:sz w:val="24"/>
+          <w:szCs w:val="24"/>
+          <w:lang w:val="en-US"/>
+        </w:rPr>
+        <w:t>difficulty (</w:t>
+      </w:r>
+      <w:r>
+        <w:rPr>
+          <w:sz w:val="24"/>
+          <w:szCs w:val="24"/>
+          <w:lang w:val="en-US"/>
+        </w:rPr>
+        <w:t>from separation 3x3 per row and column to 7x7).When shuffled</w:t>
+      </w:r>
+      <w:r>
+        <w:rPr>
+          <w:sz w:val="24"/>
+          <w:szCs w:val="24"/>
+          <w:lang w:val="en-US"/>
+        </w:rPr>
+        <w:t>, some pieces do</w:t>
+      </w:r>
+      <w:r>
+        <w:rPr>
+          <w:sz w:val="24"/>
+          <w:szCs w:val="24"/>
+          <w:lang w:val="en-US"/>
+        </w:rPr>
+        <w:t xml:space="preserve"> not only change their original position</w:t>
+      </w:r>
+      <w:r>
+        <w:rPr>
+          <w:sz w:val="24"/>
+          <w:szCs w:val="24"/>
+          <w:lang w:val="en-US"/>
+        </w:rPr>
+        <w:t>,</w:t>
+      </w:r>
+      <w:r>
+        <w:rPr>
+          <w:sz w:val="24"/>
+          <w:szCs w:val="24"/>
+          <w:lang w:val="en-US"/>
+        </w:rPr>
+        <w:t xml:space="preserve"> but there is a chance </w:t>
+      </w:r>
+      <w:r>
+        <w:rPr>
+          <w:sz w:val="24"/>
+          <w:szCs w:val="24"/>
+          <w:lang w:val="en-US"/>
+        </w:rPr>
         <w:lastRenderedPageBreak/>
-        <w:t xml:space="preserve">The puzzle game has 5 </w:t>
-      </w:r>
-      <w:r>
-        <w:rPr>
-          <w:sz w:val="24"/>
-          <w:szCs w:val="24"/>
-          <w:lang w:val="en-US"/>
-        </w:rPr>
-        <w:t xml:space="preserve">levels of </w:t>
-      </w:r>
-      <w:r>
-        <w:rPr>
-          <w:sz w:val="24"/>
-          <w:szCs w:val="24"/>
-          <w:lang w:val="en-US"/>
-        </w:rPr>
-        <w:t>difficulty (</w:t>
-      </w:r>
-      <w:r>
-        <w:rPr>
-          <w:sz w:val="24"/>
-          <w:szCs w:val="24"/>
-          <w:lang w:val="en-US"/>
-        </w:rPr>
-        <w:t>from separation 3x3 per row and column to 7x7).When shuffled</w:t>
-      </w:r>
-      <w:r>
-        <w:rPr>
-          <w:sz w:val="24"/>
-          <w:szCs w:val="24"/>
-          <w:lang w:val="en-US"/>
-        </w:rPr>
-        <w:t>, some pieces do</w:t>
-      </w:r>
-      <w:r>
-        <w:rPr>
-          <w:sz w:val="24"/>
-          <w:szCs w:val="24"/>
-          <w:lang w:val="en-US"/>
-        </w:rPr>
-        <w:t xml:space="preserve"> not only change their original position</w:t>
-      </w:r>
-      <w:r>
-        <w:rPr>
-          <w:sz w:val="24"/>
-          <w:szCs w:val="24"/>
-          <w:lang w:val="en-US"/>
-        </w:rPr>
-        <w:t>,</w:t>
-      </w:r>
-      <w:r>
-        <w:rPr>
-          <w:sz w:val="24"/>
-          <w:szCs w:val="24"/>
-          <w:lang w:val="en-US"/>
-        </w:rPr>
-        <w:t xml:space="preserve"> but there is a chance </w:t>
-      </w:r>
-      <w:r>
-        <w:rPr>
-          <w:sz w:val="24"/>
-          <w:szCs w:val="24"/>
-          <w:lang w:val="en-US"/>
-        </w:rPr>
         <w:t xml:space="preserve">they </w:t>
       </w:r>
       <w:r>
@@ -988,7 +969,71 @@
           <w:szCs w:val="24"/>
           <w:lang w:val="en-US"/>
         </w:rPr>
-        <w:t xml:space="preserve"> alert pops up and inform the user about his score (time).</w:t>
+        <w:t xml:space="preserve"> alert pops up</w:t>
+      </w:r>
+      <w:r>
+        <w:rPr>
+          <w:sz w:val="24"/>
+          <w:szCs w:val="24"/>
+          <w:lang w:val="en-US"/>
+        </w:rPr>
+        <w:t xml:space="preserve"> asking for his nickname</w:t>
+      </w:r>
+      <w:r>
+        <w:rPr>
+          <w:sz w:val="24"/>
+          <w:szCs w:val="24"/>
+          <w:lang w:val="en-US"/>
+        </w:rPr>
+        <w:t xml:space="preserve"> and</w:t>
+      </w:r>
+      <w:r>
+        <w:rPr>
+          <w:sz w:val="24"/>
+          <w:szCs w:val="24"/>
+          <w:lang w:val="en-US"/>
+        </w:rPr>
+        <w:t xml:space="preserve"> then</w:t>
+      </w:r>
+      <w:r>
+        <w:rPr>
+          <w:sz w:val="24"/>
+          <w:szCs w:val="24"/>
+          <w:lang w:val="en-US"/>
+        </w:rPr>
+        <w:t xml:space="preserve"> inform</w:t>
+      </w:r>
+      <w:r>
+        <w:rPr>
+          <w:sz w:val="24"/>
+          <w:szCs w:val="24"/>
+          <w:lang w:val="en-US"/>
+        </w:rPr>
+        <w:t>s</w:t>
+      </w:r>
+      <w:r>
+        <w:rPr>
+          <w:sz w:val="24"/>
+          <w:szCs w:val="24"/>
+          <w:lang w:val="en-US"/>
+        </w:rPr>
+        <w:t xml:space="preserve"> </w:t>
+      </w:r>
+      <w:r>
+        <w:rPr>
+          <w:sz w:val="24"/>
+          <w:szCs w:val="24"/>
+          <w:lang w:val="en-US"/>
+        </w:rPr>
+        <w:t xml:space="preserve">him </w:t>
+      </w:r>
+      <w:r>
+        <w:rPr>
+          <w:sz w:val="24"/>
+          <w:szCs w:val="24"/>
+          <w:lang w:val="en-US"/>
+        </w:rPr>
+        <w:t>about his score (time).</w:t>
       </w:r>
     </w:p>
     <w:p>
@@ -1530,7 +1575,6 @@
           <w:szCs w:val="24"/>
           <w:lang w:val="en-US"/>
         </w:rPr>
-        <w:lastRenderedPageBreak/>
         <w:t>The third panel is the gallery panel.</w:t>
       </w:r>
       <w:r>
@@ -1629,8 +1673,114 @@
         </w:rPr>
         <w:t xml:space="preserve"> image from the gallery panel.</w:t>
       </w:r>
-      <w:bookmarkStart w:id="0" w:name="_GoBack"/>
-      <w:bookmarkEnd w:id="0"/>
+    </w:p>
+    <w:p>
+      <w:pPr>
+        <w:ind w:firstLine="708"/>
+        <w:rPr>
+          <w:sz w:val="24"/>
+          <w:szCs w:val="24"/>
+          <w:lang w:val="en-US"/>
+        </w:rPr>
+      </w:pPr>
+    </w:p>
+    <w:p>
+      <w:pPr>
+        <w:ind w:firstLine="708"/>
+        <w:rPr>
+          <w:sz w:val="24"/>
+          <w:szCs w:val="24"/>
+          <w:lang w:val="en-US"/>
+        </w:rPr>
+      </w:pPr>
+      <w:r>
+        <w:rPr>
+          <w:sz w:val="24"/>
+          <w:szCs w:val="24"/>
+          <w:lang w:val="en-US"/>
+        </w:rPr>
+        <w:t xml:space="preserve">The last option for the user to choose is to view the </w:t>
+      </w:r>
+      <w:proofErr w:type="spellStart"/>
+      <w:r>
+        <w:rPr>
+          <w:sz w:val="24"/>
+          <w:szCs w:val="24"/>
+          <w:lang w:val="en-US"/>
+        </w:rPr>
+        <w:t>highscores</w:t>
+      </w:r>
+      <w:proofErr w:type="spellEnd"/>
+      <w:r>
+        <w:rPr>
+          <w:sz w:val="24"/>
+          <w:szCs w:val="24"/>
+          <w:lang w:val="en-US"/>
+        </w:rPr>
+        <w:t xml:space="preserve">, which can be done by simply selecting the “Show </w:t>
+      </w:r>
+      <w:proofErr w:type="spellStart"/>
+      <w:r>
+        <w:rPr>
+          <w:sz w:val="24"/>
+          <w:szCs w:val="24"/>
+          <w:lang w:val="en-US"/>
+        </w:rPr>
+        <w:t>highscores</w:t>
+      </w:r>
+      <w:proofErr w:type="spellEnd"/>
+      <w:r>
+        <w:rPr>
+          <w:sz w:val="24"/>
+          <w:szCs w:val="24"/>
+          <w:lang w:val="en-US"/>
+        </w:rPr>
+        <w:t xml:space="preserve">” button which shows a new panel on the top right, full of all the </w:t>
+      </w:r>
+      <w:proofErr w:type="spellStart"/>
+      <w:r>
+        <w:rPr>
+          <w:sz w:val="24"/>
+          <w:szCs w:val="24"/>
+          <w:lang w:val="en-US"/>
+        </w:rPr>
+        <w:t>highscores</w:t>
+      </w:r>
+      <w:proofErr w:type="spellEnd"/>
+      <w:r>
+        <w:rPr>
+          <w:sz w:val="24"/>
+          <w:szCs w:val="24"/>
+          <w:lang w:val="en-US"/>
+        </w:rPr>
+        <w:t>, which are stored in the user’s local storage. If there are no scores, then it just simply shows “</w:t>
+      </w:r>
+      <w:r>
+        <w:rPr>
+          <w:sz w:val="24"/>
+          <w:szCs w:val="24"/>
+          <w:lang w:val="en-US"/>
+        </w:rPr>
+        <w:t xml:space="preserve">No </w:t>
+      </w:r>
+      <w:proofErr w:type="spellStart"/>
+      <w:r>
+        <w:rPr>
+          <w:sz w:val="24"/>
+          <w:szCs w:val="24"/>
+          <w:lang w:val="en-US"/>
+        </w:rPr>
+        <w:t>highscores</w:t>
+      </w:r>
+      <w:proofErr w:type="spellEnd"/>
+      <w:r>
+        <w:rPr>
+          <w:sz w:val="24"/>
+          <w:szCs w:val="24"/>
+          <w:lang w:val="en-US"/>
+        </w:rPr>
+        <w:t xml:space="preserve"> for this picture”.</w:t>
+      </w:r>
     </w:p>
     <w:p>
       <w:pPr>
@@ -1647,15 +1797,6 @@
         </w:rPr>
         <w:t xml:space="preserve">          </w:t>
       </w:r>
-    </w:p>
-    <w:p>
-      <w:pPr>
-        <w:ind w:firstLine="708"/>
-        <w:rPr>
-          <w:noProof/>
-          <w:lang w:val="en-US" w:eastAsia="bg-BG"/>
-        </w:rPr>
-      </w:pPr>
     </w:p>
     <w:p>
       <w:pPr>
@@ -1938,6 +2079,8 @@
         </w:rPr>
         <w:t>Used native DOM manipulations</w:t>
       </w:r>
+      <w:bookmarkStart w:id="0" w:name="_GoBack"/>
+      <w:bookmarkEnd w:id="0"/>
     </w:p>
     <w:p>
       <w:pPr>
@@ -2039,71 +2182,6 @@
     </w:p>
     <w:p>
       <w:pPr>
-        <w:pStyle w:val="ListParagraph"/>
-        <w:ind w:left="2138"/>
-        <w:rPr>
-          <w:sz w:val="24"/>
-          <w:szCs w:val="24"/>
-          <w:lang w:val="en-US"/>
-        </w:rPr>
-      </w:pPr>
-      <w:r>
-        <w:rPr>
-          <w:sz w:val="24"/>
-          <w:szCs w:val="24"/>
-          <w:lang w:val="en-US"/>
-        </w:rPr>
-        <w:t xml:space="preserve"> </w:t>
-      </w:r>
-    </w:p>
-    <w:p>
-      <w:pPr>
-        <w:pStyle w:val="ListParagraph"/>
-        <w:ind w:left="2138"/>
-        <w:rPr>
-          <w:sz w:val="24"/>
-          <w:szCs w:val="24"/>
-          <w:lang w:val="en-US"/>
-        </w:rPr>
-      </w:pPr>
-    </w:p>
-    <w:p>
-      <w:pPr>
-        <w:pStyle w:val="ListParagraph"/>
-        <w:ind w:left="2138"/>
-        <w:rPr>
-          <w:sz w:val="24"/>
-          <w:szCs w:val="24"/>
-          <w:lang w:val="en-US"/>
-        </w:rPr>
-      </w:pPr>
-    </w:p>
-    <w:p>
-      <w:pPr>
-        <w:pStyle w:val="ListParagraph"/>
-        <w:ind w:left="2138"/>
-        <w:rPr>
-          <w:sz w:val="24"/>
-          <w:szCs w:val="24"/>
-          <w:lang w:val="en-US"/>
-        </w:rPr>
-      </w:pPr>
-    </w:p>
-    <w:p>
-      <w:pPr>
-        <w:pStyle w:val="ListParagraph"/>
-        <w:ind w:left="2138"/>
-        <w:rPr>
-          <w:sz w:val="24"/>
-          <w:szCs w:val="24"/>
-          <w:lang w:val="en-US"/>
-        </w:rPr>
-      </w:pPr>
-    </w:p>
-    <w:p>
-      <w:pPr>
-        <w:pStyle w:val="ListParagraph"/>
-        <w:ind w:left="2138"/>
         <w:rPr>
           <w:sz w:val="24"/>
           <w:szCs w:val="24"/>
@@ -3950,7 +4028,7 @@
 </file>
 
 <file path=customXml/itemProps1.xml><?xml version="1.0" encoding="utf-8"?>
-<ds:datastoreItem xmlns:ds="http://schemas.openxmlformats.org/officeDocument/2006/customXml" ds:itemID="{4E895AF7-25BB-4A7B-A83B-FD129CF99D26}">
+<ds:datastoreItem xmlns:ds="http://schemas.openxmlformats.org/officeDocument/2006/customXml" ds:itemID="{B467FE1D-2646-4B56-8A30-5C2031472D75}">
   <ds:schemaRefs>
     <ds:schemaRef ds:uri="http://schemas.openxmlformats.org/officeDocument/2006/bibliography"/>
   </ds:schemaRefs>

</xml_diff>

<commit_message>
Activity diagram added in documentation!
</commit_message>
<xml_diff>
--- a/Puzzle Master - documentation.docx
+++ b/Puzzle Master - documentation.docx
@@ -1,6 +1,6 @@
 
 <file path=word/document.xml><?xml version="1.0" encoding="utf-8"?>
-<w:document xmlns:wpc="http://schemas.microsoft.com/office/word/2010/wordprocessingCanvas" xmlns:mc="http://schemas.openxmlformats.org/markup-compatibility/2006" xmlns:o="urn:schemas-microsoft-com:office:office" xmlns:r="http://schemas.openxmlformats.org/officeDocument/2006/relationships" xmlns:m="http://schemas.openxmlformats.org/officeDocument/2006/math" xmlns:v="urn:schemas-microsoft-com:vml" xmlns:wp14="http://schemas.microsoft.com/office/word/2010/wordprocessingDrawing" xmlns:wp="http://schemas.openxmlformats.org/drawingml/2006/wordprocessingDrawing" xmlns:w10="urn:schemas-microsoft-com:office:word" xmlns:w="http://schemas.openxmlformats.org/wordprocessingml/2006/main" xmlns:w14="http://schemas.microsoft.com/office/word/2010/wordml" xmlns:w15="http://schemas.microsoft.com/office/word/2012/wordml" xmlns:wpg="http://schemas.microsoft.com/office/word/2010/wordprocessingGroup" xmlns:wpi="http://schemas.microsoft.com/office/word/2010/wordprocessingInk" xmlns:wne="http://schemas.microsoft.com/office/word/2006/wordml" xmlns:wps="http://schemas.microsoft.com/office/word/2010/wordprocessingShape" mc:Ignorable="w14 w15 wp14">
+<w:document xmlns:wpc="http://schemas.microsoft.com/office/word/2010/wordprocessingCanvas" xmlns:mc="http://schemas.openxmlformats.org/markup-compatibility/2006" xmlns:o="urn:schemas-microsoft-com:office:office" xmlns:r="http://schemas.openxmlformats.org/officeDocument/2006/relationships" xmlns:m="http://schemas.openxmlformats.org/officeDocument/2006/math" xmlns:v="urn:schemas-microsoft-com:vml" xmlns:wp14="http://schemas.microsoft.com/office/word/2010/wordprocessingDrawing" xmlns:wp="http://schemas.openxmlformats.org/drawingml/2006/wordprocessingDrawing" xmlns:w10="urn:schemas-microsoft-com:office:word" xmlns:w="http://schemas.openxmlformats.org/wordprocessingml/2006/main" xmlns:w14="http://schemas.microsoft.com/office/word/2010/wordml" xmlns:wpg="http://schemas.microsoft.com/office/word/2010/wordprocessingGroup" xmlns:wpi="http://schemas.microsoft.com/office/word/2010/wordprocessingInk" xmlns:wne="http://schemas.microsoft.com/office/word/2006/wordml" xmlns:wps="http://schemas.microsoft.com/office/word/2010/wordprocessingShape" mc:Ignorable="w14 wp14">
   <w:background w:color="FDE9D9" w:themeColor="accent6" w:themeTint="33"/>
   <w:body>
     <w:p>
@@ -78,7 +78,7 @@
                     <pic:cNvPicPr/>
                   </pic:nvPicPr>
                   <pic:blipFill>
-                    <a:blip r:embed="rId6" cstate="print"/>
+                    <a:blip r:embed="rId7" cstate="print"/>
                     <a:stretch>
                       <a:fillRect/>
                     </a:stretch>
@@ -146,7 +146,7 @@
     </w:p>
     <w:p>
       <w:pPr>
-        <w:pStyle w:val="ListParagraph"/>
+        <w:pStyle w:val="a5"/>
         <w:ind w:left="1065"/>
         <w:rPr>
           <w:rFonts w:ascii="Georgia" w:hAnsi="Georgia"/>
@@ -177,7 +177,7 @@
     </w:p>
     <w:p>
       <w:pPr>
-        <w:pStyle w:val="ListParagraph"/>
+        <w:pStyle w:val="a5"/>
         <w:ind w:left="1065"/>
         <w:rPr>
           <w:rFonts w:ascii="Georgia" w:hAnsi="Georgia"/>
@@ -267,7 +267,7 @@
     </w:p>
     <w:p>
       <w:pPr>
-        <w:pStyle w:val="ListParagraph"/>
+        <w:pStyle w:val="a5"/>
         <w:ind w:left="1065"/>
         <w:rPr>
           <w:rFonts w:ascii="Georgia" w:hAnsi="Georgia"/>
@@ -336,7 +336,7 @@
     </w:p>
     <w:p>
       <w:pPr>
-        <w:pStyle w:val="ListParagraph"/>
+        <w:pStyle w:val="a5"/>
         <w:ind w:left="1065"/>
         <w:rPr>
           <w:rFonts w:ascii="Georgia" w:hAnsi="Georgia"/>
@@ -391,7 +391,7 @@
     </w:p>
     <w:p>
       <w:pPr>
-        <w:pStyle w:val="ListParagraph"/>
+        <w:pStyle w:val="a5"/>
         <w:ind w:left="1065"/>
         <w:rPr>
           <w:rFonts w:ascii="Georgia" w:hAnsi="Georgia"/>
@@ -436,7 +436,7 @@
     </w:p>
     <w:p>
       <w:pPr>
-        <w:pStyle w:val="ListParagraph"/>
+        <w:pStyle w:val="a5"/>
         <w:ind w:left="1065"/>
         <w:rPr>
           <w:rFonts w:ascii="Georgia" w:hAnsi="Georgia"/>
@@ -479,7 +479,7 @@
     </w:p>
     <w:p>
       <w:pPr>
-        <w:pStyle w:val="ListParagraph"/>
+        <w:pStyle w:val="a5"/>
         <w:ind w:left="1065"/>
         <w:rPr>
           <w:rFonts w:ascii="Georgia" w:hAnsi="Georgia"/>
@@ -645,7 +645,7 @@
     </w:p>
     <w:p>
       <w:pPr>
-        <w:pStyle w:val="ListParagraph"/>
+        <w:pStyle w:val="a5"/>
         <w:numPr>
           <w:ilvl w:val="0"/>
           <w:numId w:val="6"/>
@@ -691,7 +691,7 @@
     </w:p>
     <w:p>
       <w:pPr>
-        <w:pStyle w:val="ListParagraph"/>
+        <w:pStyle w:val="a5"/>
         <w:numPr>
           <w:ilvl w:val="0"/>
           <w:numId w:val="6"/>
@@ -729,7 +729,7 @@
     </w:p>
     <w:p>
       <w:pPr>
-        <w:pStyle w:val="ListParagraph"/>
+        <w:pStyle w:val="a5"/>
         <w:numPr>
           <w:ilvl w:val="0"/>
           <w:numId w:val="6"/>
@@ -1215,7 +1215,7 @@
                     <pic:cNvPicPr/>
                   </pic:nvPicPr>
                   <pic:blipFill>
-                    <a:blip r:embed="rId7" cstate="print"/>
+                    <a:blip r:embed="rId8" cstate="print"/>
                     <a:stretch>
                       <a:fillRect/>
                     </a:stretch>
@@ -1829,7 +1829,7 @@
                     <pic:cNvPicPr/>
                   </pic:nvPicPr>
                   <pic:blipFill>
-                    <a:blip r:embed="rId8" cstate="print"/>
+                    <a:blip r:embed="rId9" cstate="print"/>
                     <a:stretch>
                       <a:fillRect/>
                     </a:stretch>
@@ -1945,7 +1945,7 @@
     </w:p>
     <w:p>
       <w:pPr>
-        <w:pStyle w:val="ListParagraph"/>
+        <w:pStyle w:val="a5"/>
         <w:numPr>
           <w:ilvl w:val="0"/>
           <w:numId w:val="3"/>
@@ -1968,7 +1968,7 @@
     </w:p>
     <w:p>
       <w:pPr>
-        <w:pStyle w:val="ListParagraph"/>
+        <w:pStyle w:val="a5"/>
         <w:numPr>
           <w:ilvl w:val="0"/>
           <w:numId w:val="3"/>
@@ -1991,7 +1991,7 @@
     </w:p>
     <w:p>
       <w:pPr>
-        <w:pStyle w:val="ListParagraph"/>
+        <w:pStyle w:val="a5"/>
         <w:numPr>
           <w:ilvl w:val="0"/>
           <w:numId w:val="3"/>
@@ -2014,7 +2014,7 @@
     </w:p>
     <w:p>
       <w:pPr>
-        <w:pStyle w:val="ListParagraph"/>
+        <w:pStyle w:val="a5"/>
         <w:numPr>
           <w:ilvl w:val="0"/>
           <w:numId w:val="3"/>
@@ -2037,7 +2037,7 @@
     </w:p>
     <w:p>
       <w:pPr>
-        <w:pStyle w:val="ListParagraph"/>
+        <w:pStyle w:val="a5"/>
         <w:spacing w:before="200" w:line="360" w:lineRule="auto"/>
         <w:ind w:left="709"/>
         <w:rPr>
@@ -2059,7 +2059,7 @@
     </w:p>
     <w:p>
       <w:pPr>
-        <w:pStyle w:val="ListParagraph"/>
+        <w:pStyle w:val="a5"/>
         <w:numPr>
           <w:ilvl w:val="0"/>
           <w:numId w:val="5"/>
@@ -2079,12 +2079,10 @@
         </w:rPr>
         <w:t>Used native DOM manipulations</w:t>
       </w:r>
-      <w:bookmarkStart w:id="0" w:name="_GoBack"/>
-      <w:bookmarkEnd w:id="0"/>
-    </w:p>
-    <w:p>
-      <w:pPr>
-        <w:pStyle w:val="ListParagraph"/>
+    </w:p>
+    <w:p>
+      <w:pPr>
+        <w:pStyle w:val="a5"/>
         <w:numPr>
           <w:ilvl w:val="0"/>
           <w:numId w:val="5"/>
@@ -2107,7 +2105,7 @@
     </w:p>
     <w:p>
       <w:pPr>
-        <w:pStyle w:val="ListParagraph"/>
+        <w:pStyle w:val="a5"/>
         <w:numPr>
           <w:ilvl w:val="0"/>
           <w:numId w:val="5"/>
@@ -2130,7 +2128,7 @@
     </w:p>
     <w:p>
       <w:pPr>
-        <w:pStyle w:val="ListParagraph"/>
+        <w:pStyle w:val="a5"/>
         <w:numPr>
           <w:ilvl w:val="0"/>
           <w:numId w:val="9"/>
@@ -2152,7 +2150,7 @@
     </w:p>
     <w:p>
       <w:pPr>
-        <w:pStyle w:val="ListParagraph"/>
+        <w:pStyle w:val="a5"/>
         <w:numPr>
           <w:ilvl w:val="0"/>
           <w:numId w:val="9"/>
@@ -2191,13 +2189,142 @@
     </w:p>
     <w:p>
       <w:pPr>
+        <w:rPr>
+          <w:sz w:val="24"/>
+          <w:szCs w:val="24"/>
+          <w:lang w:val="en-US"/>
+        </w:rPr>
+      </w:pPr>
+    </w:p>
+    <w:p>
+      <w:pPr>
+        <w:rPr>
+          <w:sz w:val="24"/>
+          <w:szCs w:val="24"/>
+          <w:lang w:val="en-US"/>
+        </w:rPr>
+      </w:pPr>
+    </w:p>
+    <w:p>
+      <w:pPr>
+        <w:rPr>
+          <w:sz w:val="24"/>
+          <w:szCs w:val="24"/>
+          <w:lang w:val="en-US"/>
+        </w:rPr>
+      </w:pPr>
+      <w:r>
+        <w:rPr>
+          <w:sz w:val="24"/>
+          <w:szCs w:val="24"/>
+          <w:lang w:val="en-US"/>
+        </w:rPr>
+        <w:t>Puzzle Activity Diagram</w:t>
+      </w:r>
+    </w:p>
+    <w:p>
+      <w:pPr>
+        <w:rPr>
+          <w:sz w:val="24"/>
+          <w:szCs w:val="24"/>
+          <w:lang w:val="en-US"/>
+        </w:rPr>
+      </w:pPr>
+      <w:r>
+        <w:rPr>
+          <w:noProof/>
+          <w:sz w:val="24"/>
+          <w:szCs w:val="24"/>
+          <w:lang w:eastAsia="bg-BG"/>
+        </w:rPr>
+        <w:drawing>
+          <wp:inline distT="0" distB="0" distL="0" distR="0">
+            <wp:extent cx="6645910" cy="6753860"/>
+            <wp:effectExtent l="0" t="0" r="0" b="0"/>
+            <wp:docPr id="1" name="Картина 1"/>
+            <wp:cNvGraphicFramePr>
+              <a:graphicFrameLocks xmlns:a="http://schemas.openxmlformats.org/drawingml/2006/main" noChangeAspect="1"/>
+            </wp:cNvGraphicFramePr>
+            <a:graphic xmlns:a="http://schemas.openxmlformats.org/drawingml/2006/main">
+              <a:graphicData uri="http://schemas.openxmlformats.org/drawingml/2006/picture">
+                <pic:pic xmlns:pic="http://schemas.openxmlformats.org/drawingml/2006/picture">
+                  <pic:nvPicPr>
+                    <pic:cNvPr id="0" name="Puzzle-Activity-Diagram.png"/>
+                    <pic:cNvPicPr/>
+                  </pic:nvPicPr>
+                  <pic:blipFill>
+                    <a:blip r:embed="rId10" cstate="print">
+                      <a:extLst>
+                        <a:ext uri="{28A0092B-C50C-407E-A947-70E740481C1C}">
+                          <a14:useLocalDpi xmlns:a14="http://schemas.microsoft.com/office/drawing/2010/main" val="0"/>
+                        </a:ext>
+                      </a:extLst>
+                    </a:blip>
+                    <a:stretch>
+                      <a:fillRect/>
+                    </a:stretch>
+                  </pic:blipFill>
+                  <pic:spPr>
+                    <a:xfrm>
+                      <a:off x="0" y="0"/>
+                      <a:ext cx="6645910" cy="6753860"/>
+                    </a:xfrm>
+                    <a:prstGeom prst="rect">
+                      <a:avLst/>
+                    </a:prstGeom>
+                  </pic:spPr>
+                </pic:pic>
+              </a:graphicData>
+            </a:graphic>
+          </wp:inline>
+        </w:drawing>
+      </w:r>
+    </w:p>
+    <w:p>
+      <w:pPr>
         <w:jc w:val="center"/>
         <w:rPr>
-          <w:sz w:val="24"/>
-          <w:szCs w:val="24"/>
-          <w:lang w:val="en-US"/>
-        </w:rPr>
-      </w:pPr>
+          <w:b/>
+          <w:sz w:val="24"/>
+          <w:szCs w:val="24"/>
+          <w:lang w:val="en-US"/>
+        </w:rPr>
+      </w:pPr>
+    </w:p>
+    <w:p>
+      <w:pPr>
+        <w:jc w:val="center"/>
+        <w:rPr>
+          <w:b/>
+          <w:sz w:val="24"/>
+          <w:szCs w:val="24"/>
+          <w:lang w:val="en-US"/>
+        </w:rPr>
+      </w:pPr>
+      <w:bookmarkStart w:id="0" w:name="_GoBack"/>
+      <w:bookmarkEnd w:id="0"/>
+    </w:p>
+    <w:p>
+      <w:pPr>
+        <w:jc w:val="center"/>
+        <w:rPr>
+          <w:b/>
+          <w:sz w:val="24"/>
+          <w:szCs w:val="24"/>
+          <w:lang w:val="en-US"/>
+        </w:rPr>
+      </w:pPr>
+    </w:p>
+    <w:p>
+      <w:pPr>
+        <w:jc w:val="center"/>
+        <w:rPr>
+          <w:sz w:val="24"/>
+          <w:szCs w:val="24"/>
+          <w:lang w:val="en-US"/>
+        </w:rPr>
+      </w:pPr>
+      <w:proofErr w:type="spellStart"/>
       <w:r>
         <w:rPr>
           <w:b/>
@@ -2207,6 +2334,7 @@
         </w:rPr>
         <w:t>GitHub</w:t>
       </w:r>
+      <w:proofErr w:type="spellEnd"/>
       <w:r>
         <w:rPr>
           <w:sz w:val="24"/>
@@ -2215,10 +2343,10 @@
         </w:rPr>
         <w:t xml:space="preserve">: </w:t>
       </w:r>
-      <w:hyperlink r:id="rId9" w:history="1">
+      <w:hyperlink r:id="rId11" w:history="1">
         <w:r>
           <w:rPr>
-            <w:rStyle w:val="Hyperlink"/>
+            <w:rStyle w:val="a6"/>
             <w:sz w:val="24"/>
             <w:szCs w:val="24"/>
             <w:lang w:val="en-US"/>
@@ -2244,8 +2372,8 @@
 </file>
 
 <file path=word/numbering.xml><?xml version="1.0" encoding="utf-8"?>
-<w:numbering xmlns:wpc="http://schemas.microsoft.com/office/word/2010/wordprocessingCanvas" xmlns:mc="http://schemas.openxmlformats.org/markup-compatibility/2006" xmlns:o="urn:schemas-microsoft-com:office:office" xmlns:r="http://schemas.openxmlformats.org/officeDocument/2006/relationships" xmlns:m="http://schemas.openxmlformats.org/officeDocument/2006/math" xmlns:v="urn:schemas-microsoft-com:vml" xmlns:wp14="http://schemas.microsoft.com/office/word/2010/wordprocessingDrawing" xmlns:wp="http://schemas.openxmlformats.org/drawingml/2006/wordprocessingDrawing" xmlns:w10="urn:schemas-microsoft-com:office:word" xmlns:w="http://schemas.openxmlformats.org/wordprocessingml/2006/main" xmlns:w14="http://schemas.microsoft.com/office/word/2010/wordml" xmlns:w15="http://schemas.microsoft.com/office/word/2012/wordml" xmlns:wpg="http://schemas.microsoft.com/office/word/2010/wordprocessingGroup" xmlns:wpi="http://schemas.microsoft.com/office/word/2010/wordprocessingInk" xmlns:wne="http://schemas.microsoft.com/office/word/2006/wordml" xmlns:wps="http://schemas.microsoft.com/office/word/2010/wordprocessingShape" mc:Ignorable="w14 w15 wp14">
-  <w:abstractNum w:abstractNumId="0" w15:restartNumberingAfterBreak="0">
+<w:numbering xmlns:wpc="http://schemas.microsoft.com/office/word/2010/wordprocessingCanvas" xmlns:mc="http://schemas.openxmlformats.org/markup-compatibility/2006" xmlns:o="urn:schemas-microsoft-com:office:office" xmlns:r="http://schemas.openxmlformats.org/officeDocument/2006/relationships" xmlns:m="http://schemas.openxmlformats.org/officeDocument/2006/math" xmlns:v="urn:schemas-microsoft-com:vml" xmlns:wp14="http://schemas.microsoft.com/office/word/2010/wordprocessingDrawing" xmlns:wp="http://schemas.openxmlformats.org/drawingml/2006/wordprocessingDrawing" xmlns:w10="urn:schemas-microsoft-com:office:word" xmlns:w="http://schemas.openxmlformats.org/wordprocessingml/2006/main" xmlns:w14="http://schemas.microsoft.com/office/word/2010/wordml" xmlns:wpg="http://schemas.microsoft.com/office/word/2010/wordprocessingGroup" xmlns:wpi="http://schemas.microsoft.com/office/word/2010/wordprocessingInk" xmlns:wne="http://schemas.microsoft.com/office/word/2006/wordml" xmlns:wps="http://schemas.microsoft.com/office/word/2010/wordprocessingShape" mc:Ignorable="w14 wp14">
+  <w:abstractNum w:abstractNumId="0">
     <w:nsid w:val="1DCC5D71"/>
     <w:multiLevelType w:val="hybridMultilevel"/>
     <w:tmpl w:val="160C2F7C"/>
@@ -2358,7 +2486,7 @@
       </w:rPr>
     </w:lvl>
   </w:abstractNum>
-  <w:abstractNum w:abstractNumId="1" w15:restartNumberingAfterBreak="0">
+  <w:abstractNum w:abstractNumId="1">
     <w:nsid w:val="2C032BA4"/>
     <w:multiLevelType w:val="hybridMultilevel"/>
     <w:tmpl w:val="76A4D7C0"/>
@@ -2447,7 +2575,7 @@
       </w:pPr>
     </w:lvl>
   </w:abstractNum>
-  <w:abstractNum w:abstractNumId="2" w15:restartNumberingAfterBreak="0">
+  <w:abstractNum w:abstractNumId="2">
     <w:nsid w:val="45D6661E"/>
     <w:multiLevelType w:val="hybridMultilevel"/>
     <w:tmpl w:val="9A308924"/>
@@ -2559,7 +2687,7 @@
       </w:rPr>
     </w:lvl>
   </w:abstractNum>
-  <w:abstractNum w:abstractNumId="3" w15:restartNumberingAfterBreak="0">
+  <w:abstractNum w:abstractNumId="3">
     <w:nsid w:val="53CE539D"/>
     <w:multiLevelType w:val="hybridMultilevel"/>
     <w:tmpl w:val="DE7CC724"/>
@@ -2672,7 +2800,7 @@
       </w:rPr>
     </w:lvl>
   </w:abstractNum>
-  <w:abstractNum w:abstractNumId="4" w15:restartNumberingAfterBreak="0">
+  <w:abstractNum w:abstractNumId="4">
     <w:nsid w:val="5649735A"/>
     <w:multiLevelType w:val="hybridMultilevel"/>
     <w:tmpl w:val="31666012"/>
@@ -2785,7 +2913,7 @@
       </w:rPr>
     </w:lvl>
   </w:abstractNum>
-  <w:abstractNum w:abstractNumId="5" w15:restartNumberingAfterBreak="0">
+  <w:abstractNum w:abstractNumId="5">
     <w:nsid w:val="690A79A7"/>
     <w:multiLevelType w:val="hybridMultilevel"/>
     <w:tmpl w:val="A578A0AC"/>
@@ -2898,7 +3026,7 @@
       </w:rPr>
     </w:lvl>
   </w:abstractNum>
-  <w:abstractNum w:abstractNumId="6" w15:restartNumberingAfterBreak="0">
+  <w:abstractNum w:abstractNumId="6">
     <w:nsid w:val="707161D9"/>
     <w:multiLevelType w:val="hybridMultilevel"/>
     <w:tmpl w:val="002CE948"/>
@@ -3010,7 +3138,7 @@
       </w:rPr>
     </w:lvl>
   </w:abstractNum>
-  <w:abstractNum w:abstractNumId="7" w15:restartNumberingAfterBreak="0">
+  <w:abstractNum w:abstractNumId="7">
     <w:nsid w:val="7BEE2CB9"/>
     <w:multiLevelType w:val="hybridMultilevel"/>
     <w:tmpl w:val="C0481948"/>
@@ -3123,7 +3251,7 @@
       </w:rPr>
     </w:lvl>
   </w:abstractNum>
-  <w:abstractNum w:abstractNumId="8" w15:restartNumberingAfterBreak="0">
+  <w:abstractNum w:abstractNumId="8">
     <w:nsid w:val="7D643EBA"/>
     <w:multiLevelType w:val="hybridMultilevel"/>
     <w:tmpl w:val="404E79E4"/>
@@ -3267,7 +3395,7 @@
 </file>
 
 <file path=word/styles.xml><?xml version="1.0" encoding="utf-8"?>
-<w:styles xmlns:mc="http://schemas.openxmlformats.org/markup-compatibility/2006" xmlns:r="http://schemas.openxmlformats.org/officeDocument/2006/relationships" xmlns:w="http://schemas.openxmlformats.org/wordprocessingml/2006/main" xmlns:w14="http://schemas.microsoft.com/office/word/2010/wordml" xmlns:w15="http://schemas.microsoft.com/office/word/2012/wordml" mc:Ignorable="w14 w15">
+<w:styles xmlns:mc="http://schemas.openxmlformats.org/markup-compatibility/2006" xmlns:r="http://schemas.openxmlformats.org/officeDocument/2006/relationships" xmlns:w="http://schemas.openxmlformats.org/wordprocessingml/2006/main" xmlns:w14="http://schemas.microsoft.com/office/word/2010/wordml" mc:Ignorable="w14">
   <w:docDefaults>
     <w:rPrDefault>
       <w:rPr>
@@ -3283,391 +3411,157 @@
       </w:pPr>
     </w:pPrDefault>
   </w:docDefaults>
-  <w:latentStyles w:defLockedState="0" w:defUIPriority="99" w:defSemiHidden="0" w:defUnhideWhenUsed="0" w:defQFormat="0" w:count="371">
-    <w:lsdException w:name="Normal" w:uiPriority="0" w:qFormat="1"/>
-    <w:lsdException w:name="heading 1" w:uiPriority="9" w:qFormat="1"/>
-    <w:lsdException w:name="heading 2" w:semiHidden="1" w:uiPriority="9" w:unhideWhenUsed="1" w:qFormat="1"/>
-    <w:lsdException w:name="heading 3" w:semiHidden="1" w:uiPriority="9" w:unhideWhenUsed="1" w:qFormat="1"/>
-    <w:lsdException w:name="heading 4" w:semiHidden="1" w:uiPriority="9" w:unhideWhenUsed="1" w:qFormat="1"/>
-    <w:lsdException w:name="heading 5" w:semiHidden="1" w:uiPriority="9" w:unhideWhenUsed="1" w:qFormat="1"/>
-    <w:lsdException w:name="heading 6" w:semiHidden="1" w:uiPriority="9" w:unhideWhenUsed="1" w:qFormat="1"/>
-    <w:lsdException w:name="heading 7" w:semiHidden="1" w:uiPriority="9" w:unhideWhenUsed="1" w:qFormat="1"/>
-    <w:lsdException w:name="heading 8" w:semiHidden="1" w:uiPriority="9" w:unhideWhenUsed="1" w:qFormat="1"/>
-    <w:lsdException w:name="heading 9" w:semiHidden="1" w:uiPriority="9" w:unhideWhenUsed="1" w:qFormat="1"/>
-    <w:lsdException w:name="index 1" w:semiHidden="1" w:unhideWhenUsed="1"/>
-    <w:lsdException w:name="index 2" w:semiHidden="1" w:unhideWhenUsed="1"/>
-    <w:lsdException w:name="index 3" w:semiHidden="1" w:unhideWhenUsed="1"/>
-    <w:lsdException w:name="index 4" w:semiHidden="1" w:unhideWhenUsed="1"/>
-    <w:lsdException w:name="index 5" w:semiHidden="1" w:unhideWhenUsed="1"/>
-    <w:lsdException w:name="index 6" w:semiHidden="1" w:unhideWhenUsed="1"/>
-    <w:lsdException w:name="index 7" w:semiHidden="1" w:unhideWhenUsed="1"/>
-    <w:lsdException w:name="index 8" w:semiHidden="1" w:unhideWhenUsed="1"/>
-    <w:lsdException w:name="index 9" w:semiHidden="1" w:unhideWhenUsed="1"/>
-    <w:lsdException w:name="toc 1" w:semiHidden="1" w:uiPriority="39" w:unhideWhenUsed="1"/>
-    <w:lsdException w:name="toc 2" w:semiHidden="1" w:uiPriority="39" w:unhideWhenUsed="1"/>
-    <w:lsdException w:name="toc 3" w:semiHidden="1" w:uiPriority="39" w:unhideWhenUsed="1"/>
-    <w:lsdException w:name="toc 4" w:semiHidden="1" w:uiPriority="39" w:unhideWhenUsed="1"/>
-    <w:lsdException w:name="toc 5" w:semiHidden="1" w:uiPriority="39" w:unhideWhenUsed="1"/>
-    <w:lsdException w:name="toc 6" w:semiHidden="1" w:uiPriority="39" w:unhideWhenUsed="1"/>
-    <w:lsdException w:name="toc 7" w:semiHidden="1" w:uiPriority="39" w:unhideWhenUsed="1"/>
-    <w:lsdException w:name="toc 8" w:semiHidden="1" w:uiPriority="39" w:unhideWhenUsed="1"/>
-    <w:lsdException w:name="toc 9" w:semiHidden="1" w:uiPriority="39" w:unhideWhenUsed="1"/>
-    <w:lsdException w:name="Normal Indent" w:semiHidden="1" w:unhideWhenUsed="1"/>
-    <w:lsdException w:name="footnote text" w:semiHidden="1" w:unhideWhenUsed="1"/>
-    <w:lsdException w:name="annotation text" w:semiHidden="1" w:unhideWhenUsed="1"/>
-    <w:lsdException w:name="header" w:semiHidden="1" w:unhideWhenUsed="1"/>
-    <w:lsdException w:name="footer" w:semiHidden="1" w:unhideWhenUsed="1"/>
-    <w:lsdException w:name="index heading" w:semiHidden="1" w:unhideWhenUsed="1"/>
-    <w:lsdException w:name="caption" w:semiHidden="1" w:uiPriority="35" w:unhideWhenUsed="1" w:qFormat="1"/>
-    <w:lsdException w:name="table of figures" w:semiHidden="1" w:unhideWhenUsed="1"/>
-    <w:lsdException w:name="envelope address" w:semiHidden="1" w:unhideWhenUsed="1"/>
-    <w:lsdException w:name="envelope return" w:semiHidden="1" w:unhideWhenUsed="1"/>
-    <w:lsdException w:name="footnote reference" w:semiHidden="1" w:unhideWhenUsed="1"/>
-    <w:lsdException w:name="annotation reference" w:semiHidden="1" w:unhideWhenUsed="1"/>
-    <w:lsdException w:name="line number" w:semiHidden="1" w:unhideWhenUsed="1"/>
-    <w:lsdException w:name="page number" w:semiHidden="1" w:unhideWhenUsed="1"/>
-    <w:lsdException w:name="endnote reference" w:semiHidden="1" w:unhideWhenUsed="1"/>
-    <w:lsdException w:name="endnote text" w:semiHidden="1" w:unhideWhenUsed="1"/>
-    <w:lsdException w:name="table of authorities" w:semiHidden="1" w:unhideWhenUsed="1"/>
-    <w:lsdException w:name="macro" w:semiHidden="1" w:unhideWhenUsed="1"/>
-    <w:lsdException w:name="toa heading" w:semiHidden="1" w:unhideWhenUsed="1"/>
-    <w:lsdException w:name="List" w:semiHidden="1" w:unhideWhenUsed="1"/>
-    <w:lsdException w:name="List Bullet" w:semiHidden="1" w:unhideWhenUsed="1"/>
-    <w:lsdException w:name="List Number" w:semiHidden="1" w:unhideWhenUsed="1"/>
-    <w:lsdException w:name="List 2" w:semiHidden="1" w:unhideWhenUsed="1"/>
-    <w:lsdException w:name="List 3" w:semiHidden="1" w:unhideWhenUsed="1"/>
-    <w:lsdException w:name="List 4" w:semiHidden="1" w:unhideWhenUsed="1"/>
-    <w:lsdException w:name="List 5" w:semiHidden="1" w:unhideWhenUsed="1"/>
-    <w:lsdException w:name="List Bullet 2" w:semiHidden="1" w:unhideWhenUsed="1"/>
-    <w:lsdException w:name="List Bullet 3" w:semiHidden="1" w:unhideWhenUsed="1"/>
-    <w:lsdException w:name="List Bullet 4" w:semiHidden="1" w:unhideWhenUsed="1"/>
-    <w:lsdException w:name="List Bullet 5" w:semiHidden="1" w:unhideWhenUsed="1"/>
-    <w:lsdException w:name="List Number 2" w:semiHidden="1" w:unhideWhenUsed="1"/>
-    <w:lsdException w:name="List Number 3" w:semiHidden="1" w:unhideWhenUsed="1"/>
-    <w:lsdException w:name="List Number 4" w:semiHidden="1" w:unhideWhenUsed="1"/>
-    <w:lsdException w:name="List Number 5" w:semiHidden="1" w:unhideWhenUsed="1"/>
-    <w:lsdException w:name="Title" w:uiPriority="10" w:qFormat="1"/>
-    <w:lsdException w:name="Closing" w:semiHidden="1" w:unhideWhenUsed="1"/>
-    <w:lsdException w:name="Signature" w:semiHidden="1" w:unhideWhenUsed="1"/>
-    <w:lsdException w:name="Default Paragraph Font" w:semiHidden="1" w:uiPriority="1" w:unhideWhenUsed="1"/>
-    <w:lsdException w:name="Body Text" w:semiHidden="1" w:unhideWhenUsed="1"/>
-    <w:lsdException w:name="Body Text Indent" w:semiHidden="1" w:unhideWhenUsed="1"/>
-    <w:lsdException w:name="List Continue" w:semiHidden="1" w:unhideWhenUsed="1"/>
-    <w:lsdException w:name="List Continue 2" w:semiHidden="1" w:unhideWhenUsed="1"/>
-    <w:lsdException w:name="List Continue 3" w:semiHidden="1" w:unhideWhenUsed="1"/>
-    <w:lsdException w:name="List Continue 4" w:semiHidden="1" w:unhideWhenUsed="1"/>
-    <w:lsdException w:name="List Continue 5" w:semiHidden="1" w:unhideWhenUsed="1"/>
-    <w:lsdException w:name="Message Header" w:semiHidden="1" w:unhideWhenUsed="1"/>
-    <w:lsdException w:name="Subtitle" w:uiPriority="11" w:qFormat="1"/>
-    <w:lsdException w:name="Salutation" w:semiHidden="1" w:unhideWhenUsed="1"/>
-    <w:lsdException w:name="Date" w:semiHidden="1" w:unhideWhenUsed="1"/>
-    <w:lsdException w:name="Body Text First Indent" w:semiHidden="1" w:unhideWhenUsed="1"/>
-    <w:lsdException w:name="Body Text First Indent 2" w:semiHidden="1" w:unhideWhenUsed="1"/>
-    <w:lsdException w:name="Note Heading" w:semiHidden="1" w:unhideWhenUsed="1"/>
-    <w:lsdException w:name="Body Text 2" w:semiHidden="1" w:unhideWhenUsed="1"/>
-    <w:lsdException w:name="Body Text 3" w:semiHidden="1" w:unhideWhenUsed="1"/>
-    <w:lsdException w:name="Body Text Indent 2" w:semiHidden="1" w:unhideWhenUsed="1"/>
-    <w:lsdException w:name="Body Text Indent 3" w:semiHidden="1" w:unhideWhenUsed="1"/>
-    <w:lsdException w:name="Block Text" w:semiHidden="1" w:unhideWhenUsed="1"/>
-    <w:lsdException w:name="Hyperlink" w:semiHidden="1" w:unhideWhenUsed="1"/>
-    <w:lsdException w:name="FollowedHyperlink" w:semiHidden="1" w:unhideWhenUsed="1"/>
-    <w:lsdException w:name="Strong" w:uiPriority="22" w:qFormat="1"/>
-    <w:lsdException w:name="Emphasis" w:uiPriority="20" w:qFormat="1"/>
-    <w:lsdException w:name="Document Map" w:semiHidden="1" w:unhideWhenUsed="1"/>
-    <w:lsdException w:name="Plain Text" w:semiHidden="1" w:unhideWhenUsed="1"/>
-    <w:lsdException w:name="E-mail Signature" w:semiHidden="1" w:unhideWhenUsed="1"/>
-    <w:lsdException w:name="HTML Top of Form" w:semiHidden="1" w:unhideWhenUsed="1"/>
-    <w:lsdException w:name="HTML Bottom of Form" w:semiHidden="1" w:unhideWhenUsed="1"/>
-    <w:lsdException w:name="Normal (Web)" w:semiHidden="1" w:unhideWhenUsed="1"/>
-    <w:lsdException w:name="HTML Acronym" w:semiHidden="1" w:unhideWhenUsed="1"/>
-    <w:lsdException w:name="HTML Address" w:semiHidden="1" w:unhideWhenUsed="1"/>
-    <w:lsdException w:name="HTML Cite" w:semiHidden="1" w:unhideWhenUsed="1"/>
-    <w:lsdException w:name="HTML Code" w:semiHidden="1" w:unhideWhenUsed="1"/>
-    <w:lsdException w:name="HTML Definition" w:semiHidden="1" w:unhideWhenUsed="1"/>
-    <w:lsdException w:name="HTML Keyboard" w:semiHidden="1" w:unhideWhenUsed="1"/>
-    <w:lsdException w:name="HTML Preformatted" w:semiHidden="1" w:unhideWhenUsed="1"/>
-    <w:lsdException w:name="HTML Sample" w:semiHidden="1" w:unhideWhenUsed="1"/>
-    <w:lsdException w:name="HTML Typewriter" w:semiHidden="1" w:unhideWhenUsed="1"/>
-    <w:lsdException w:name="HTML Variable" w:semiHidden="1" w:unhideWhenUsed="1"/>
-    <w:lsdException w:name="Normal Table" w:semiHidden="1" w:unhideWhenUsed="1"/>
-    <w:lsdException w:name="annotation subject" w:semiHidden="1" w:unhideWhenUsed="1"/>
-    <w:lsdException w:name="No List" w:semiHidden="1" w:unhideWhenUsed="1"/>
-    <w:lsdException w:name="Outline List 1" w:semiHidden="1" w:unhideWhenUsed="1"/>
-    <w:lsdException w:name="Outline List 2" w:semiHidden="1" w:unhideWhenUsed="1"/>
-    <w:lsdException w:name="Outline List 3" w:semiHidden="1" w:unhideWhenUsed="1"/>
-    <w:lsdException w:name="Table Simple 1" w:semiHidden="1" w:unhideWhenUsed="1"/>
-    <w:lsdException w:name="Table Simple 2" w:semiHidden="1" w:unhideWhenUsed="1"/>
-    <w:lsdException w:name="Table Simple 3" w:semiHidden="1" w:unhideWhenUsed="1"/>
-    <w:lsdException w:name="Table Classic 1" w:semiHidden="1" w:unhideWhenUsed="1"/>
-    <w:lsdException w:name="Table Classic 2" w:semiHidden="1" w:unhideWhenUsed="1"/>
-    <w:lsdException w:name="Table Classic 3" w:semiHidden="1" w:unhideWhenUsed="1"/>
-    <w:lsdException w:name="Table Classic 4" w:semiHidden="1" w:unhideWhenUsed="1"/>
-    <w:lsdException w:name="Table Colorful 1" w:semiHidden="1" w:unhideWhenUsed="1"/>
-    <w:lsdException w:name="Table Colorful 2" w:semiHidden="1" w:unhideWhenUsed="1"/>
-    <w:lsdException w:name="Table Colorful 3" w:semiHidden="1" w:unhideWhenUsed="1"/>
-    <w:lsdException w:name="Table Columns 1" w:semiHidden="1" w:unhideWhenUsed="1"/>
-    <w:lsdException w:name="Table Columns 2" w:semiHidden="1" w:unhideWhenUsed="1"/>
-    <w:lsdException w:name="Table Columns 3" w:semiHidden="1" w:unhideWhenUsed="1"/>
-    <w:lsdException w:name="Table Columns 4" w:semiHidden="1" w:unhideWhenUsed="1"/>
-    <w:lsdException w:name="Table Columns 5" w:semiHidden="1" w:unhideWhenUsed="1"/>
-    <w:lsdException w:name="Table Grid 1" w:semiHidden="1" w:unhideWhenUsed="1"/>
-    <w:lsdException w:name="Table Grid 2" w:semiHidden="1" w:unhideWhenUsed="1"/>
-    <w:lsdException w:name="Table Grid 3" w:semiHidden="1" w:unhideWhenUsed="1"/>
-    <w:lsdException w:name="Table Grid 4" w:semiHidden="1" w:unhideWhenUsed="1"/>
-    <w:lsdException w:name="Table Grid 5" w:semiHidden="1" w:unhideWhenUsed="1"/>
-    <w:lsdException w:name="Table Grid 6" w:semiHidden="1" w:unhideWhenUsed="1"/>
-    <w:lsdException w:name="Table Grid 7" w:semiHidden="1" w:unhideWhenUsed="1"/>
-    <w:lsdException w:name="Table Grid 8" w:semiHidden="1" w:unhideWhenUsed="1"/>
-    <w:lsdException w:name="Table List 1" w:semiHidden="1" w:unhideWhenUsed="1"/>
-    <w:lsdException w:name="Table List 2" w:semiHidden="1" w:unhideWhenUsed="1"/>
-    <w:lsdException w:name="Table List 3" w:semiHidden="1" w:unhideWhenUsed="1"/>
-    <w:lsdException w:name="Table List 4" w:semiHidden="1" w:unhideWhenUsed="1"/>
-    <w:lsdException w:name="Table List 5" w:semiHidden="1" w:unhideWhenUsed="1"/>
-    <w:lsdException w:name="Table List 6" w:semiHidden="1" w:unhideWhenUsed="1"/>
-    <w:lsdException w:name="Table List 7" w:semiHidden="1" w:unhideWhenUsed="1"/>
-    <w:lsdException w:name="Table List 8" w:semiHidden="1" w:unhideWhenUsed="1"/>
-    <w:lsdException w:name="Table 3D effects 1" w:semiHidden="1" w:unhideWhenUsed="1"/>
-    <w:lsdException w:name="Table 3D effects 2" w:semiHidden="1" w:unhideWhenUsed="1"/>
-    <w:lsdException w:name="Table 3D effects 3" w:semiHidden="1" w:unhideWhenUsed="1"/>
-    <w:lsdException w:name="Table Contemporary" w:semiHidden="1" w:unhideWhenUsed="1"/>
-    <w:lsdException w:name="Table Elegant" w:semiHidden="1" w:unhideWhenUsed="1"/>
-    <w:lsdException w:name="Table Professional" w:semiHidden="1" w:unhideWhenUsed="1"/>
-    <w:lsdException w:name="Table Subtle 1" w:semiHidden="1" w:unhideWhenUsed="1"/>
-    <w:lsdException w:name="Table Subtle 2" w:semiHidden="1" w:unhideWhenUsed="1"/>
-    <w:lsdException w:name="Table Web 1" w:semiHidden="1" w:unhideWhenUsed="1"/>
-    <w:lsdException w:name="Table Web 2" w:semiHidden="1" w:unhideWhenUsed="1"/>
-    <w:lsdException w:name="Table Web 3" w:semiHidden="1" w:unhideWhenUsed="1"/>
-    <w:lsdException w:name="Balloon Text" w:semiHidden="1" w:unhideWhenUsed="1"/>
-    <w:lsdException w:name="Table Grid" w:uiPriority="59"/>
-    <w:lsdException w:name="Table Theme" w:semiHidden="1" w:unhideWhenUsed="1"/>
-    <w:lsdException w:name="Placeholder Text" w:semiHidden="1"/>
-    <w:lsdException w:name="No Spacing" w:uiPriority="1" w:qFormat="1"/>
-    <w:lsdException w:name="Light Shading" w:uiPriority="60"/>
-    <w:lsdException w:name="Light List" w:uiPriority="61"/>
-    <w:lsdException w:name="Light Grid" w:uiPriority="62"/>
-    <w:lsdException w:name="Medium Shading 1" w:uiPriority="63"/>
-    <w:lsdException w:name="Medium Shading 2" w:uiPriority="64"/>
-    <w:lsdException w:name="Medium List 1" w:uiPriority="65"/>
-    <w:lsdException w:name="Medium List 2" w:uiPriority="66"/>
-    <w:lsdException w:name="Medium Grid 1" w:uiPriority="67"/>
-    <w:lsdException w:name="Medium Grid 2" w:uiPriority="68"/>
-    <w:lsdException w:name="Medium Grid 3" w:uiPriority="69"/>
-    <w:lsdException w:name="Dark List" w:uiPriority="70"/>
-    <w:lsdException w:name="Colorful Shading" w:uiPriority="71"/>
-    <w:lsdException w:name="Colorful List" w:uiPriority="72"/>
-    <w:lsdException w:name="Colorful Grid" w:uiPriority="73"/>
-    <w:lsdException w:name="Light Shading Accent 1" w:uiPriority="60"/>
-    <w:lsdException w:name="Light List Accent 1" w:uiPriority="61"/>
-    <w:lsdException w:name="Light Grid Accent 1" w:uiPriority="62"/>
-    <w:lsdException w:name="Medium Shading 1 Accent 1" w:uiPriority="63"/>
-    <w:lsdException w:name="Medium Shading 2 Accent 1" w:uiPriority="64"/>
-    <w:lsdException w:name="Medium List 1 Accent 1" w:uiPriority="65"/>
-    <w:lsdException w:name="Revision" w:semiHidden="1"/>
-    <w:lsdException w:name="List Paragraph" w:uiPriority="34" w:qFormat="1"/>
-    <w:lsdException w:name="Quote" w:uiPriority="29" w:qFormat="1"/>
-    <w:lsdException w:name="Intense Quote" w:uiPriority="30" w:qFormat="1"/>
-    <w:lsdException w:name="Medium List 2 Accent 1" w:uiPriority="66"/>
-    <w:lsdException w:name="Medium Grid 1 Accent 1" w:uiPriority="67"/>
-    <w:lsdException w:name="Medium Grid 2 Accent 1" w:uiPriority="68"/>
-    <w:lsdException w:name="Medium Grid 3 Accent 1" w:uiPriority="69"/>
-    <w:lsdException w:name="Dark List Accent 1" w:uiPriority="70"/>
-    <w:lsdException w:name="Colorful Shading Accent 1" w:uiPriority="71"/>
-    <w:lsdException w:name="Colorful List Accent 1" w:uiPriority="72"/>
-    <w:lsdException w:name="Colorful Grid Accent 1" w:uiPriority="73"/>
-    <w:lsdException w:name="Light Shading Accent 2" w:uiPriority="60"/>
-    <w:lsdException w:name="Light List Accent 2" w:uiPriority="61"/>
-    <w:lsdException w:name="Light Grid Accent 2" w:uiPriority="62"/>
-    <w:lsdException w:name="Medium Shading 1 Accent 2" w:uiPriority="63"/>
-    <w:lsdException w:name="Medium Shading 2 Accent 2" w:uiPriority="64"/>
-    <w:lsdException w:name="Medium List 1 Accent 2" w:uiPriority="65"/>
-    <w:lsdException w:name="Medium List 2 Accent 2" w:uiPriority="66"/>
-    <w:lsdException w:name="Medium Grid 1 Accent 2" w:uiPriority="67"/>
-    <w:lsdException w:name="Medium Grid 2 Accent 2" w:uiPriority="68"/>
-    <w:lsdException w:name="Medium Grid 3 Accent 2" w:uiPriority="69"/>
-    <w:lsdException w:name="Dark List Accent 2" w:uiPriority="70"/>
-    <w:lsdException w:name="Colorful Shading Accent 2" w:uiPriority="71"/>
-    <w:lsdException w:name="Colorful List Accent 2" w:uiPriority="72"/>
-    <w:lsdException w:name="Colorful Grid Accent 2" w:uiPriority="73"/>
-    <w:lsdException w:name="Light Shading Accent 3" w:uiPriority="60"/>
-    <w:lsdException w:name="Light List Accent 3" w:uiPriority="61"/>
-    <w:lsdException w:name="Light Grid Accent 3" w:uiPriority="62"/>
-    <w:lsdException w:name="Medium Shading 1 Accent 3" w:uiPriority="63"/>
-    <w:lsdException w:name="Medium Shading 2 Accent 3" w:uiPriority="64"/>
-    <w:lsdException w:name="Medium List 1 Accent 3" w:uiPriority="65"/>
-    <w:lsdException w:name="Medium List 2 Accent 3" w:uiPriority="66"/>
-    <w:lsdException w:name="Medium Grid 1 Accent 3" w:uiPriority="67"/>
-    <w:lsdException w:name="Medium Grid 2 Accent 3" w:uiPriority="68"/>
-    <w:lsdException w:name="Medium Grid 3 Accent 3" w:uiPriority="69"/>
-    <w:lsdException w:name="Dark List Accent 3" w:uiPriority="70"/>
-    <w:lsdException w:name="Colorful Shading Accent 3" w:uiPriority="71"/>
-    <w:lsdException w:name="Colorful List Accent 3" w:uiPriority="72"/>
-    <w:lsdException w:name="Colorful Grid Accent 3" w:uiPriority="73"/>
-    <w:lsdException w:name="Light Shading Accent 4" w:uiPriority="60"/>
-    <w:lsdException w:name="Light List Accent 4" w:uiPriority="61"/>
-    <w:lsdException w:name="Light Grid Accent 4" w:uiPriority="62"/>
-    <w:lsdException w:name="Medium Shading 1 Accent 4" w:uiPriority="63"/>
-    <w:lsdException w:name="Medium Shading 2 Accent 4" w:uiPriority="64"/>
-    <w:lsdException w:name="Medium List 1 Accent 4" w:uiPriority="65"/>
-    <w:lsdException w:name="Medium List 2 Accent 4" w:uiPriority="66"/>
-    <w:lsdException w:name="Medium Grid 1 Accent 4" w:uiPriority="67"/>
-    <w:lsdException w:name="Medium Grid 2 Accent 4" w:uiPriority="68"/>
-    <w:lsdException w:name="Medium Grid 3 Accent 4" w:uiPriority="69"/>
-    <w:lsdException w:name="Dark List Accent 4" w:uiPriority="70"/>
-    <w:lsdException w:name="Colorful Shading Accent 4" w:uiPriority="71"/>
-    <w:lsdException w:name="Colorful List Accent 4" w:uiPriority="72"/>
-    <w:lsdException w:name="Colorful Grid Accent 4" w:uiPriority="73"/>
-    <w:lsdException w:name="Light Shading Accent 5" w:uiPriority="60"/>
-    <w:lsdException w:name="Light List Accent 5" w:uiPriority="61"/>
-    <w:lsdException w:name="Light Grid Accent 5" w:uiPriority="62"/>
-    <w:lsdException w:name="Medium Shading 1 Accent 5" w:uiPriority="63"/>
-    <w:lsdException w:name="Medium Shading 2 Accent 5" w:uiPriority="64"/>
-    <w:lsdException w:name="Medium List 1 Accent 5" w:uiPriority="65"/>
-    <w:lsdException w:name="Medium List 2 Accent 5" w:uiPriority="66"/>
-    <w:lsdException w:name="Medium Grid 1 Accent 5" w:uiPriority="67"/>
-    <w:lsdException w:name="Medium Grid 2 Accent 5" w:uiPriority="68"/>
-    <w:lsdException w:name="Medium Grid 3 Accent 5" w:uiPriority="69"/>
-    <w:lsdException w:name="Dark List Accent 5" w:uiPriority="70"/>
-    <w:lsdException w:name="Colorful Shading Accent 5" w:uiPriority="71"/>
-    <w:lsdException w:name="Colorful List Accent 5" w:uiPriority="72"/>
-    <w:lsdException w:name="Colorful Grid Accent 5" w:uiPriority="73"/>
-    <w:lsdException w:name="Light Shading Accent 6" w:uiPriority="60"/>
-    <w:lsdException w:name="Light List Accent 6" w:uiPriority="61"/>
-    <w:lsdException w:name="Light Grid Accent 6" w:uiPriority="62"/>
-    <w:lsdException w:name="Medium Shading 1 Accent 6" w:uiPriority="63"/>
-    <w:lsdException w:name="Medium Shading 2 Accent 6" w:uiPriority="64"/>
-    <w:lsdException w:name="Medium List 1 Accent 6" w:uiPriority="65"/>
-    <w:lsdException w:name="Medium List 2 Accent 6" w:uiPriority="66"/>
-    <w:lsdException w:name="Medium Grid 1 Accent 6" w:uiPriority="67"/>
-    <w:lsdException w:name="Medium Grid 2 Accent 6" w:uiPriority="68"/>
-    <w:lsdException w:name="Medium Grid 3 Accent 6" w:uiPriority="69"/>
-    <w:lsdException w:name="Dark List Accent 6" w:uiPriority="70"/>
-    <w:lsdException w:name="Colorful Shading Accent 6" w:uiPriority="71"/>
-    <w:lsdException w:name="Colorful List Accent 6" w:uiPriority="72"/>
-    <w:lsdException w:name="Colorful Grid Accent 6" w:uiPriority="73"/>
-    <w:lsdException w:name="Subtle Emphasis" w:uiPriority="19" w:qFormat="1"/>
-    <w:lsdException w:name="Intense Emphasis" w:uiPriority="21" w:qFormat="1"/>
-    <w:lsdException w:name="Subtle Reference" w:uiPriority="31" w:qFormat="1"/>
-    <w:lsdException w:name="Intense Reference" w:uiPriority="32" w:qFormat="1"/>
-    <w:lsdException w:name="Book Title" w:uiPriority="33" w:qFormat="1"/>
-    <w:lsdException w:name="Bibliography" w:semiHidden="1" w:uiPriority="37" w:unhideWhenUsed="1"/>
-    <w:lsdException w:name="TOC Heading" w:semiHidden="1" w:uiPriority="39" w:unhideWhenUsed="1" w:qFormat="1"/>
-    <w:lsdException w:name="Plain Table 1" w:uiPriority="41"/>
-    <w:lsdException w:name="Plain Table 2" w:uiPriority="42"/>
-    <w:lsdException w:name="Plain Table 3" w:uiPriority="43"/>
-    <w:lsdException w:name="Plain Table 4" w:uiPriority="44"/>
-    <w:lsdException w:name="Plain Table 5" w:uiPriority="45"/>
-    <w:lsdException w:name="Grid Table Light" w:uiPriority="40"/>
-    <w:lsdException w:name="Grid Table 1 Light" w:uiPriority="46"/>
-    <w:lsdException w:name="Grid Table 2" w:uiPriority="47"/>
-    <w:lsdException w:name="Grid Table 3" w:uiPriority="48"/>
-    <w:lsdException w:name="Grid Table 4" w:uiPriority="49"/>
-    <w:lsdException w:name="Grid Table 5 Dark" w:uiPriority="50"/>
-    <w:lsdException w:name="Grid Table 6 Colorful" w:uiPriority="51"/>
-    <w:lsdException w:name="Grid Table 7 Colorful" w:uiPriority="52"/>
-    <w:lsdException w:name="Grid Table 1 Light Accent 1" w:uiPriority="46"/>
-    <w:lsdException w:name="Grid Table 2 Accent 1" w:uiPriority="47"/>
-    <w:lsdException w:name="Grid Table 3 Accent 1" w:uiPriority="48"/>
-    <w:lsdException w:name="Grid Table 4 Accent 1" w:uiPriority="49"/>
-    <w:lsdException w:name="Grid Table 5 Dark Accent 1" w:uiPriority="50"/>
-    <w:lsdException w:name="Grid Table 6 Colorful Accent 1" w:uiPriority="51"/>
-    <w:lsdException w:name="Grid Table 7 Colorful Accent 1" w:uiPriority="52"/>
-    <w:lsdException w:name="Grid Table 1 Light Accent 2" w:uiPriority="46"/>
-    <w:lsdException w:name="Grid Table 2 Accent 2" w:uiPriority="47"/>
-    <w:lsdException w:name="Grid Table 3 Accent 2" w:uiPriority="48"/>
-    <w:lsdException w:name="Grid Table 4 Accent 2" w:uiPriority="49"/>
-    <w:lsdException w:name="Grid Table 5 Dark Accent 2" w:uiPriority="50"/>
-    <w:lsdException w:name="Grid Table 6 Colorful Accent 2" w:uiPriority="51"/>
-    <w:lsdException w:name="Grid Table 7 Colorful Accent 2" w:uiPriority="52"/>
-    <w:lsdException w:name="Grid Table 1 Light Accent 3" w:uiPriority="46"/>
-    <w:lsdException w:name="Grid Table 2 Accent 3" w:uiPriority="47"/>
-    <w:lsdException w:name="Grid Table 3 Accent 3" w:uiPriority="48"/>
-    <w:lsdException w:name="Grid Table 4 Accent 3" w:uiPriority="49"/>
-    <w:lsdException w:name="Grid Table 5 Dark Accent 3" w:uiPriority="50"/>
-    <w:lsdException w:name="Grid Table 6 Colorful Accent 3" w:uiPriority="51"/>
-    <w:lsdException w:name="Grid Table 7 Colorful Accent 3" w:uiPriority="52"/>
-    <w:lsdException w:name="Grid Table 1 Light Accent 4" w:uiPriority="46"/>
-    <w:lsdException w:name="Grid Table 2 Accent 4" w:uiPriority="47"/>
-    <w:lsdException w:name="Grid Table 3 Accent 4" w:uiPriority="48"/>
-    <w:lsdException w:name="Grid Table 4 Accent 4" w:uiPriority="49"/>
-    <w:lsdException w:name="Grid Table 5 Dark Accent 4" w:uiPriority="50"/>
-    <w:lsdException w:name="Grid Table 6 Colorful Accent 4" w:uiPriority="51"/>
-    <w:lsdException w:name="Grid Table 7 Colorful Accent 4" w:uiPriority="52"/>
-    <w:lsdException w:name="Grid Table 1 Light Accent 5" w:uiPriority="46"/>
-    <w:lsdException w:name="Grid Table 2 Accent 5" w:uiPriority="47"/>
-    <w:lsdException w:name="Grid Table 3 Accent 5" w:uiPriority="48"/>
-    <w:lsdException w:name="Grid Table 4 Accent 5" w:uiPriority="49"/>
-    <w:lsdException w:name="Grid Table 5 Dark Accent 5" w:uiPriority="50"/>
-    <w:lsdException w:name="Grid Table 6 Colorful Accent 5" w:uiPriority="51"/>
-    <w:lsdException w:name="Grid Table 7 Colorful Accent 5" w:uiPriority="52"/>
-    <w:lsdException w:name="Grid Table 1 Light Accent 6" w:uiPriority="46"/>
-    <w:lsdException w:name="Grid Table 2 Accent 6" w:uiPriority="47"/>
-    <w:lsdException w:name="Grid Table 3 Accent 6" w:uiPriority="48"/>
-    <w:lsdException w:name="Grid Table 4 Accent 6" w:uiPriority="49"/>
-    <w:lsdException w:name="Grid Table 5 Dark Accent 6" w:uiPriority="50"/>
-    <w:lsdException w:name="Grid Table 6 Colorful Accent 6" w:uiPriority="51"/>
-    <w:lsdException w:name="Grid Table 7 Colorful Accent 6" w:uiPriority="52"/>
-    <w:lsdException w:name="List Table 1 Light" w:uiPriority="46"/>
-    <w:lsdException w:name="List Table 2" w:uiPriority="47"/>
-    <w:lsdException w:name="List Table 3" w:uiPriority="48"/>
-    <w:lsdException w:name="List Table 4" w:uiPriority="49"/>
-    <w:lsdException w:name="List Table 5 Dark" w:uiPriority="50"/>
-    <w:lsdException w:name="List Table 6 Colorful" w:uiPriority="51"/>
-    <w:lsdException w:name="List Table 7 Colorful" w:uiPriority="52"/>
-    <w:lsdException w:name="List Table 1 Light Accent 1" w:uiPriority="46"/>
-    <w:lsdException w:name="List Table 2 Accent 1" w:uiPriority="47"/>
-    <w:lsdException w:name="List Table 3 Accent 1" w:uiPriority="48"/>
-    <w:lsdException w:name="List Table 4 Accent 1" w:uiPriority="49"/>
-    <w:lsdException w:name="List Table 5 Dark Accent 1" w:uiPriority="50"/>
-    <w:lsdException w:name="List Table 6 Colorful Accent 1" w:uiPriority="51"/>
-    <w:lsdException w:name="List Table 7 Colorful Accent 1" w:uiPriority="52"/>
-    <w:lsdException w:name="List Table 1 Light Accent 2" w:uiPriority="46"/>
-    <w:lsdException w:name="List Table 2 Accent 2" w:uiPriority="47"/>
-    <w:lsdException w:name="List Table 3 Accent 2" w:uiPriority="48"/>
-    <w:lsdException w:name="List Table 4 Accent 2" w:uiPriority="49"/>
-    <w:lsdException w:name="List Table 5 Dark Accent 2" w:uiPriority="50"/>
-    <w:lsdException w:name="List Table 6 Colorful Accent 2" w:uiPriority="51"/>
-    <w:lsdException w:name="List Table 7 Colorful Accent 2" w:uiPriority="52"/>
-    <w:lsdException w:name="List Table 1 Light Accent 3" w:uiPriority="46"/>
-    <w:lsdException w:name="List Table 2 Accent 3" w:uiPriority="47"/>
-    <w:lsdException w:name="List Table 3 Accent 3" w:uiPriority="48"/>
-    <w:lsdException w:name="List Table 4 Accent 3" w:uiPriority="49"/>
-    <w:lsdException w:name="List Table 5 Dark Accent 3" w:uiPriority="50"/>
-    <w:lsdException w:name="List Table 6 Colorful Accent 3" w:uiPriority="51"/>
-    <w:lsdException w:name="List Table 7 Colorful Accent 3" w:uiPriority="52"/>
-    <w:lsdException w:name="List Table 1 Light Accent 4" w:uiPriority="46"/>
-    <w:lsdException w:name="List Table 2 Accent 4" w:uiPriority="47"/>
-    <w:lsdException w:name="List Table 3 Accent 4" w:uiPriority="48"/>
-    <w:lsdException w:name="List Table 4 Accent 4" w:uiPriority="49"/>
-    <w:lsdException w:name="List Table 5 Dark Accent 4" w:uiPriority="50"/>
-    <w:lsdException w:name="List Table 6 Colorful Accent 4" w:uiPriority="51"/>
-    <w:lsdException w:name="List Table 7 Colorful Accent 4" w:uiPriority="52"/>
-    <w:lsdException w:name="List Table 1 Light Accent 5" w:uiPriority="46"/>
-    <w:lsdException w:name="List Table 2 Accent 5" w:uiPriority="47"/>
-    <w:lsdException w:name="List Table 3 Accent 5" w:uiPriority="48"/>
-    <w:lsdException w:name="List Table 4 Accent 5" w:uiPriority="49"/>
-    <w:lsdException w:name="List Table 5 Dark Accent 5" w:uiPriority="50"/>
-    <w:lsdException w:name="List Table 6 Colorful Accent 5" w:uiPriority="51"/>
-    <w:lsdException w:name="List Table 7 Colorful Accent 5" w:uiPriority="52"/>
-    <w:lsdException w:name="List Table 1 Light Accent 6" w:uiPriority="46"/>
-    <w:lsdException w:name="List Table 2 Accent 6" w:uiPriority="47"/>
-    <w:lsdException w:name="List Table 3 Accent 6" w:uiPriority="48"/>
-    <w:lsdException w:name="List Table 4 Accent 6" w:uiPriority="49"/>
-    <w:lsdException w:name="List Table 5 Dark Accent 6" w:uiPriority="50"/>
-    <w:lsdException w:name="List Table 6 Colorful Accent 6" w:uiPriority="51"/>
-    <w:lsdException w:name="List Table 7 Colorful Accent 6" w:uiPriority="52"/>
+  <w:latentStyles w:defLockedState="0" w:defUIPriority="99" w:defSemiHidden="1" w:defUnhideWhenUsed="1" w:defQFormat="0" w:count="267">
+    <w:lsdException w:name="Normal" w:semiHidden="0" w:uiPriority="0" w:unhideWhenUsed="0" w:qFormat="1"/>
+    <w:lsdException w:name="heading 1" w:semiHidden="0" w:uiPriority="9" w:unhideWhenUsed="0" w:qFormat="1"/>
+    <w:lsdException w:name="heading 2" w:uiPriority="9" w:qFormat="1"/>
+    <w:lsdException w:name="heading 3" w:uiPriority="9" w:qFormat="1"/>
+    <w:lsdException w:name="heading 4" w:uiPriority="9" w:qFormat="1"/>
+    <w:lsdException w:name="heading 5" w:uiPriority="9" w:qFormat="1"/>
+    <w:lsdException w:name="heading 6" w:uiPriority="9" w:qFormat="1"/>
+    <w:lsdException w:name="heading 7" w:uiPriority="9" w:qFormat="1"/>
+    <w:lsdException w:name="heading 8" w:uiPriority="9" w:qFormat="1"/>
+    <w:lsdException w:name="heading 9" w:uiPriority="9" w:qFormat="1"/>
+    <w:lsdException w:name="toc 1" w:uiPriority="39"/>
+    <w:lsdException w:name="toc 2" w:uiPriority="39"/>
+    <w:lsdException w:name="toc 3" w:uiPriority="39"/>
+    <w:lsdException w:name="toc 4" w:uiPriority="39"/>
+    <w:lsdException w:name="toc 5" w:uiPriority="39"/>
+    <w:lsdException w:name="toc 6" w:uiPriority="39"/>
+    <w:lsdException w:name="toc 7" w:uiPriority="39"/>
+    <w:lsdException w:name="toc 8" w:uiPriority="39"/>
+    <w:lsdException w:name="toc 9" w:uiPriority="39"/>
+    <w:lsdException w:name="caption" w:uiPriority="35" w:qFormat="1"/>
+    <w:lsdException w:name="Title" w:semiHidden="0" w:uiPriority="10" w:unhideWhenUsed="0" w:qFormat="1"/>
+    <w:lsdException w:name="Default Paragraph Font" w:uiPriority="1"/>
+    <w:lsdException w:name="Subtitle" w:semiHidden="0" w:uiPriority="11" w:unhideWhenUsed="0" w:qFormat="1"/>
+    <w:lsdException w:name="Strong" w:semiHidden="0" w:uiPriority="22" w:unhideWhenUsed="0" w:qFormat="1"/>
+    <w:lsdException w:name="Emphasis" w:semiHidden="0" w:uiPriority="20" w:unhideWhenUsed="0" w:qFormat="1"/>
+    <w:lsdException w:name="Table Grid" w:semiHidden="0" w:uiPriority="59" w:unhideWhenUsed="0"/>
+    <w:lsdException w:name="Placeholder Text" w:unhideWhenUsed="0"/>
+    <w:lsdException w:name="No Spacing" w:semiHidden="0" w:uiPriority="1" w:unhideWhenUsed="0" w:qFormat="1"/>
+    <w:lsdException w:name="Light Shading" w:semiHidden="0" w:uiPriority="60" w:unhideWhenUsed="0"/>
+    <w:lsdException w:name="Light List" w:semiHidden="0" w:uiPriority="61" w:unhideWhenUsed="0"/>
+    <w:lsdException w:name="Light Grid" w:semiHidden="0" w:uiPriority="62" w:unhideWhenUsed="0"/>
+    <w:lsdException w:name="Medium Shading 1" w:semiHidden="0" w:uiPriority="63" w:unhideWhenUsed="0"/>
+    <w:lsdException w:name="Medium Shading 2" w:semiHidden="0" w:uiPriority="64" w:unhideWhenUsed="0"/>
+    <w:lsdException w:name="Medium List 1" w:semiHidden="0" w:uiPriority="65" w:unhideWhenUsed="0"/>
+    <w:lsdException w:name="Medium List 2" w:semiHidden="0" w:uiPriority="66" w:unhideWhenUsed="0"/>
+    <w:lsdException w:name="Medium Grid 1" w:semiHidden="0" w:uiPriority="67" w:unhideWhenUsed="0"/>
+    <w:lsdException w:name="Medium Grid 2" w:semiHidden="0" w:uiPriority="68" w:unhideWhenUsed="0"/>
+    <w:lsdException w:name="Medium Grid 3" w:semiHidden="0" w:uiPriority="69" w:unhideWhenUsed="0"/>
+    <w:lsdException w:name="Dark List" w:semiHidden="0" w:uiPriority="70" w:unhideWhenUsed="0"/>
+    <w:lsdException w:name="Colorful Shading" w:semiHidden="0" w:uiPriority="71" w:unhideWhenUsed="0"/>
+    <w:lsdException w:name="Colorful List" w:semiHidden="0" w:uiPriority="72" w:unhideWhenUsed="0"/>
+    <w:lsdException w:name="Colorful Grid" w:semiHidden="0" w:uiPriority="73" w:unhideWhenUsed="0"/>
+    <w:lsdException w:name="Light Shading Accent 1" w:semiHidden="0" w:uiPriority="60" w:unhideWhenUsed="0"/>
+    <w:lsdException w:name="Light List Accent 1" w:semiHidden="0" w:uiPriority="61" w:unhideWhenUsed="0"/>
+    <w:lsdException w:name="Light Grid Accent 1" w:semiHidden="0" w:uiPriority="62" w:unhideWhenUsed="0"/>
+    <w:lsdException w:name="Medium Shading 1 Accent 1" w:semiHidden="0" w:uiPriority="63" w:unhideWhenUsed="0"/>
+    <w:lsdException w:name="Medium Shading 2 Accent 1" w:semiHidden="0" w:uiPriority="64" w:unhideWhenUsed="0"/>
+    <w:lsdException w:name="Medium List 1 Accent 1" w:semiHidden="0" w:uiPriority="65" w:unhideWhenUsed="0"/>
+    <w:lsdException w:name="Revision" w:unhideWhenUsed="0"/>
+    <w:lsdException w:name="List Paragraph" w:semiHidden="0" w:uiPriority="34" w:unhideWhenUsed="0" w:qFormat="1"/>
+    <w:lsdException w:name="Quote" w:semiHidden="0" w:uiPriority="29" w:unhideWhenUsed="0" w:qFormat="1"/>
+    <w:lsdException w:name="Intense Quote" w:semiHidden="0" w:uiPriority="30" w:unhideWhenUsed="0" w:qFormat="1"/>
+    <w:lsdException w:name="Medium List 2 Accent 1" w:semiHidden="0" w:uiPriority="66" w:unhideWhenUsed="0"/>
+    <w:lsdException w:name="Medium Grid 1 Accent 1" w:semiHidden="0" w:uiPriority="67" w:unhideWhenUsed="0"/>
+    <w:lsdException w:name="Medium Grid 2 Accent 1" w:semiHidden="0" w:uiPriority="68" w:unhideWhenUsed="0"/>
+    <w:lsdException w:name="Medium Grid 3 Accent 1" w:semiHidden="0" w:uiPriority="69" w:unhideWhenUsed="0"/>
+    <w:lsdException w:name="Dark List Accent 1" w:semiHidden="0" w:uiPriority="70" w:unhideWhenUsed="0"/>
+    <w:lsdException w:name="Colorful Shading Accent 1" w:semiHidden="0" w:uiPriority="71" w:unhideWhenUsed="0"/>
+    <w:lsdException w:name="Colorful List Accent 1" w:semiHidden="0" w:uiPriority="72" w:unhideWhenUsed="0"/>
+    <w:lsdException w:name="Colorful Grid Accent 1" w:semiHidden="0" w:uiPriority="73" w:unhideWhenUsed="0"/>
+    <w:lsdException w:name="Light Shading Accent 2" w:semiHidden="0" w:uiPriority="60" w:unhideWhenUsed="0"/>
+    <w:lsdException w:name="Light List Accent 2" w:semiHidden="0" w:uiPriority="61" w:unhideWhenUsed="0"/>
+    <w:lsdException w:name="Light Grid Accent 2" w:semiHidden="0" w:uiPriority="62" w:unhideWhenUsed="0"/>
+    <w:lsdException w:name="Medium Shading 1 Accent 2" w:semiHidden="0" w:uiPriority="63" w:unhideWhenUsed="0"/>
+    <w:lsdException w:name="Medium Shading 2 Accent 2" w:semiHidden="0" w:uiPriority="64" w:unhideWhenUsed="0"/>
+    <w:lsdException w:name="Medium List 1 Accent 2" w:semiHidden="0" w:uiPriority="65" w:unhideWhenUsed="0"/>
+    <w:lsdException w:name="Medium List 2 Accent 2" w:semiHidden="0" w:uiPriority="66" w:unhideWhenUsed="0"/>
+    <w:lsdException w:name="Medium Grid 1 Accent 2" w:semiHidden="0" w:uiPriority="67" w:unhideWhenUsed="0"/>
+    <w:lsdException w:name="Medium Grid 2 Accent 2" w:semiHidden="0" w:uiPriority="68" w:unhideWhenUsed="0"/>
+    <w:lsdException w:name="Medium Grid 3 Accent 2" w:semiHidden="0" w:uiPriority="69" w:unhideWhenUsed="0"/>
+    <w:lsdException w:name="Dark List Accent 2" w:semiHidden="0" w:uiPriority="70" w:unhideWhenUsed="0"/>
+    <w:lsdException w:name="Colorful Shading Accent 2" w:semiHidden="0" w:uiPriority="71" w:unhideWhenUsed="0"/>
+    <w:lsdException w:name="Colorful List Accent 2" w:semiHidden="0" w:uiPriority="72" w:unhideWhenUsed="0"/>
+    <w:lsdException w:name="Colorful Grid Accent 2" w:semiHidden="0" w:uiPriority="73" w:unhideWhenUsed="0"/>
+    <w:lsdException w:name="Light Shading Accent 3" w:semiHidden="0" w:uiPriority="60" w:unhideWhenUsed="0"/>
+    <w:lsdException w:name="Light List Accent 3" w:semiHidden="0" w:uiPriority="61" w:unhideWhenUsed="0"/>
+    <w:lsdException w:name="Light Grid Accent 3" w:semiHidden="0" w:uiPriority="62" w:unhideWhenUsed="0"/>
+    <w:lsdException w:name="Medium Shading 1 Accent 3" w:semiHidden="0" w:uiPriority="63" w:unhideWhenUsed="0"/>
+    <w:lsdException w:name="Medium Shading 2 Accent 3" w:semiHidden="0" w:uiPriority="64" w:unhideWhenUsed="0"/>
+    <w:lsdException w:name="Medium List 1 Accent 3" w:semiHidden="0" w:uiPriority="65" w:unhideWhenUsed="0"/>
+    <w:lsdException w:name="Medium List 2 Accent 3" w:semiHidden="0" w:uiPriority="66" w:unhideWhenUsed="0"/>
+    <w:lsdException w:name="Medium Grid 1 Accent 3" w:semiHidden="0" w:uiPriority="67" w:unhideWhenUsed="0"/>
+    <w:lsdException w:name="Medium Grid 2 Accent 3" w:semiHidden="0" w:uiPriority="68" w:unhideWhenUsed="0"/>
+    <w:lsdException w:name="Medium Grid 3 Accent 3" w:semiHidden="0" w:uiPriority="69" w:unhideWhenUsed="0"/>
+    <w:lsdException w:name="Dark List Accent 3" w:semiHidden="0" w:uiPriority="70" w:unhideWhenUsed="0"/>
+    <w:lsdException w:name="Colorful Shading Accent 3" w:semiHidden="0" w:uiPriority="71" w:unhideWhenUsed="0"/>
+    <w:lsdException w:name="Colorful List Accent 3" w:semiHidden="0" w:uiPriority="72" w:unhideWhenUsed="0"/>
+    <w:lsdException w:name="Colorful Grid Accent 3" w:semiHidden="0" w:uiPriority="73" w:unhideWhenUsed="0"/>
+    <w:lsdException w:name="Light Shading Accent 4" w:semiHidden="0" w:uiPriority="60" w:unhideWhenUsed="0"/>
+    <w:lsdException w:name="Light List Accent 4" w:semiHidden="0" w:uiPriority="61" w:unhideWhenUsed="0"/>
+    <w:lsdException w:name="Light Grid Accent 4" w:semiHidden="0" w:uiPriority="62" w:unhideWhenUsed="0"/>
+    <w:lsdException w:name="Medium Shading 1 Accent 4" w:semiHidden="0" w:uiPriority="63" w:unhideWhenUsed="0"/>
+    <w:lsdException w:name="Medium Shading 2 Accent 4" w:semiHidden="0" w:uiPriority="64" w:unhideWhenUsed="0"/>
+    <w:lsdException w:name="Medium List 1 Accent 4" w:semiHidden="0" w:uiPriority="65" w:unhideWhenUsed="0"/>
+    <w:lsdException w:name="Medium List 2 Accent 4" w:semiHidden="0" w:uiPriority="66" w:unhideWhenUsed="0"/>
+    <w:lsdException w:name="Medium Grid 1 Accent 4" w:semiHidden="0" w:uiPriority="67" w:unhideWhenUsed="0"/>
+    <w:lsdException w:name="Medium Grid 2 Accent 4" w:semiHidden="0" w:uiPriority="68" w:unhideWhenUsed="0"/>
+    <w:lsdException w:name="Medium Grid 3 Accent 4" w:semiHidden="0" w:uiPriority="69" w:unhideWhenUsed="0"/>
+    <w:lsdException w:name="Dark List Accent 4" w:semiHidden="0" w:uiPriority="70" w:unhideWhenUsed="0"/>
+    <w:lsdException w:name="Colorful Shading Accent 4" w:semiHidden="0" w:uiPriority="71" w:unhideWhenUsed="0"/>
+    <w:lsdException w:name="Colorful List Accent 4" w:semiHidden="0" w:uiPriority="72" w:unhideWhenUsed="0"/>
+    <w:lsdException w:name="Colorful Grid Accent 4" w:semiHidden="0" w:uiPriority="73" w:unhideWhenUsed="0"/>
+    <w:lsdException w:name="Light Shading Accent 5" w:semiHidden="0" w:uiPriority="60" w:unhideWhenUsed="0"/>
+    <w:lsdException w:name="Light List Accent 5" w:semiHidden="0" w:uiPriority="61" w:unhideWhenUsed="0"/>
+    <w:lsdException w:name="Light Grid Accent 5" w:semiHidden="0" w:uiPriority="62" w:unhideWhenUsed="0"/>
+    <w:lsdException w:name="Medium Shading 1 Accent 5" w:semiHidden="0" w:uiPriority="63" w:unhideWhenUsed="0"/>
+    <w:lsdException w:name="Medium Shading 2 Accent 5" w:semiHidden="0" w:uiPriority="64" w:unhideWhenUsed="0"/>
+    <w:lsdException w:name="Medium List 1 Accent 5" w:semiHidden="0" w:uiPriority="65" w:unhideWhenUsed="0"/>
+    <w:lsdException w:name="Medium List 2 Accent 5" w:semiHidden="0" w:uiPriority="66" w:unhideWhenUsed="0"/>
+    <w:lsdException w:name="Medium Grid 1 Accent 5" w:semiHidden="0" w:uiPriority="67" w:unhideWhenUsed="0"/>
+    <w:lsdException w:name="Medium Grid 2 Accent 5" w:semiHidden="0" w:uiPriority="68" w:unhideWhenUsed="0"/>
+    <w:lsdException w:name="Medium Grid 3 Accent 5" w:semiHidden="0" w:uiPriority="69" w:unhideWhenUsed="0"/>
+    <w:lsdException w:name="Dark List Accent 5" w:semiHidden="0" w:uiPriority="70" w:unhideWhenUsed="0"/>
+    <w:lsdException w:name="Colorful Shading Accent 5" w:semiHidden="0" w:uiPriority="71" w:unhideWhenUsed="0"/>
+    <w:lsdException w:name="Colorful List Accent 5" w:semiHidden="0" w:uiPriority="72" w:unhideWhenUsed="0"/>
+    <w:lsdException w:name="Colorful Grid Accent 5" w:semiHidden="0" w:uiPriority="73" w:unhideWhenUsed="0"/>
+    <w:lsdException w:name="Light Shading Accent 6" w:semiHidden="0" w:uiPriority="60" w:unhideWhenUsed="0"/>
+    <w:lsdException w:name="Light List Accent 6" w:semiHidden="0" w:uiPriority="61" w:unhideWhenUsed="0"/>
+    <w:lsdException w:name="Light Grid Accent 6" w:semiHidden="0" w:uiPriority="62" w:unhideWhenUsed="0"/>
+    <w:lsdException w:name="Medium Shading 1 Accent 6" w:semiHidden="0" w:uiPriority="63" w:unhideWhenUsed="0"/>
+    <w:lsdException w:name="Medium Shading 2 Accent 6" w:semiHidden="0" w:uiPriority="64" w:unhideWhenUsed="0"/>
+    <w:lsdException w:name="Medium List 1 Accent 6" w:semiHidden="0" w:uiPriority="65" w:unhideWhenUsed="0"/>
+    <w:lsdException w:name="Medium List 2 Accent 6" w:semiHidden="0" w:uiPriority="66" w:unhideWhenUsed="0"/>
+    <w:lsdException w:name="Medium Grid 1 Accent 6" w:semiHidden="0" w:uiPriority="67" w:unhideWhenUsed="0"/>
+    <w:lsdException w:name="Medium Grid 2 Accent 6" w:semiHidden="0" w:uiPriority="68" w:unhideWhenUsed="0"/>
+    <w:lsdException w:name="Medium Grid 3 Accent 6" w:semiHidden="0" w:uiPriority="69" w:unhideWhenUsed="0"/>
+    <w:lsdException w:name="Dark List Accent 6" w:semiHidden="0" w:uiPriority="70" w:unhideWhenUsed="0"/>
+    <w:lsdException w:name="Colorful Shading Accent 6" w:semiHidden="0" w:uiPriority="71" w:unhideWhenUsed="0"/>
+    <w:lsdException w:name="Colorful List Accent 6" w:semiHidden="0" w:uiPriority="72" w:unhideWhenUsed="0"/>
+    <w:lsdException w:name="Colorful Grid Accent 6" w:semiHidden="0" w:uiPriority="73" w:unhideWhenUsed="0"/>
+    <w:lsdException w:name="Subtle Emphasis" w:semiHidden="0" w:uiPriority="19" w:unhideWhenUsed="0" w:qFormat="1"/>
+    <w:lsdException w:name="Intense Emphasis" w:semiHidden="0" w:uiPriority="21" w:unhideWhenUsed="0" w:qFormat="1"/>
+    <w:lsdException w:name="Subtle Reference" w:semiHidden="0" w:uiPriority="31" w:unhideWhenUsed="0" w:qFormat="1"/>
+    <w:lsdException w:name="Intense Reference" w:semiHidden="0" w:uiPriority="32" w:unhideWhenUsed="0" w:qFormat="1"/>
+    <w:lsdException w:name="Book Title" w:semiHidden="0" w:uiPriority="33" w:unhideWhenUsed="0" w:qFormat="1"/>
+    <w:lsdException w:name="Bibliography" w:uiPriority="37"/>
+    <w:lsdException w:name="TOC Heading" w:uiPriority="39" w:qFormat="1"/>
   </w:latentStyles>
-  <w:style w:type="paragraph" w:default="1" w:styleId="Normal">
+  <w:style w:type="paragraph" w:default="1" w:styleId="a">
     <w:name w:val="Normal"/>
     <w:qFormat/>
     <w:rsid w:val="00EE5161"/>
   </w:style>
-  <w:style w:type="character" w:default="1" w:styleId="DefaultParagraphFont">
+  <w:style w:type="character" w:default="1" w:styleId="a0">
     <w:name w:val="Default Paragraph Font"/>
     <w:uiPriority w:val="1"/>
     <w:semiHidden/>
     <w:unhideWhenUsed/>
   </w:style>
-  <w:style w:type="table" w:default="1" w:styleId="TableNormal">
+  <w:style w:type="table" w:default="1" w:styleId="a1">
     <w:name w:val="Normal Table"/>
     <w:uiPriority w:val="99"/>
     <w:semiHidden/>
@@ -3682,16 +3576,16 @@
       </w:tblCellMar>
     </w:tblPr>
   </w:style>
-  <w:style w:type="numbering" w:default="1" w:styleId="NoList">
+  <w:style w:type="numbering" w:default="1" w:styleId="a2">
     <w:name w:val="No List"/>
     <w:uiPriority w:val="99"/>
     <w:semiHidden/>
     <w:unhideWhenUsed/>
   </w:style>
-  <w:style w:type="paragraph" w:styleId="BalloonText">
+  <w:style w:type="paragraph" w:styleId="a3">
     <w:name w:val="Balloon Text"/>
-    <w:basedOn w:val="Normal"/>
-    <w:link w:val="BalloonTextChar"/>
+    <w:basedOn w:val="a"/>
+    <w:link w:val="a4"/>
     <w:uiPriority w:val="99"/>
     <w:semiHidden/>
     <w:unhideWhenUsed/>
@@ -3705,10 +3599,10 @@
       <w:szCs w:val="16"/>
     </w:rPr>
   </w:style>
-  <w:style w:type="character" w:customStyle="1" w:styleId="BalloonTextChar">
-    <w:name w:val="Balloon Text Char"/>
-    <w:basedOn w:val="DefaultParagraphFont"/>
-    <w:link w:val="BalloonText"/>
+  <w:style w:type="character" w:customStyle="1" w:styleId="a4">
+    <w:name w:val="Изнесен текст Знак"/>
+    <w:basedOn w:val="a0"/>
+    <w:link w:val="a3"/>
     <w:uiPriority w:val="99"/>
     <w:semiHidden/>
     <w:rsid w:val="0062623D"/>
@@ -3718,9 +3612,9 @@
       <w:szCs w:val="16"/>
     </w:rPr>
   </w:style>
-  <w:style w:type="paragraph" w:styleId="ListParagraph">
+  <w:style w:type="paragraph" w:styleId="a5">
     <w:name w:val="List Paragraph"/>
-    <w:basedOn w:val="Normal"/>
+    <w:basedOn w:val="a"/>
     <w:uiPriority w:val="34"/>
     <w:qFormat/>
     <w:rsid w:val="0036085B"/>
@@ -3729,9 +3623,9 @@
       <w:contextualSpacing/>
     </w:pPr>
   </w:style>
-  <w:style w:type="character" w:styleId="Hyperlink">
+  <w:style w:type="character" w:styleId="a6">
     <w:name w:val="Hyperlink"/>
-    <w:basedOn w:val="DefaultParagraphFont"/>
+    <w:basedOn w:val="a0"/>
     <w:uiPriority w:val="99"/>
     <w:unhideWhenUsed/>
     <w:rsid w:val="00F727FE"/>
@@ -3739,6 +3633,196 @@
       <w:color w:val="0000FF" w:themeColor="hyperlink"/>
       <w:u w:val="single"/>
     </w:rPr>
+  </w:style>
+</w:styles>
+</file>
+
+<file path=word/stylesWithEffects.xml><?xml version="1.0" encoding="utf-8"?>
+<w:styles xmlns:wpc="http://schemas.microsoft.com/office/word/2010/wordprocessingCanvas" xmlns:mc="http://schemas.openxmlformats.org/markup-compatibility/2006" xmlns:o="urn:schemas-microsoft-com:office:office" xmlns:r="http://schemas.openxmlformats.org/officeDocument/2006/relationships" xmlns:m="http://schemas.openxmlformats.org/officeDocument/2006/math" xmlns:v="urn:schemas-microsoft-com:vml" xmlns:wp14="http://schemas.microsoft.com/office/word/2010/wordprocessingDrawing" xmlns:wp="http://schemas.openxmlformats.org/drawingml/2006/wordprocessingDrawing" xmlns:w10="urn:schemas-microsoft-com:office:word" xmlns:w="http://schemas.openxmlformats.org/wordprocessingml/2006/main" xmlns:w14="http://schemas.microsoft.com/office/word/2010/wordml" xmlns:wpg="http://schemas.microsoft.com/office/word/2010/wordprocessingGroup" xmlns:wpi="http://schemas.microsoft.com/office/word/2010/wordprocessingInk" xmlns:wne="http://schemas.microsoft.com/office/word/2006/wordml" xmlns:wps="http://schemas.microsoft.com/office/word/2010/wordprocessingShape" mc:Ignorable="w14 wp14">
+  <w:docDefaults>
+    <w:rPrDefault>
+      <w:rPr>
+        <w:rFonts w:asciiTheme="minorHAnsi" w:eastAsiaTheme="minorEastAsia" w:hAnsiTheme="minorHAnsi" w:cstheme="minorBidi"/>
+        <w:sz w:val="22"/>
+        <w:szCs w:val="22"/>
+        <w:lang w:val="bg-BG" w:eastAsia="bg-BG" w:bidi="ar-SA"/>
+      </w:rPr>
+    </w:rPrDefault>
+    <w:pPrDefault>
+      <w:pPr>
+        <w:spacing w:after="200" w:line="276" w:lineRule="auto"/>
+      </w:pPr>
+    </w:pPrDefault>
+  </w:docDefaults>
+  <w:latentStyles w:defLockedState="0" w:defUIPriority="99" w:defSemiHidden="1" w:defUnhideWhenUsed="1" w:defQFormat="0" w:count="267">
+    <w:lsdException w:name="Normal" w:semiHidden="0" w:uiPriority="0" w:unhideWhenUsed="0" w:qFormat="1"/>
+    <w:lsdException w:name="heading 1" w:semiHidden="0" w:uiPriority="9" w:unhideWhenUsed="0" w:qFormat="1"/>
+    <w:lsdException w:name="heading 2" w:uiPriority="9" w:qFormat="1"/>
+    <w:lsdException w:name="heading 3" w:uiPriority="9" w:qFormat="1"/>
+    <w:lsdException w:name="heading 4" w:uiPriority="9" w:qFormat="1"/>
+    <w:lsdException w:name="heading 5" w:uiPriority="9" w:qFormat="1"/>
+    <w:lsdException w:name="heading 6" w:uiPriority="9" w:qFormat="1"/>
+    <w:lsdException w:name="heading 7" w:uiPriority="9" w:qFormat="1"/>
+    <w:lsdException w:name="heading 8" w:uiPriority="9" w:qFormat="1"/>
+    <w:lsdException w:name="heading 9" w:uiPriority="9" w:qFormat="1"/>
+    <w:lsdException w:name="toc 1" w:uiPriority="39"/>
+    <w:lsdException w:name="toc 2" w:uiPriority="39"/>
+    <w:lsdException w:name="toc 3" w:uiPriority="39"/>
+    <w:lsdException w:name="toc 4" w:uiPriority="39"/>
+    <w:lsdException w:name="toc 5" w:uiPriority="39"/>
+    <w:lsdException w:name="toc 6" w:uiPriority="39"/>
+    <w:lsdException w:name="toc 7" w:uiPriority="39"/>
+    <w:lsdException w:name="toc 8" w:uiPriority="39"/>
+    <w:lsdException w:name="toc 9" w:uiPriority="39"/>
+    <w:lsdException w:name="caption" w:uiPriority="35" w:qFormat="1"/>
+    <w:lsdException w:name="Title" w:semiHidden="0" w:uiPriority="10" w:unhideWhenUsed="0" w:qFormat="1"/>
+    <w:lsdException w:name="Default Paragraph Font" w:uiPriority="1"/>
+    <w:lsdException w:name="Subtitle" w:semiHidden="0" w:uiPriority="11" w:unhideWhenUsed="0" w:qFormat="1"/>
+    <w:lsdException w:name="Strong" w:semiHidden="0" w:uiPriority="22" w:unhideWhenUsed="0" w:qFormat="1"/>
+    <w:lsdException w:name="Emphasis" w:semiHidden="0" w:uiPriority="20" w:unhideWhenUsed="0" w:qFormat="1"/>
+    <w:lsdException w:name="Table Grid" w:semiHidden="0" w:uiPriority="59" w:unhideWhenUsed="0"/>
+    <w:lsdException w:name="Placeholder Text" w:unhideWhenUsed="0"/>
+    <w:lsdException w:name="No Spacing" w:semiHidden="0" w:uiPriority="1" w:unhideWhenUsed="0" w:qFormat="1"/>
+    <w:lsdException w:name="Light Shading" w:semiHidden="0" w:uiPriority="60" w:unhideWhenUsed="0"/>
+    <w:lsdException w:name="Light List" w:semiHidden="0" w:uiPriority="61" w:unhideWhenUsed="0"/>
+    <w:lsdException w:name="Light Grid" w:semiHidden="0" w:uiPriority="62" w:unhideWhenUsed="0"/>
+    <w:lsdException w:name="Medium Shading 1" w:semiHidden="0" w:uiPriority="63" w:unhideWhenUsed="0"/>
+    <w:lsdException w:name="Medium Shading 2" w:semiHidden="0" w:uiPriority="64" w:unhideWhenUsed="0"/>
+    <w:lsdException w:name="Medium List 1" w:semiHidden="0" w:uiPriority="65" w:unhideWhenUsed="0"/>
+    <w:lsdException w:name="Medium List 2" w:semiHidden="0" w:uiPriority="66" w:unhideWhenUsed="0"/>
+    <w:lsdException w:name="Medium Grid 1" w:semiHidden="0" w:uiPriority="67" w:unhideWhenUsed="0"/>
+    <w:lsdException w:name="Medium Grid 2" w:semiHidden="0" w:uiPriority="68" w:unhideWhenUsed="0"/>
+    <w:lsdException w:name="Medium Grid 3" w:semiHidden="0" w:uiPriority="69" w:unhideWhenUsed="0"/>
+    <w:lsdException w:name="Dark List" w:semiHidden="0" w:uiPriority="70" w:unhideWhenUsed="0"/>
+    <w:lsdException w:name="Colorful Shading" w:semiHidden="0" w:uiPriority="71" w:unhideWhenUsed="0"/>
+    <w:lsdException w:name="Colorful List" w:semiHidden="0" w:uiPriority="72" w:unhideWhenUsed="0"/>
+    <w:lsdException w:name="Colorful Grid" w:semiHidden="0" w:uiPriority="73" w:unhideWhenUsed="0"/>
+    <w:lsdException w:name="Light Shading Accent 1" w:semiHidden="0" w:uiPriority="60" w:unhideWhenUsed="0"/>
+    <w:lsdException w:name="Light List Accent 1" w:semiHidden="0" w:uiPriority="61" w:unhideWhenUsed="0"/>
+    <w:lsdException w:name="Light Grid Accent 1" w:semiHidden="0" w:uiPriority="62" w:unhideWhenUsed="0"/>
+    <w:lsdException w:name="Medium Shading 1 Accent 1" w:semiHidden="0" w:uiPriority="63" w:unhideWhenUsed="0"/>
+    <w:lsdException w:name="Medium Shading 2 Accent 1" w:semiHidden="0" w:uiPriority="64" w:unhideWhenUsed="0"/>
+    <w:lsdException w:name="Medium List 1 Accent 1" w:semiHidden="0" w:uiPriority="65" w:unhideWhenUsed="0"/>
+    <w:lsdException w:name="Revision" w:unhideWhenUsed="0"/>
+    <w:lsdException w:name="List Paragraph" w:semiHidden="0" w:uiPriority="34" w:unhideWhenUsed="0" w:qFormat="1"/>
+    <w:lsdException w:name="Quote" w:semiHidden="0" w:uiPriority="29" w:unhideWhenUsed="0" w:qFormat="1"/>
+    <w:lsdException w:name="Intense Quote" w:semiHidden="0" w:uiPriority="30" w:unhideWhenUsed="0" w:qFormat="1"/>
+    <w:lsdException w:name="Medium List 2 Accent 1" w:semiHidden="0" w:uiPriority="66" w:unhideWhenUsed="0"/>
+    <w:lsdException w:name="Medium Grid 1 Accent 1" w:semiHidden="0" w:uiPriority="67" w:unhideWhenUsed="0"/>
+    <w:lsdException w:name="Medium Grid 2 Accent 1" w:semiHidden="0" w:uiPriority="68" w:unhideWhenUsed="0"/>
+    <w:lsdException w:name="Medium Grid 3 Accent 1" w:semiHidden="0" w:uiPriority="69" w:unhideWhenUsed="0"/>
+    <w:lsdException w:name="Dark List Accent 1" w:semiHidden="0" w:uiPriority="70" w:unhideWhenUsed="0"/>
+    <w:lsdException w:name="Colorful Shading Accent 1" w:semiHidden="0" w:uiPriority="71" w:unhideWhenUsed="0"/>
+    <w:lsdException w:name="Colorful List Accent 1" w:semiHidden="0" w:uiPriority="72" w:unhideWhenUsed="0"/>
+    <w:lsdException w:name="Colorful Grid Accent 1" w:semiHidden="0" w:uiPriority="73" w:unhideWhenUsed="0"/>
+    <w:lsdException w:name="Light Shading Accent 2" w:semiHidden="0" w:uiPriority="60" w:unhideWhenUsed="0"/>
+    <w:lsdException w:name="Light List Accent 2" w:semiHidden="0" w:uiPriority="61" w:unhideWhenUsed="0"/>
+    <w:lsdException w:name="Light Grid Accent 2" w:semiHidden="0" w:uiPriority="62" w:unhideWhenUsed="0"/>
+    <w:lsdException w:name="Medium Shading 1 Accent 2" w:semiHidden="0" w:uiPriority="63" w:unhideWhenUsed="0"/>
+    <w:lsdException w:name="Medium Shading 2 Accent 2" w:semiHidden="0" w:uiPriority="64" w:unhideWhenUsed="0"/>
+    <w:lsdException w:name="Medium List 1 Accent 2" w:semiHidden="0" w:uiPriority="65" w:unhideWhenUsed="0"/>
+    <w:lsdException w:name="Medium List 2 Accent 2" w:semiHidden="0" w:uiPriority="66" w:unhideWhenUsed="0"/>
+    <w:lsdException w:name="Medium Grid 1 Accent 2" w:semiHidden="0" w:uiPriority="67" w:unhideWhenUsed="0"/>
+    <w:lsdException w:name="Medium Grid 2 Accent 2" w:semiHidden="0" w:uiPriority="68" w:unhideWhenUsed="0"/>
+    <w:lsdException w:name="Medium Grid 3 Accent 2" w:semiHidden="0" w:uiPriority="69" w:unhideWhenUsed="0"/>
+    <w:lsdException w:name="Dark List Accent 2" w:semiHidden="0" w:uiPriority="70" w:unhideWhenUsed="0"/>
+    <w:lsdException w:name="Colorful Shading Accent 2" w:semiHidden="0" w:uiPriority="71" w:unhideWhenUsed="0"/>
+    <w:lsdException w:name="Colorful List Accent 2" w:semiHidden="0" w:uiPriority="72" w:unhideWhenUsed="0"/>
+    <w:lsdException w:name="Colorful Grid Accent 2" w:semiHidden="0" w:uiPriority="73" w:unhideWhenUsed="0"/>
+    <w:lsdException w:name="Light Shading Accent 3" w:semiHidden="0" w:uiPriority="60" w:unhideWhenUsed="0"/>
+    <w:lsdException w:name="Light List Accent 3" w:semiHidden="0" w:uiPriority="61" w:unhideWhenUsed="0"/>
+    <w:lsdException w:name="Light Grid Accent 3" w:semiHidden="0" w:uiPriority="62" w:unhideWhenUsed="0"/>
+    <w:lsdException w:name="Medium Shading 1 Accent 3" w:semiHidden="0" w:uiPriority="63" w:unhideWhenUsed="0"/>
+    <w:lsdException w:name="Medium Shading 2 Accent 3" w:semiHidden="0" w:uiPriority="64" w:unhideWhenUsed="0"/>
+    <w:lsdException w:name="Medium List 1 Accent 3" w:semiHidden="0" w:uiPriority="65" w:unhideWhenUsed="0"/>
+    <w:lsdException w:name="Medium List 2 Accent 3" w:semiHidden="0" w:uiPriority="66" w:unhideWhenUsed="0"/>
+    <w:lsdException w:name="Medium Grid 1 Accent 3" w:semiHidden="0" w:uiPriority="67" w:unhideWhenUsed="0"/>
+    <w:lsdException w:name="Medium Grid 2 Accent 3" w:semiHidden="0" w:uiPriority="68" w:unhideWhenUsed="0"/>
+    <w:lsdException w:name="Medium Grid 3 Accent 3" w:semiHidden="0" w:uiPriority="69" w:unhideWhenUsed="0"/>
+    <w:lsdException w:name="Dark List Accent 3" w:semiHidden="0" w:uiPriority="70" w:unhideWhenUsed="0"/>
+    <w:lsdException w:name="Colorful Shading Accent 3" w:semiHidden="0" w:uiPriority="71" w:unhideWhenUsed="0"/>
+    <w:lsdException w:name="Colorful List Accent 3" w:semiHidden="0" w:uiPriority="72" w:unhideWhenUsed="0"/>
+    <w:lsdException w:name="Colorful Grid Accent 3" w:semiHidden="0" w:uiPriority="73" w:unhideWhenUsed="0"/>
+    <w:lsdException w:name="Light Shading Accent 4" w:semiHidden="0" w:uiPriority="60" w:unhideWhenUsed="0"/>
+    <w:lsdException w:name="Light List Accent 4" w:semiHidden="0" w:uiPriority="61" w:unhideWhenUsed="0"/>
+    <w:lsdException w:name="Light Grid Accent 4" w:semiHidden="0" w:uiPriority="62" w:unhideWhenUsed="0"/>
+    <w:lsdException w:name="Medium Shading 1 Accent 4" w:semiHidden="0" w:uiPriority="63" w:unhideWhenUsed="0"/>
+    <w:lsdException w:name="Medium Shading 2 Accent 4" w:semiHidden="0" w:uiPriority="64" w:unhideWhenUsed="0"/>
+    <w:lsdException w:name="Medium List 1 Accent 4" w:semiHidden="0" w:uiPriority="65" w:unhideWhenUsed="0"/>
+    <w:lsdException w:name="Medium List 2 Accent 4" w:semiHidden="0" w:uiPriority="66" w:unhideWhenUsed="0"/>
+    <w:lsdException w:name="Medium Grid 1 Accent 4" w:semiHidden="0" w:uiPriority="67" w:unhideWhenUsed="0"/>
+    <w:lsdException w:name="Medium Grid 2 Accent 4" w:semiHidden="0" w:uiPriority="68" w:unhideWhenUsed="0"/>
+    <w:lsdException w:name="Medium Grid 3 Accent 4" w:semiHidden="0" w:uiPriority="69" w:unhideWhenUsed="0"/>
+    <w:lsdException w:name="Dark List Accent 4" w:semiHidden="0" w:uiPriority="70" w:unhideWhenUsed="0"/>
+    <w:lsdException w:name="Colorful Shading Accent 4" w:semiHidden="0" w:uiPriority="71" w:unhideWhenUsed="0"/>
+    <w:lsdException w:name="Colorful List Accent 4" w:semiHidden="0" w:uiPriority="72" w:unhideWhenUsed="0"/>
+    <w:lsdException w:name="Colorful Grid Accent 4" w:semiHidden="0" w:uiPriority="73" w:unhideWhenUsed="0"/>
+    <w:lsdException w:name="Light Shading Accent 5" w:semiHidden="0" w:uiPriority="60" w:unhideWhenUsed="0"/>
+    <w:lsdException w:name="Light List Accent 5" w:semiHidden="0" w:uiPriority="61" w:unhideWhenUsed="0"/>
+    <w:lsdException w:name="Light Grid Accent 5" w:semiHidden="0" w:uiPriority="62" w:unhideWhenUsed="0"/>
+    <w:lsdException w:name="Medium Shading 1 Accent 5" w:semiHidden="0" w:uiPriority="63" w:unhideWhenUsed="0"/>
+    <w:lsdException w:name="Medium Shading 2 Accent 5" w:semiHidden="0" w:uiPriority="64" w:unhideWhenUsed="0"/>
+    <w:lsdException w:name="Medium List 1 Accent 5" w:semiHidden="0" w:uiPriority="65" w:unhideWhenUsed="0"/>
+    <w:lsdException w:name="Medium List 2 Accent 5" w:semiHidden="0" w:uiPriority="66" w:unhideWhenUsed="0"/>
+    <w:lsdException w:name="Medium Grid 1 Accent 5" w:semiHidden="0" w:uiPriority="67" w:unhideWhenUsed="0"/>
+    <w:lsdException w:name="Medium Grid 2 Accent 5" w:semiHidden="0" w:uiPriority="68" w:unhideWhenUsed="0"/>
+    <w:lsdException w:name="Medium Grid 3 Accent 5" w:semiHidden="0" w:uiPriority="69" w:unhideWhenUsed="0"/>
+    <w:lsdException w:name="Dark List Accent 5" w:semiHidden="0" w:uiPriority="70" w:unhideWhenUsed="0"/>
+    <w:lsdException w:name="Colorful Shading Accent 5" w:semiHidden="0" w:uiPriority="71" w:unhideWhenUsed="0"/>
+    <w:lsdException w:name="Colorful List Accent 5" w:semiHidden="0" w:uiPriority="72" w:unhideWhenUsed="0"/>
+    <w:lsdException w:name="Colorful Grid Accent 5" w:semiHidden="0" w:uiPriority="73" w:unhideWhenUsed="0"/>
+    <w:lsdException w:name="Light Shading Accent 6" w:semiHidden="0" w:uiPriority="60" w:unhideWhenUsed="0"/>
+    <w:lsdException w:name="Light List Accent 6" w:semiHidden="0" w:uiPriority="61" w:unhideWhenUsed="0"/>
+    <w:lsdException w:name="Light Grid Accent 6" w:semiHidden="0" w:uiPriority="62" w:unhideWhenUsed="0"/>
+    <w:lsdException w:name="Medium Shading 1 Accent 6" w:semiHidden="0" w:uiPriority="63" w:unhideWhenUsed="0"/>
+    <w:lsdException w:name="Medium Shading 2 Accent 6" w:semiHidden="0" w:uiPriority="64" w:unhideWhenUsed="0"/>
+    <w:lsdException w:name="Medium List 1 Accent 6" w:semiHidden="0" w:uiPriority="65" w:unhideWhenUsed="0"/>
+    <w:lsdException w:name="Medium List 2 Accent 6" w:semiHidden="0" w:uiPriority="66" w:unhideWhenUsed="0"/>
+    <w:lsdException w:name="Medium Grid 1 Accent 6" w:semiHidden="0" w:uiPriority="67" w:unhideWhenUsed="0"/>
+    <w:lsdException w:name="Medium Grid 2 Accent 6" w:semiHidden="0" w:uiPriority="68" w:unhideWhenUsed="0"/>
+    <w:lsdException w:name="Medium Grid 3 Accent 6" w:semiHidden="0" w:uiPriority="69" w:unhideWhenUsed="0"/>
+    <w:lsdException w:name="Dark List Accent 6" w:semiHidden="0" w:uiPriority="70" w:unhideWhenUsed="0"/>
+    <w:lsdException w:name="Colorful Shading Accent 6" w:semiHidden="0" w:uiPriority="71" w:unhideWhenUsed="0"/>
+    <w:lsdException w:name="Colorful List Accent 6" w:semiHidden="0" w:uiPriority="72" w:unhideWhenUsed="0"/>
+    <w:lsdException w:name="Colorful Grid Accent 6" w:semiHidden="0" w:uiPriority="73" w:unhideWhenUsed="0"/>
+    <w:lsdException w:name="Subtle Emphasis" w:semiHidden="0" w:uiPriority="19" w:unhideWhenUsed="0" w:qFormat="1"/>
+    <w:lsdException w:name="Intense Emphasis" w:semiHidden="0" w:uiPriority="21" w:unhideWhenUsed="0" w:qFormat="1"/>
+    <w:lsdException w:name="Subtle Reference" w:semiHidden="0" w:uiPriority="31" w:unhideWhenUsed="0" w:qFormat="1"/>
+    <w:lsdException w:name="Intense Reference" w:semiHidden="0" w:uiPriority="32" w:unhideWhenUsed="0" w:qFormat="1"/>
+    <w:lsdException w:name="Book Title" w:semiHidden="0" w:uiPriority="33" w:unhideWhenUsed="0" w:qFormat="1"/>
+    <w:lsdException w:name="Bibliography" w:uiPriority="37"/>
+    <w:lsdException w:name="TOC Heading" w:uiPriority="39" w:qFormat="1"/>
+  </w:latentStyles>
+  <w:style w:type="paragraph" w:default="1" w:styleId="a">
+    <w:name w:val="Normal"/>
+    <w:qFormat/>
+  </w:style>
+  <w:style w:type="character" w:default="1" w:styleId="a0">
+    <w:name w:val="Default Paragraph Font"/>
+    <w:uiPriority w:val="1"/>
+    <w:semiHidden/>
+    <w:unhideWhenUsed/>
+  </w:style>
+  <w:style w:type="table" w:default="1" w:styleId="a1">
+    <w:name w:val="Normal Table"/>
+    <w:uiPriority w:val="99"/>
+    <w:semiHidden/>
+    <w:unhideWhenUsed/>
+    <w:tblPr>
+      <w:tblInd w:w="0" w:type="dxa"/>
+      <w:tblCellMar>
+        <w:top w:w="0" w:type="dxa"/>
+        <w:left w:w="108" w:type="dxa"/>
+        <w:bottom w:w="0" w:type="dxa"/>
+        <w:right w:w="108" w:type="dxa"/>
+      </w:tblCellMar>
+    </w:tblPr>
+  </w:style>
+  <w:style w:type="numbering" w:default="1" w:styleId="a2">
+    <w:name w:val="No List"/>
+    <w:uiPriority w:val="99"/>
+    <w:semiHidden/>
+    <w:unhideWhenUsed/>
   </w:style>
 </w:styles>
 </file>
@@ -4028,7 +4112,7 @@
 </file>
 
 <file path=customXml/itemProps1.xml><?xml version="1.0" encoding="utf-8"?>
-<ds:datastoreItem xmlns:ds="http://schemas.openxmlformats.org/officeDocument/2006/customXml" ds:itemID="{B467FE1D-2646-4B56-8A30-5C2031472D75}">
+<ds:datastoreItem xmlns:ds="http://schemas.openxmlformats.org/officeDocument/2006/customXml" ds:itemID="{7D6B1CA7-F154-436C-9552-E75E0722919F}">
   <ds:schemaRefs>
     <ds:schemaRef ds:uri="http://schemas.openxmlformats.org/officeDocument/2006/bibliography"/>
   </ds:schemaRefs>

</xml_diff>